<commit_message>
Annotation added to CCCEV XSD. Now all cccev classes extend owl:Thing
</commit_message>
<xml_diff>
--- a/cccev/2.0.0/doc/CCCEV-2.0.0-Specification.docx
+++ b/cccev/2.0.0/doc/CCCEV-2.0.0-Specification.docx
@@ -683,16 +683,16 @@
       <w:bookmarkEnd w:id="15"/>
     </w:p>
     <w:bookmarkEnd w:id="4" w:displacedByCustomXml="next"/>
-    <w:bookmarkStart w:id="16" w:name="_Toc378841497" w:displacedByCustomXml="next"/>
-    <w:bookmarkStart w:id="17" w:name="_Toc378845218" w:displacedByCustomXml="next"/>
-    <w:bookmarkStart w:id="18" w:name="_Toc379464624" w:displacedByCustomXml="next"/>
-    <w:bookmarkStart w:id="19" w:name="_Toc379467909" w:displacedByCustomXml="next"/>
-    <w:bookmarkStart w:id="20" w:name="_Toc379470311" w:displacedByCustomXml="next"/>
-    <w:bookmarkStart w:id="21" w:name="_Toc379470454" w:displacedByCustomXml="next"/>
-    <w:bookmarkStart w:id="22" w:name="_Toc379470981" w:displacedByCustomXml="next"/>
-    <w:bookmarkStart w:id="23" w:name="_Toc379471242" w:displacedByCustomXml="next"/>
-    <w:bookmarkStart w:id="24" w:name="_Toc379536043" w:displacedByCustomXml="next"/>
-    <w:bookmarkStart w:id="25" w:name="_Toc379536494" w:displacedByCustomXml="next"/>
+    <w:bookmarkStart w:id="16" w:name="_Toc379536494" w:displacedByCustomXml="next"/>
+    <w:bookmarkStart w:id="17" w:name="_Toc379536043" w:displacedByCustomXml="next"/>
+    <w:bookmarkStart w:id="18" w:name="_Toc379471242" w:displacedByCustomXml="next"/>
+    <w:bookmarkStart w:id="19" w:name="_Toc379470981" w:displacedByCustomXml="next"/>
+    <w:bookmarkStart w:id="20" w:name="_Toc379470454" w:displacedByCustomXml="next"/>
+    <w:bookmarkStart w:id="21" w:name="_Toc379470311" w:displacedByCustomXml="next"/>
+    <w:bookmarkStart w:id="22" w:name="_Toc379467909" w:displacedByCustomXml="next"/>
+    <w:bookmarkStart w:id="23" w:name="_Toc379464624" w:displacedByCustomXml="next"/>
+    <w:bookmarkStart w:id="24" w:name="_Toc378845218" w:displacedByCustomXml="next"/>
+    <w:bookmarkStart w:id="25" w:name="_Toc378841497" w:displacedByCustomXml="next"/>
     <w:sdt>
       <w:sdtPr>
         <w:rPr>
@@ -8689,14 +8689,36 @@
       <w:r>
         <w:t xml:space="preserve">Figure </w:t>
       </w:r>
-      <w:fldSimple w:instr=" SEQ Figure \* ARABIC ">
-        <w:r>
-          <w:rPr>
-            <w:noProof/>
-          </w:rPr>
-          <w:t>1</w:t>
-        </w:r>
-      </w:fldSimple>
+      <w:r>
+        <w:rPr>
+          <w:noProof/>
+        </w:rPr>
+        <w:fldChar w:fldCharType="begin"/>
+      </w:r>
+      <w:r>
+        <w:rPr>
+          <w:noProof/>
+        </w:rPr>
+        <w:instrText xml:space="preserve"> SEQ Figure \* ARABIC </w:instrText>
+      </w:r>
+      <w:r>
+        <w:rPr>
+          <w:noProof/>
+        </w:rPr>
+        <w:fldChar w:fldCharType="separate"/>
+      </w:r>
+      <w:r>
+        <w:rPr>
+          <w:noProof/>
+        </w:rPr>
+        <w:t>1</w:t>
+      </w:r>
+      <w:r>
+        <w:rPr>
+          <w:noProof/>
+        </w:rPr>
+        <w:fldChar w:fldCharType="end"/>
+      </w:r>
       <w:r>
         <w:t xml:space="preserve">: </w:t>
       </w:r>
@@ -9265,14 +9287,36 @@
         <w:lastRenderedPageBreak/>
         <w:t xml:space="preserve">Figure </w:t>
       </w:r>
-      <w:fldSimple w:instr=" SEQ Figure \* ARABIC ">
-        <w:r>
-          <w:rPr>
-            <w:noProof/>
-          </w:rPr>
-          <w:t>2</w:t>
-        </w:r>
-      </w:fldSimple>
+      <w:r>
+        <w:rPr>
+          <w:noProof/>
+        </w:rPr>
+        <w:fldChar w:fldCharType="begin"/>
+      </w:r>
+      <w:r>
+        <w:rPr>
+          <w:noProof/>
+        </w:rPr>
+        <w:instrText xml:space="preserve"> SEQ Figure \* ARABIC </w:instrText>
+      </w:r>
+      <w:r>
+        <w:rPr>
+          <w:noProof/>
+        </w:rPr>
+        <w:fldChar w:fldCharType="separate"/>
+      </w:r>
+      <w:r>
+        <w:rPr>
+          <w:noProof/>
+        </w:rPr>
+        <w:t>2</w:t>
+      </w:r>
+      <w:r>
+        <w:rPr>
+          <w:noProof/>
+        </w:rPr>
+        <w:fldChar w:fldCharType="end"/>
+      </w:r>
       <w:r>
         <w:t>: UML of the CCCEV, extended view</w:t>
       </w:r>
@@ -17646,9 +17690,15 @@
       </w:r>
       <w:proofErr w:type="gramStart"/>
       <w:r>
-        <w:t>:weigth</w:t>
+        <w:t>:weig</w:t>
+      </w:r>
+      <w:r>
+        <w:t>h</w:t>
       </w:r>
       <w:bookmarkEnd w:id="237"/>
+      <w:r>
+        <w:t>t</w:t>
+      </w:r>
       <w:proofErr w:type="spellEnd"/>
       <w:proofErr w:type="gramEnd"/>
     </w:p>
@@ -24584,10 +24634,7 @@
       </w:r>
       <w:proofErr w:type="gramStart"/>
       <w:r>
-        <w:t>:</w:t>
-      </w:r>
-      <w:r>
-        <w:t>customFunction</w:t>
+        <w:t>:dateValue</w:t>
       </w:r>
       <w:proofErr w:type="spellEnd"/>
       <w:proofErr w:type="gramEnd"/>
@@ -24633,10 +24680,7 @@
             </w:pPr>
             <w:proofErr w:type="spellStart"/>
             <w:r>
-              <w:t>cccev:</w:t>
-            </w:r>
-            <w:r>
-              <w:t>customFunction</w:t>
+              <w:t>cccev:dateValue</w:t>
             </w:r>
             <w:proofErr w:type="spellEnd"/>
           </w:p>
@@ -24707,14 +24751,15 @@
               <w:pStyle w:val="Text2"/>
               <w:cnfStyle w:val="000000000000" w:firstRow="0" w:lastRow="0" w:firstColumn="0" w:lastColumn="0" w:oddVBand="0" w:evenVBand="0" w:oddHBand="0" w:evenHBand="0" w:firstRowFirstColumn="0" w:firstRowLastColumn="0" w:lastRowFirstColumn="0" w:lastRowLastColumn="0"/>
             </w:pPr>
-            <w:hyperlink r:id="rId47" w:anchor="customFunction" w:history="1">
-              <w:r>
-                <w:rPr>
-                  <w:rStyle w:val="Hyperlink"/>
-                </w:rPr>
-                <w:t>https://semic.org/sa/cv/cccev-2.0.0#customFunction</w:t>
-              </w:r>
-            </w:hyperlink>
+            <w:r>
+              <w:t>http</w:t>
+            </w:r>
+            <w:r>
+              <w:t>s://semic.org/sa/cv/cccev-2.0.0#</w:t>
+            </w:r>
+            <w:r>
+              <w:t>dateValue</w:t>
+            </w:r>
           </w:p>
         </w:tc>
       </w:tr>
@@ -24746,10 +24791,7 @@
               <w:cnfStyle w:val="000000100000" w:firstRow="0" w:lastRow="0" w:firstColumn="0" w:lastColumn="0" w:oddVBand="0" w:evenVBand="0" w:oddHBand="1" w:evenHBand="0" w:firstRowFirstColumn="0" w:firstRowLastColumn="0" w:lastRowFirstColumn="0" w:lastRowLastColumn="0"/>
             </w:pPr>
             <w:r>
-              <w:t xml:space="preserve">A text with the signature of a method (e.g. a Java function, or an endpoint call) </w:t>
-            </w:r>
-            <w:r>
-              <w:t>provided as the response to a required concept.</w:t>
+              <w:t>A date provided as the response to a required concept.</w:t>
             </w:r>
           </w:p>
         </w:tc>
@@ -24845,7 +24887,7 @@
                 <w:i/>
                 <w:sz w:val="20"/>
               </w:rPr>
-              <w:t>cccev:dateValue</w:t>
+              <w:t>cccev:customFunction</w:t>
             </w:r>
             <w:proofErr w:type="spellEnd"/>
             <w:r>
@@ -24881,25 +24923,25 @@
                 <w:i/>
                 <w:sz w:val="20"/>
               </w:rPr>
+              <w:t>cccev:hasPeriodValue</w:t>
+            </w:r>
+            <w:proofErr w:type="spellEnd"/>
+            <w:r>
+              <w:rPr>
+                <w:rFonts w:ascii="Courier New" w:hAnsi="Courier New" w:cs="Courier New"/>
+                <w:i/>
+                <w:sz w:val="20"/>
+              </w:rPr>
+              <w:t xml:space="preserve">, </w:t>
+            </w:r>
+            <w:proofErr w:type="spellStart"/>
+            <w:r>
+              <w:rPr>
+                <w:rFonts w:ascii="Courier New" w:hAnsi="Courier New" w:cs="Courier New"/>
+                <w:i/>
+                <w:sz w:val="20"/>
+              </w:rPr>
               <w:lastRenderedPageBreak/>
-              <w:t>cccev:hasPeriodValue</w:t>
-            </w:r>
-            <w:proofErr w:type="spellEnd"/>
-            <w:r>
-              <w:rPr>
-                <w:rFonts w:ascii="Courier New" w:hAnsi="Courier New" w:cs="Courier New"/>
-                <w:i/>
-                <w:sz w:val="20"/>
-              </w:rPr>
-              <w:t xml:space="preserve">, </w:t>
-            </w:r>
-            <w:proofErr w:type="spellStart"/>
-            <w:r>
-              <w:rPr>
-                <w:rFonts w:ascii="Courier New" w:hAnsi="Courier New" w:cs="Courier New"/>
-                <w:i/>
-                <w:sz w:val="20"/>
-              </w:rPr>
               <w:t>cccev:identifierValue</w:t>
             </w:r>
             <w:proofErr w:type="spellEnd"/>
@@ -25067,17 +25109,9 @@
                 <w:i/>
                 <w:sz w:val="20"/>
               </w:rPr>
-              <w:t>cbc</w:t>
-            </w:r>
-            <w:proofErr w:type="spellEnd"/>
-            <w:r>
-              <w:rPr>
-                <w:rFonts w:ascii="Courier New" w:hAnsi="Courier New" w:cs="Courier New"/>
-                <w:i/>
-                <w:sz w:val="20"/>
-              </w:rPr>
-              <w:t>:</w:t>
-            </w:r>
+              <w:t>cbc:Date</w:t>
+            </w:r>
+            <w:proofErr w:type="spellEnd"/>
           </w:p>
         </w:tc>
       </w:tr>
@@ -25106,10 +25140,7 @@
               <w:cnfStyle w:val="000000000000" w:firstRow="0" w:lastRow="0" w:firstColumn="0" w:lastColumn="0" w:oddVBand="0" w:evenVBand="0" w:oddHBand="0" w:evenHBand="0" w:firstRowFirstColumn="0" w:firstRowLastColumn="0" w:lastRowFirstColumn="0" w:lastRowLastColumn="0"/>
             </w:pPr>
             <w:r>
-              <w:t>0..</w:t>
-            </w:r>
-            <w:r>
-              <w:t>1</w:t>
+              <w:t>0..1</w:t>
             </w:r>
           </w:p>
         </w:tc>
@@ -25140,9 +25171,6 @@
             <w:pPr>
               <w:pStyle w:val="Text3"/>
               <w:cnfStyle w:val="000000100000" w:firstRow="0" w:lastRow="0" w:firstColumn="0" w:lastColumn="0" w:oddVBand="0" w:evenVBand="0" w:oddHBand="1" w:evenHBand="0" w:firstRowFirstColumn="0" w:firstRowLastColumn="0" w:lastRowFirstColumn="0" w:lastRowLastColumn="0"/>
-              <w:rPr>
-                <w:i/>
-              </w:rPr>
             </w:pPr>
             <w:r>
               <w:rPr>
@@ -25152,71 +25180,6 @@
             </w:r>
             <w:r>
               <w:t>:</w:t>
-            </w:r>
-            <w:r>
-              <w:t xml:space="preserve"> e.g. </w:t>
-            </w:r>
-            <w:proofErr w:type="spellStart"/>
-            <w:r>
-              <w:rPr>
-                <w:i/>
-              </w:rPr>
-              <w:t>i</w:t>
-            </w:r>
-            <w:r>
-              <w:rPr>
-                <w:i/>
-              </w:rPr>
-              <w:t>nt</w:t>
-            </w:r>
-            <w:proofErr w:type="spellEnd"/>
-            <w:r>
-              <w:rPr>
-                <w:i/>
-              </w:rPr>
-              <w:t xml:space="preserve"> sum(</w:t>
-            </w:r>
-            <w:proofErr w:type="spellStart"/>
-            <w:r>
-              <w:rPr>
-                <w:i/>
-              </w:rPr>
-              <w:t>int</w:t>
-            </w:r>
-            <w:proofErr w:type="spellEnd"/>
-            <w:r>
-              <w:rPr>
-                <w:i/>
-              </w:rPr>
-              <w:t xml:space="preserve"> x, </w:t>
-            </w:r>
-            <w:proofErr w:type="spellStart"/>
-            <w:r>
-              <w:rPr>
-                <w:i/>
-              </w:rPr>
-              <w:t>int</w:t>
-            </w:r>
-            <w:proofErr w:type="spellEnd"/>
-            <w:r>
-              <w:rPr>
-                <w:i/>
-              </w:rPr>
-              <w:t xml:space="preserve"> y); </w:t>
-            </w:r>
-            <w:r>
-              <w:t xml:space="preserve">or </w:t>
-            </w:r>
-            <w:hyperlink r:id="rId48" w:history="1">
-              <w:r>
-                <w:rPr>
-                  <w:i/>
-                </w:rPr>
-                <w:t>http://example.org/sum?x=1&amp;y=2</w:t>
-              </w:r>
-            </w:hyperlink>
-            <w:r>
-              <w:t>, etc.</w:t>
             </w:r>
           </w:p>
         </w:tc>
@@ -25235,7 +25198,10 @@
       </w:r>
       <w:proofErr w:type="gramStart"/>
       <w:r>
-        <w:t>:dateValue</w:t>
+        <w:t>:</w:t>
+      </w:r>
+      <w:r>
+        <w:t>error</w:t>
       </w:r>
       <w:proofErr w:type="spellEnd"/>
       <w:proofErr w:type="gramEnd"/>
@@ -25281,7 +25247,10 @@
             </w:pPr>
             <w:proofErr w:type="spellStart"/>
             <w:r>
-              <w:t>cccev:dateValue</w:t>
+              <w:t>cccev:</w:t>
+            </w:r>
+            <w:r>
+              <w:t>error</w:t>
             </w:r>
             <w:proofErr w:type="spellEnd"/>
           </w:p>
@@ -25352,15 +25321,14 @@
               <w:pStyle w:val="Text2"/>
               <w:cnfStyle w:val="000000000000" w:firstRow="0" w:lastRow="0" w:firstColumn="0" w:lastColumn="0" w:oddVBand="0" w:evenVBand="0" w:oddHBand="0" w:evenHBand="0" w:firstRowFirstColumn="0" w:firstRowLastColumn="0" w:lastRowFirstColumn="0" w:lastRowLastColumn="0"/>
             </w:pPr>
-            <w:r>
-              <w:t>http</w:t>
-            </w:r>
-            <w:r>
-              <w:t>s://semic.org/sa/cv/cccev-2.0.0#</w:t>
-            </w:r>
-            <w:r>
-              <w:t>dateValue</w:t>
-            </w:r>
+            <w:hyperlink r:id="rId47" w:anchor="error" w:history="1">
+              <w:r>
+                <w:rPr>
+                  <w:rStyle w:val="Hyperlink"/>
+                </w:rPr>
+                <w:t>https://semic.org/sa/cv/cccev-2.0.0#error</w:t>
+              </w:r>
+            </w:hyperlink>
           </w:p>
         </w:tc>
       </w:tr>
@@ -25392,7 +25360,7 @@
               <w:cnfStyle w:val="000000100000" w:firstRow="0" w:lastRow="0" w:firstColumn="0" w:lastColumn="0" w:oddVBand="0" w:evenVBand="0" w:oddHBand="1" w:evenHBand="0" w:firstRowFirstColumn="0" w:firstRowLastColumn="0" w:lastRowFirstColumn="0" w:lastRowLastColumn="0"/>
             </w:pPr>
             <w:r>
-              <w:t>A date provided as the response to a required concept.</w:t>
+              <w:t>A code identifying an exception when trying to provide an answer to a required concept.</w:t>
             </w:r>
           </w:p>
         </w:tc>
@@ -25506,7 +25474,7 @@
                 <w:i/>
                 <w:sz w:val="20"/>
               </w:rPr>
-              <w:t>cccev:error</w:t>
+              <w:t>cccev:dateValue</w:t>
             </w:r>
             <w:proofErr w:type="spellEnd"/>
             <w:r>
@@ -25708,7 +25676,15 @@
                 <w:i/>
                 <w:sz w:val="20"/>
               </w:rPr>
-              <w:t>cbc:Date</w:t>
+              <w:t>cbc:</w:t>
+            </w:r>
+            <w:r>
+              <w:rPr>
+                <w:rFonts w:ascii="Courier New" w:hAnsi="Courier New" w:cs="Courier New"/>
+                <w:i/>
+                <w:sz w:val="20"/>
+              </w:rPr>
+              <w:t>Code</w:t>
             </w:r>
             <w:proofErr w:type="spellEnd"/>
           </w:p>
@@ -25739,7 +25715,7 @@
               <w:cnfStyle w:val="000000000000" w:firstRow="0" w:lastRow="0" w:firstColumn="0" w:lastColumn="0" w:oddVBand="0" w:evenVBand="0" w:oddHBand="0" w:evenHBand="0" w:firstRowFirstColumn="0" w:firstRowLastColumn="0" w:lastRowFirstColumn="0" w:lastRowLastColumn="0"/>
             </w:pPr>
             <w:r>
-              <w:t>0..1</w:t>
+              <w:t>0..n</w:t>
             </w:r>
           </w:p>
         </w:tc>
@@ -25779,6 +25755,29 @@
             </w:r>
             <w:r>
               <w:t>:</w:t>
+            </w:r>
+            <w:r>
+              <w:t xml:space="preserve"> </w:t>
+            </w:r>
+            <w:r>
+              <w:rPr>
+                <w:b/>
+              </w:rPr>
+              <w:t>Usage note</w:t>
+            </w:r>
+            <w:r>
+              <w:t>:</w:t>
+            </w:r>
+            <w:r>
+              <w:t xml:space="preserve"> This specification does not provide a controlled vocabulary for the classification of errors. Typical values are “not-found”, “not-available”, “access-denied”, </w:t>
+            </w:r>
+            <w:proofErr w:type="gramStart"/>
+            <w:r>
+              <w:t>other</w:t>
+            </w:r>
+            <w:proofErr w:type="gramEnd"/>
+            <w:r>
+              <w:t>.</w:t>
             </w:r>
           </w:p>
         </w:tc>
@@ -25800,7 +25799,7 @@
         <w:t>:</w:t>
       </w:r>
       <w:r>
-        <w:t>error</w:t>
+        <w:t>hasPeriodValue</w:t>
       </w:r>
       <w:proofErr w:type="spellEnd"/>
       <w:proofErr w:type="gramEnd"/>
@@ -25849,7 +25848,7 @@
               <w:t>cccev:</w:t>
             </w:r>
             <w:r>
-              <w:t>error</w:t>
+              <w:t>hasPeriodValue</w:t>
             </w:r>
             <w:proofErr w:type="spellEnd"/>
           </w:p>
@@ -25920,12 +25919,12 @@
               <w:pStyle w:val="Text2"/>
               <w:cnfStyle w:val="000000000000" w:firstRow="0" w:lastRow="0" w:firstColumn="0" w:lastColumn="0" w:oddVBand="0" w:evenVBand="0" w:oddHBand="0" w:evenHBand="0" w:firstRowFirstColumn="0" w:firstRowLastColumn="0" w:lastRowFirstColumn="0" w:lastRowLastColumn="0"/>
             </w:pPr>
-            <w:hyperlink r:id="rId49" w:anchor="error" w:history="1">
+            <w:hyperlink r:id="rId48" w:anchor="hasPeriodValue" w:history="1">
               <w:r>
                 <w:rPr>
                   <w:rStyle w:val="Hyperlink"/>
                 </w:rPr>
-                <w:t>https://semic.org/sa/cv/cccev-2.0.0#error</w:t>
+                <w:t>https://semic.org/sa/cv/cccev-2.0.0#hasPeriodValue</w:t>
               </w:r>
             </w:hyperlink>
           </w:p>
@@ -25959,7 +25958,10 @@
               <w:cnfStyle w:val="000000100000" w:firstRow="0" w:lastRow="0" w:firstColumn="0" w:lastColumn="0" w:oddVBand="0" w:evenVBand="0" w:oddHBand="1" w:evenHBand="0" w:firstRowFirstColumn="0" w:firstRowLastColumn="0" w:lastRowFirstColumn="0" w:lastRowLastColumn="0"/>
             </w:pPr>
             <w:r>
-              <w:t>A code identifying an exception when trying to provide an answer to a required concept.</w:t>
+              <w:t xml:space="preserve">A lapse of time </w:t>
+            </w:r>
+            <w:r>
+              <w:t>provided as the response to a required concept.</w:t>
             </w:r>
           </w:p>
         </w:tc>
@@ -26092,7 +26094,7 @@
                 <w:i/>
                 <w:sz w:val="20"/>
               </w:rPr>
-              <w:t>cccev:hasPeriodValue</w:t>
+              <w:t>cccev:error</w:t>
             </w:r>
             <w:proofErr w:type="spellEnd"/>
             <w:r>
@@ -26276,15 +26278,31 @@
                 <w:i/>
                 <w:sz w:val="20"/>
               </w:rPr>
-              <w:t>cbc:</w:t>
-            </w:r>
-            <w:r>
-              <w:rPr>
-                <w:rFonts w:ascii="Courier New" w:hAnsi="Courier New" w:cs="Courier New"/>
-                <w:i/>
-                <w:sz w:val="20"/>
-              </w:rPr>
-              <w:t>Code</w:t>
+              <w:t>c</w:t>
+            </w:r>
+            <w:r>
+              <w:rPr>
+                <w:rFonts w:ascii="Courier New" w:hAnsi="Courier New" w:cs="Courier New"/>
+                <w:i/>
+                <w:sz w:val="20"/>
+              </w:rPr>
+              <w:t>a</w:t>
+            </w:r>
+            <w:r>
+              <w:rPr>
+                <w:rFonts w:ascii="Courier New" w:hAnsi="Courier New" w:cs="Courier New"/>
+                <w:i/>
+                <w:sz w:val="20"/>
+              </w:rPr>
+              <w:t>c:</w:t>
+            </w:r>
+            <w:r>
+              <w:rPr>
+                <w:rFonts w:ascii="Courier New" w:hAnsi="Courier New" w:cs="Courier New"/>
+                <w:i/>
+                <w:sz w:val="20"/>
+              </w:rPr>
+              <w:t>Period</w:t>
             </w:r>
             <w:proofErr w:type="spellEnd"/>
           </w:p>
@@ -26315,7 +26333,10 @@
               <w:cnfStyle w:val="000000000000" w:firstRow="0" w:lastRow="0" w:firstColumn="0" w:lastColumn="0" w:oddVBand="0" w:evenVBand="0" w:oddHBand="0" w:evenHBand="0" w:firstRowFirstColumn="0" w:firstRowLastColumn="0" w:lastRowFirstColumn="0" w:lastRowLastColumn="0"/>
             </w:pPr>
             <w:r>
-              <w:t>0..n</w:t>
+              <w:t>0..</w:t>
+            </w:r>
+            <w:r>
+              <w:t>1</w:t>
             </w:r>
           </w:p>
         </w:tc>
@@ -26358,26 +26379,6 @@
             </w:r>
             <w:r>
               <w:t xml:space="preserve"> </w:t>
-            </w:r>
-            <w:r>
-              <w:rPr>
-                <w:b/>
-              </w:rPr>
-              <w:t>Usage note</w:t>
-            </w:r>
-            <w:r>
-              <w:t>:</w:t>
-            </w:r>
-            <w:r>
-              <w:t xml:space="preserve"> This specification does not provide a controlled vocabulary for the classification of errors. Typical values are “not-found”, “not-available”, “access-denied”, </w:t>
-            </w:r>
-            <w:proofErr w:type="gramStart"/>
-            <w:r>
-              <w:t>other</w:t>
-            </w:r>
-            <w:proofErr w:type="gramEnd"/>
-            <w:r>
-              <w:t>.</w:t>
             </w:r>
           </w:p>
         </w:tc>
@@ -26396,10 +26397,7 @@
       </w:r>
       <w:proofErr w:type="gramStart"/>
       <w:r>
-        <w:t>:</w:t>
-      </w:r>
-      <w:r>
-        <w:t>hasPeriodValue</w:t>
+        <w:t>:customFunction</w:t>
       </w:r>
       <w:proofErr w:type="spellEnd"/>
       <w:proofErr w:type="gramEnd"/>
@@ -26445,10 +26443,7 @@
             </w:pPr>
             <w:proofErr w:type="spellStart"/>
             <w:r>
-              <w:t>cccev:</w:t>
-            </w:r>
-            <w:r>
-              <w:t>hasPeriodValue</w:t>
+              <w:t>cccev:customFunction</w:t>
             </w:r>
             <w:proofErr w:type="spellEnd"/>
           </w:p>
@@ -26519,12 +26514,12 @@
               <w:pStyle w:val="Text2"/>
               <w:cnfStyle w:val="000000000000" w:firstRow="0" w:lastRow="0" w:firstColumn="0" w:lastColumn="0" w:oddVBand="0" w:evenVBand="0" w:oddHBand="0" w:evenHBand="0" w:firstRowFirstColumn="0" w:firstRowLastColumn="0" w:lastRowFirstColumn="0" w:lastRowLastColumn="0"/>
             </w:pPr>
-            <w:hyperlink r:id="rId50" w:anchor="hasPeriodValue" w:history="1">
+            <w:hyperlink r:id="rId49" w:anchor="customFunction" w:history="1">
               <w:r>
                 <w:rPr>
                   <w:rStyle w:val="Hyperlink"/>
                 </w:rPr>
-                <w:t>https://semic.org/sa/cv/cccev-2.0.0#hasPeriodValue</w:t>
+                <w:t>https://semic.org/sa/cv/cccev-2.0.0#customFunction</w:t>
               </w:r>
             </w:hyperlink>
           </w:p>
@@ -26558,10 +26553,7 @@
               <w:cnfStyle w:val="000000100000" w:firstRow="0" w:lastRow="0" w:firstColumn="0" w:lastColumn="0" w:oddVBand="0" w:evenVBand="0" w:oddHBand="1" w:evenHBand="0" w:firstRowFirstColumn="0" w:firstRowLastColumn="0" w:lastRowFirstColumn="0" w:lastRowLastColumn="0"/>
             </w:pPr>
             <w:r>
-              <w:t xml:space="preserve">A lapse of time </w:t>
-            </w:r>
-            <w:r>
-              <w:t>provided as the response to a required concept.</w:t>
+              <w:t>A text with the signature of a method (e.g. a Java function, or an endpoint call) provided as the response to a required concept.</w:t>
             </w:r>
           </w:p>
         </w:tc>
@@ -26657,7 +26649,7 @@
                 <w:i/>
                 <w:sz w:val="20"/>
               </w:rPr>
-              <w:t>cccev:customFunction</w:t>
+              <w:t>cccev:dateValue</w:t>
             </w:r>
             <w:proofErr w:type="spellEnd"/>
             <w:r>
@@ -26675,7 +26667,7 @@
                 <w:i/>
                 <w:sz w:val="20"/>
               </w:rPr>
-              <w:t>cccev:dateValue</w:t>
+              <w:t>cccev:error</w:t>
             </w:r>
             <w:proofErr w:type="spellEnd"/>
             <w:r>
@@ -26693,7 +26685,7 @@
                 <w:i/>
                 <w:sz w:val="20"/>
               </w:rPr>
-              <w:t>cccev:error</w:t>
+              <w:t>cccev:hasPeriodValue</w:t>
             </w:r>
             <w:proofErr w:type="spellEnd"/>
             <w:r>
@@ -26877,33 +26869,17 @@
                 <w:i/>
                 <w:sz w:val="20"/>
               </w:rPr>
-              <w:t>c</w:t>
-            </w:r>
-            <w:r>
-              <w:rPr>
-                <w:rFonts w:ascii="Courier New" w:hAnsi="Courier New" w:cs="Courier New"/>
-                <w:i/>
-                <w:sz w:val="20"/>
-              </w:rPr>
-              <w:t>a</w:t>
-            </w:r>
-            <w:r>
-              <w:rPr>
-                <w:rFonts w:ascii="Courier New" w:hAnsi="Courier New" w:cs="Courier New"/>
-                <w:i/>
-                <w:sz w:val="20"/>
-              </w:rPr>
-              <w:t>c:</w:t>
-            </w:r>
-            <w:r>
-              <w:rPr>
-                <w:rFonts w:ascii="Courier New" w:hAnsi="Courier New" w:cs="Courier New"/>
-                <w:i/>
-                <w:sz w:val="20"/>
-              </w:rPr>
-              <w:t>Period</w:t>
-            </w:r>
-            <w:proofErr w:type="spellEnd"/>
+              <w:t>cbc</w:t>
+            </w:r>
+            <w:proofErr w:type="spellEnd"/>
+            <w:r>
+              <w:rPr>
+                <w:rFonts w:ascii="Courier New" w:hAnsi="Courier New" w:cs="Courier New"/>
+                <w:i/>
+                <w:sz w:val="20"/>
+              </w:rPr>
+              <w:t>:</w:t>
+            </w:r>
           </w:p>
         </w:tc>
       </w:tr>
@@ -26932,10 +26908,7 @@
               <w:cnfStyle w:val="000000000000" w:firstRow="0" w:lastRow="0" w:firstColumn="0" w:lastColumn="0" w:oddVBand="0" w:evenVBand="0" w:oddHBand="0" w:evenHBand="0" w:firstRowFirstColumn="0" w:firstRowLastColumn="0" w:lastRowFirstColumn="0" w:lastRowLastColumn="0"/>
             </w:pPr>
             <w:r>
-              <w:t>0..</w:t>
-            </w:r>
-            <w:r>
-              <w:t>1</w:t>
+              <w:t>0..1</w:t>
             </w:r>
           </w:p>
         </w:tc>
@@ -26966,6 +26939,9 @@
             <w:pPr>
               <w:pStyle w:val="Text3"/>
               <w:cnfStyle w:val="000000100000" w:firstRow="0" w:lastRow="0" w:firstColumn="0" w:lastColumn="0" w:oddVBand="0" w:evenVBand="0" w:oddHBand="1" w:evenHBand="0" w:firstRowFirstColumn="0" w:firstRowLastColumn="0" w:lastRowFirstColumn="0" w:lastRowLastColumn="0"/>
+              <w:rPr>
+                <w:i/>
+              </w:rPr>
             </w:pPr>
             <w:r>
               <w:rPr>
@@ -26977,7 +26953,69 @@
               <w:t>:</w:t>
             </w:r>
             <w:r>
-              <w:t xml:space="preserve"> </w:t>
+              <w:t xml:space="preserve"> e.g. </w:t>
+            </w:r>
+            <w:proofErr w:type="spellStart"/>
+            <w:r>
+              <w:rPr>
+                <w:i/>
+              </w:rPr>
+              <w:t>i</w:t>
+            </w:r>
+            <w:r>
+              <w:rPr>
+                <w:i/>
+              </w:rPr>
+              <w:t>nt</w:t>
+            </w:r>
+            <w:proofErr w:type="spellEnd"/>
+            <w:r>
+              <w:rPr>
+                <w:i/>
+              </w:rPr>
+              <w:t xml:space="preserve"> sum(</w:t>
+            </w:r>
+            <w:proofErr w:type="spellStart"/>
+            <w:r>
+              <w:rPr>
+                <w:i/>
+              </w:rPr>
+              <w:t>int</w:t>
+            </w:r>
+            <w:proofErr w:type="spellEnd"/>
+            <w:r>
+              <w:rPr>
+                <w:i/>
+              </w:rPr>
+              <w:t xml:space="preserve"> x, </w:t>
+            </w:r>
+            <w:proofErr w:type="spellStart"/>
+            <w:r>
+              <w:rPr>
+                <w:i/>
+              </w:rPr>
+              <w:t>int</w:t>
+            </w:r>
+            <w:proofErr w:type="spellEnd"/>
+            <w:r>
+              <w:rPr>
+                <w:i/>
+              </w:rPr>
+              <w:t xml:space="preserve"> y); </w:t>
+            </w:r>
+            <w:r>
+              <w:t xml:space="preserve">or </w:t>
+            </w:r>
+            <w:hyperlink r:id="rId50" w:history="1">
+              <w:r>
+                <w:rPr>
+                  <w:i/>
+                </w:rPr>
+                <w:t>http://example.org/sum?x=1&amp;y=2</w:t>
+              </w:r>
+            </w:hyperlink>
+            <w:r>
+              <w:t>, etc.</w:t>
             </w:r>
           </w:p>
         </w:tc>
@@ -27144,7 +27182,6 @@
               <w:pStyle w:val="Text2"/>
             </w:pPr>
             <w:r>
-              <w:lastRenderedPageBreak/>
               <w:t>Definition:</w:t>
             </w:r>
           </w:p>
@@ -27178,6 +27215,7 @@
               <w:pStyle w:val="Text2"/>
             </w:pPr>
             <w:r>
+              <w:lastRenderedPageBreak/>
               <w:t>Disjoint with:</w:t>
             </w:r>
           </w:p>
@@ -28303,7 +28341,6 @@
               <w:pStyle w:val="Text2"/>
             </w:pPr>
             <w:r>
-              <w:lastRenderedPageBreak/>
               <w:t>Definition:</w:t>
             </w:r>
           </w:p>
@@ -28337,6 +28374,7 @@
               <w:pStyle w:val="Text2"/>
             </w:pPr>
             <w:r>
+              <w:lastRenderedPageBreak/>
               <w:t>Disjoint with:</w:t>
             </w:r>
           </w:p>
@@ -31336,6 +31374,8 @@
             <w:r>
               <w:t>A Uniform Resource Identifier provided as the response to a required concept.</w:t>
             </w:r>
+            <w:bookmarkStart w:id="256" w:name="_GoBack"/>
+            <w:bookmarkEnd w:id="256"/>
           </w:p>
         </w:tc>
       </w:tr>
@@ -31739,8 +31779,6 @@
       <w:pPr>
         <w:pStyle w:val="Heading2"/>
       </w:pPr>
-      <w:bookmarkStart w:id="256" w:name="_GoBack"/>
-      <w:bookmarkEnd w:id="256"/>
       <w:r>
         <w:t xml:space="preserve">Class: </w:t>
       </w:r>
@@ -33843,19 +33881,16 @@
       <w:r>
         <w:t>cccev</w:t>
       </w:r>
-      <w:proofErr w:type="spellEnd"/>
+      <w:proofErr w:type="gramStart"/>
       <w:r>
         <w:t>:</w:t>
       </w:r>
-      <w:r>
-        <w:tab/>
-      </w:r>
-      <w:proofErr w:type="spellStart"/>
       <w:r>
         <w:t>confidentialityLevelType</w:t>
       </w:r>
       <w:bookmarkEnd w:id="265"/>
       <w:proofErr w:type="spellEnd"/>
+      <w:proofErr w:type="gramEnd"/>
     </w:p>
     <w:tbl>
       <w:tblPr>
@@ -34145,17 +34180,16 @@
       <w:r>
         <w:t>cccev</w:t>
       </w:r>
+      <w:proofErr w:type="gramStart"/>
+      <w:r>
+        <w:t>:</w:t>
+      </w:r>
+      <w:r>
+        <w:t>error</w:t>
+      </w:r>
+      <w:bookmarkEnd w:id="266"/>
       <w:proofErr w:type="spellEnd"/>
-      <w:r>
-        <w:t>:</w:t>
-      </w:r>
-      <w:r>
-        <w:tab/>
-      </w:r>
-      <w:r>
-        <w:t>error</w:t>
-      </w:r>
-      <w:bookmarkEnd w:id="266"/>
+      <w:proofErr w:type="gramEnd"/>
     </w:p>
     <w:tbl>
       <w:tblPr>
@@ -34447,19 +34481,16 @@
       <w:r>
         <w:t>cccev</w:t>
       </w:r>
-      <w:proofErr w:type="spellEnd"/>
+      <w:proofErr w:type="gramStart"/>
       <w:r>
         <w:t>:</w:t>
       </w:r>
-      <w:r>
-        <w:tab/>
-      </w:r>
-      <w:proofErr w:type="spellStart"/>
       <w:r>
         <w:t>isProvidedBy</w:t>
       </w:r>
       <w:bookmarkEnd w:id="267"/>
       <w:proofErr w:type="spellEnd"/>
+      <w:proofErr w:type="gramEnd"/>
     </w:p>
     <w:tbl>
       <w:tblPr>
@@ -34903,18 +34934,15 @@
       <w:r>
         <w:t>cccev</w:t>
       </w:r>
+      <w:proofErr w:type="gramStart"/>
+      <w:r>
+        <w:t>:</w:t>
+      </w:r>
+      <w:r>
+        <w:t>isConformantTo</w:t>
+      </w:r>
       <w:proofErr w:type="spellEnd"/>
-      <w:r>
-        <w:t>:</w:t>
-      </w:r>
-      <w:r>
-        <w:tab/>
-      </w:r>
-      <w:proofErr w:type="spellStart"/>
-      <w:r>
-        <w:t>isConformantTo</w:t>
-      </w:r>
-      <w:proofErr w:type="spellEnd"/>
+      <w:proofErr w:type="gramEnd"/>
     </w:p>
     <w:tbl>
       <w:tblPr>
@@ -38639,7 +38667,7 @@
         <w:noProof/>
         <w:lang w:val="fr-BE"/>
       </w:rPr>
-      <w:t>40</w:t>
+      <w:t>32</w:t>
     </w:r>
     <w:r>
       <w:rPr>
@@ -39150,13 +39178,7 @@
         <w:rPr>
           <w:lang w:val="it-IT"/>
         </w:rPr>
-        <w:t xml:space="preserve"> </w:t>
-      </w:r>
-      <w:r>
-        <w:rPr>
-          <w:lang w:val="it-IT"/>
-        </w:rPr>
-        <w:t xml:space="preserve">ESPD, European Single Procurement Document. </w:t>
+        <w:t xml:space="preserve"> ESPD, European Single Procurement Document. </w:t>
       </w:r>
       <w:r>
         <w:t>Internal market, Industry, Entrepreneurship and SMEs:</w:t>
@@ -44951,6 +44973,12 @@
 </file>
 
 <file path=customXml/item3.xml><?xml version="1.0" encoding="utf-8"?>
+<p:properties xmlns:p="http://schemas.microsoft.com/office/2006/metadata/properties" xmlns:xsi="http://www.w3.org/2001/XMLSchema-instance">
+  <documentManagement/>
+</p:properties>
+</file>
+
+<file path=customXml/item4.xml><?xml version="1.0" encoding="utf-8"?>
 <ct:contentTypeSchema xmlns:ct="http://schemas.microsoft.com/office/2006/metadata/contentType" xmlns:ma="http://schemas.microsoft.com/office/2006/metadata/properties/metaAttributes" ct:_="" ma:_="" ma:contentTypeName="Documento" ma:contentTypeID="0x010100B85E734CC7D26B4088B88745486DF9D1" ma:contentTypeVersion="9" ma:contentTypeDescription="Crear nuevo documento." ma:contentTypeScope="" ma:versionID="f34dd3e9052ac671e45c1f3a687a9627">
   <xsd:schema xmlns:xsd="http://www.w3.org/2001/XMLSchema" xmlns:xs="http://www.w3.org/2001/XMLSchema" xmlns:p="http://schemas.microsoft.com/office/2006/metadata/properties" xmlns:ns2="8f2728af-0bc9-4ce2-9bb6-885ac2e086a2" targetNamespace="http://schemas.microsoft.com/office/2006/metadata/properties" ma:root="true" ma:fieldsID="fff25ca44122f0d188b72e4e973125ca" ns2:_="">
     <xsd:import namespace="8f2728af-0bc9-4ce2-9bb6-885ac2e086a2"/>
@@ -45128,12 +45156,6 @@
 </ct:contentTypeSchema>
 </file>
 
-<file path=customXml/item4.xml><?xml version="1.0" encoding="utf-8"?>
-<p:properties xmlns:p="http://schemas.microsoft.com/office/2006/metadata/properties" xmlns:xsi="http://www.w3.org/2001/XMLSchema-instance">
-  <documentManagement/>
-</p:properties>
-</file>
-
 <file path=customXml/item5.xml><?xml version="1.0" encoding="utf-8"?>
 <b:Sources xmlns:b="http://schemas.openxmlformats.org/officeDocument/2006/bibliography" xmlns="http://schemas.openxmlformats.org/officeDocument/2006/bibliography" SelectedStyle="\APASixthEditionOfficeOnline.xsl" StyleName="APA" Version="6">
   <b:Source>
@@ -45262,6 +45284,14 @@
 </file>
 
 <file path=customXml/itemProps3.xml><?xml version="1.0" encoding="utf-8"?>
+<ds:datastoreItem xmlns:ds="http://schemas.openxmlformats.org/officeDocument/2006/customXml" ds:itemID="{41BB2A04-661A-4243-9B3F-EA36FEF10D8F}">
+  <ds:schemaRefs>
+    <ds:schemaRef ds:uri="http://schemas.microsoft.com/office/2006/metadata/properties"/>
+  </ds:schemaRefs>
+</ds:datastoreItem>
+</file>
+
+<file path=customXml/itemProps4.xml><?xml version="1.0" encoding="utf-8"?>
 <ds:datastoreItem xmlns:ds="http://schemas.openxmlformats.org/officeDocument/2006/customXml" ds:itemID="{65D06CEF-3EB4-431B-8656-4E5CC0F7AED7}">
   <ds:schemaRefs>
     <ds:schemaRef ds:uri="http://schemas.microsoft.com/office/2006/metadata/contentType"/>
@@ -45279,16 +45309,8 @@
 </ds:datastoreItem>
 </file>
 
-<file path=customXml/itemProps4.xml><?xml version="1.0" encoding="utf-8"?>
-<ds:datastoreItem xmlns:ds="http://schemas.openxmlformats.org/officeDocument/2006/customXml" ds:itemID="{41BB2A04-661A-4243-9B3F-EA36FEF10D8F}">
-  <ds:schemaRefs>
-    <ds:schemaRef ds:uri="http://schemas.microsoft.com/office/2006/metadata/properties"/>
-  </ds:schemaRefs>
-</ds:datastoreItem>
-</file>
-
 <file path=customXml/itemProps5.xml><?xml version="1.0" encoding="utf-8"?>
-<ds:datastoreItem xmlns:ds="http://schemas.openxmlformats.org/officeDocument/2006/customXml" ds:itemID="{E1D392CC-C3AC-4D59-9CFE-A653FF6215BA}">
+<ds:datastoreItem xmlns:ds="http://schemas.openxmlformats.org/officeDocument/2006/customXml" ds:itemID="{F39FBBE3-04AB-4861-81EB-42C7F844D813}">
   <ds:schemaRefs>
     <ds:schemaRef ds:uri="http://schemas.openxmlformats.org/officeDocument/2006/bibliography"/>
   </ds:schemaRefs>

</xml_diff>

<commit_message>
Latest changes implemented in XSD and CAgV completely removed from repository
</commit_message>
<xml_diff>
--- a/cccev/2.0.0/doc/CCCEV-2.0.0-Specification.docx
+++ b/cccev/2.0.0/doc/CCCEV-2.0.0-Specification.docx
@@ -683,16 +683,16 @@
       <w:bookmarkEnd w:id="15"/>
     </w:p>
     <w:bookmarkEnd w:id="4" w:displacedByCustomXml="next"/>
-    <w:bookmarkStart w:id="16" w:name="_Toc379536494" w:displacedByCustomXml="next"/>
-    <w:bookmarkStart w:id="17" w:name="_Toc379536043" w:displacedByCustomXml="next"/>
-    <w:bookmarkStart w:id="18" w:name="_Toc379471242" w:displacedByCustomXml="next"/>
-    <w:bookmarkStart w:id="19" w:name="_Toc379470981" w:displacedByCustomXml="next"/>
-    <w:bookmarkStart w:id="20" w:name="_Toc379470454" w:displacedByCustomXml="next"/>
-    <w:bookmarkStart w:id="21" w:name="_Toc379470311" w:displacedByCustomXml="next"/>
-    <w:bookmarkStart w:id="22" w:name="_Toc379467909" w:displacedByCustomXml="next"/>
-    <w:bookmarkStart w:id="23" w:name="_Toc379464624" w:displacedByCustomXml="next"/>
-    <w:bookmarkStart w:id="24" w:name="_Toc378845218" w:displacedByCustomXml="next"/>
-    <w:bookmarkStart w:id="25" w:name="_Toc378841497" w:displacedByCustomXml="next"/>
+    <w:bookmarkStart w:id="16" w:name="_Toc378841497" w:displacedByCustomXml="next"/>
+    <w:bookmarkStart w:id="17" w:name="_Toc378845218" w:displacedByCustomXml="next"/>
+    <w:bookmarkStart w:id="18" w:name="_Toc379464624" w:displacedByCustomXml="next"/>
+    <w:bookmarkStart w:id="19" w:name="_Toc379467909" w:displacedByCustomXml="next"/>
+    <w:bookmarkStart w:id="20" w:name="_Toc379470311" w:displacedByCustomXml="next"/>
+    <w:bookmarkStart w:id="21" w:name="_Toc379470454" w:displacedByCustomXml="next"/>
+    <w:bookmarkStart w:id="22" w:name="_Toc379470981" w:displacedByCustomXml="next"/>
+    <w:bookmarkStart w:id="23" w:name="_Toc379471242" w:displacedByCustomXml="next"/>
+    <w:bookmarkStart w:id="24" w:name="_Toc379536043" w:displacedByCustomXml="next"/>
+    <w:bookmarkStart w:id="25" w:name="_Toc379536494" w:displacedByCustomXml="next"/>
     <w:sdt>
       <w:sdtPr>
         <w:rPr>
@@ -11787,7 +11787,13 @@
                 <w:rPr>
                   <w:rStyle w:val="Hyperlink"/>
                 </w:rPr>
-                <w:t>https://semic.org/sa/cv/common/cbc-2.0.0#id</w:t>
+                <w:t>https://data.europe.eu/semanticassets/ns/</w:t>
+              </w:r>
+              <w:r>
+                <w:rPr>
+                  <w:rStyle w:val="Hyperlink"/>
+                </w:rPr>
+                <w:t>cv/common/cbc-2.0.0#id</w:t>
               </w:r>
             </w:hyperlink>
           </w:p>
@@ -12162,7 +12168,13 @@
                 <w:rPr>
                   <w:rStyle w:val="Hyperlink"/>
                 </w:rPr>
-                <w:t>https://semic.org/sa/cv/common/cbc-2.0.0#name</w:t>
+                <w:t>https://data.europe.eu/semanticassets/ns/</w:t>
+              </w:r>
+              <w:r>
+                <w:rPr>
+                  <w:rStyle w:val="Hyperlink"/>
+                </w:rPr>
+                <w:t>cv/common/cbc-2.0.0#name</w:t>
               </w:r>
             </w:hyperlink>
           </w:p>
@@ -12604,7 +12616,13 @@
                 <w:rPr>
                   <w:rStyle w:val="Hyperlink"/>
                 </w:rPr>
-                <w:t>https://semic.org/sa/cv/common/cbc-2.0.0#description</w:t>
+                <w:t>https://data.europe.eu/semanticassets/ns/</w:t>
+              </w:r>
+              <w:r>
+                <w:rPr>
+                  <w:rStyle w:val="Hyperlink"/>
+                </w:rPr>
+                <w:t>cv/common/cbc-2.0.0#description</w:t>
               </w:r>
             </w:hyperlink>
           </w:p>
@@ -12729,6 +12747,7 @@
               <w:pStyle w:val="Text2"/>
             </w:pPr>
             <w:r>
+              <w:lastRenderedPageBreak/>
               <w:t>Comments:</w:t>
             </w:r>
           </w:p>
@@ -12761,7 +12780,6 @@
               <w:rPr>
                 <w:b/>
               </w:rPr>
-              <w:lastRenderedPageBreak/>
               <w:t>Design notes</w:t>
             </w:r>
             <w:r>
@@ -12952,7 +12970,6 @@
       <w:bookmarkEnd w:id="202"/>
       <w:bookmarkEnd w:id="203"/>
       <w:r>
-        <w:lastRenderedPageBreak/>
         <w:t xml:space="preserve">Property: </w:t>
       </w:r>
       <w:proofErr w:type="spellStart"/>
@@ -13087,7 +13104,13 @@
                 <w:rPr>
                   <w:rStyle w:val="Hyperlink"/>
                 </w:rPr>
-                <w:t>https://semic.org/sa/cv/common/cbc-2.0.0#type</w:t>
+                <w:t>https://data.europe.eu/semanticassets/ns/</w:t>
+              </w:r>
+              <w:r>
+                <w:rPr>
+                  <w:rStyle w:val="Hyperlink"/>
+                </w:rPr>
+                <w:t>cv/common/cbc-2.0.0#type</w:t>
               </w:r>
             </w:hyperlink>
           </w:p>
@@ -13407,6 +13430,7 @@
               <w:rPr>
                 <w:b/>
               </w:rPr>
+              <w:lastRenderedPageBreak/>
               <w:t>Implementation note</w:t>
             </w:r>
             <w:r>
@@ -13578,7 +13602,13 @@
                 <w:rPr>
                   <w:rStyle w:val="Hyperlink"/>
                 </w:rPr>
-                <w:t>https://semic.org/sa/cv/common/cbc-2.0.0#qName</w:t>
+                <w:t>https://data.europe.eu/semanticassets/ns/</w:t>
+              </w:r>
+              <w:r>
+                <w:rPr>
+                  <w:rStyle w:val="Hyperlink"/>
+                </w:rPr>
+                <w:t>cv/common/cbc-2.0.0#qName</w:t>
               </w:r>
             </w:hyperlink>
           </w:p>
@@ -13956,7 +13986,13 @@
                 <w:rPr>
                   <w:rStyle w:val="Hyperlink"/>
                 </w:rPr>
-                <w:t>https://semic.org/sa/cv/cccev-2.0.0#Requirement</w:t>
+                <w:t>https://data.europe.eu/semanticassets/ns/</w:t>
+              </w:r>
+              <w:r>
+                <w:rPr>
+                  <w:rStyle w:val="Hyperlink"/>
+                </w:rPr>
+                <w:t>cv/cccev-2.0.0#Requirement</w:t>
               </w:r>
             </w:hyperlink>
           </w:p>
@@ -13973,6 +14009,7 @@
               <w:pStyle w:val="Text2"/>
             </w:pPr>
             <w:r>
+              <w:lastRenderedPageBreak/>
               <w:t>Definition:</w:t>
             </w:r>
           </w:p>
@@ -14067,16 +14104,7 @@
                 <w:sz w:val="20"/>
                 <w:lang w:eastAsia="en-GB"/>
               </w:rPr>
-              <w:t xml:space="preserve">Directive on services in the internal </w:t>
-            </w:r>
-            <w:r>
-              <w:rPr>
-                <w:rFonts w:cs="Calibri"/>
-                <w:sz w:val="20"/>
-                <w:lang w:eastAsia="en-GB"/>
-              </w:rPr>
-              <w:lastRenderedPageBreak/>
-              <w:t>market</w:t>
+              <w:t>Directive on services in the internal market</w:t>
             </w:r>
             <w:r>
               <w:rPr>
@@ -14243,7 +14271,6 @@
               <w:pStyle w:val="Text2"/>
             </w:pPr>
             <w:r>
-              <w:lastRenderedPageBreak/>
               <w:t>Subclass of:</w:t>
             </w:r>
           </w:p>
@@ -14717,6 +14744,7 @@
               <w:pStyle w:val="Text2"/>
             </w:pPr>
             <w:r>
+              <w:lastRenderedPageBreak/>
               <w:t>URI</w:t>
             </w:r>
             <w:r>
@@ -14738,7 +14766,13 @@
                 <w:rPr>
                   <w:rStyle w:val="Hyperlink"/>
                 </w:rPr>
-                <w:t>https://semic.org/sa/cv/common/cbc-2.0.0#hasQualifiedRelation</w:t>
+                <w:t>https://data.europe.eu/semanticassets/ns/</w:t>
+              </w:r>
+              <w:r>
+                <w:rPr>
+                  <w:rStyle w:val="Hyperlink"/>
+                </w:rPr>
+                <w:t>cv/common/cbc-2.0.0#hasQualifiedRelation</w:t>
               </w:r>
             </w:hyperlink>
           </w:p>
@@ -14787,7 +14821,6 @@
               <w:cnfStyle w:val="000000100000" w:firstRow="0" w:lastRow="0" w:firstColumn="0" w:lastColumn="0" w:oddVBand="0" w:evenVBand="0" w:oddHBand="1" w:evenHBand="0" w:firstRowFirstColumn="0" w:firstRowLastColumn="0" w:lastRowFirstColumn="0" w:lastRowLastColumn="0"/>
             </w:pPr>
             <w:r>
-              <w:lastRenderedPageBreak/>
               <w:t>Source: based on the e-</w:t>
             </w:r>
             <w:proofErr w:type="spellStart"/>
@@ -14827,7 +14860,6 @@
               <w:pStyle w:val="Text2"/>
             </w:pPr>
             <w:r>
-              <w:lastRenderedPageBreak/>
               <w:t>Range:</w:t>
             </w:r>
           </w:p>
@@ -15106,7 +15138,13 @@
                 <w:rPr>
                   <w:rStyle w:val="Hyperlink"/>
                 </w:rPr>
-                <w:t>https://semic.org/sa/cv/common/cbc-2.0.0#hasQualifiedRelation</w:t>
+                <w:t>https://data.europe.eu/semanticassets/ns/</w:t>
+              </w:r>
+              <w:r>
+                <w:rPr>
+                  <w:rStyle w:val="Hyperlink"/>
+                </w:rPr>
+                <w:t>cv/common/cbc-2.0.0#hasQualifiedRelation</w:t>
               </w:r>
             </w:hyperlink>
           </w:p>
@@ -15304,7 +15342,11 @@
               <w:t>Representation note</w:t>
             </w:r>
             <w:r>
-              <w:t xml:space="preserve">: the dotted line, in the simplified overview, indicates that the Requirement class is related to itself through a class defined in a namespace different to the CCCEV namespace (DCAT-AP, in this case). The simplified view is meant to show only the classes and properties defined </w:t>
+              <w:t xml:space="preserve">: the dotted line, in the simplified overview, indicates that the Requirement class is related to itself through a class </w:t>
+            </w:r>
+            <w:r>
+              <w:lastRenderedPageBreak/>
+              <w:t xml:space="preserve">defined in a namespace different to the CCCEV namespace (DCAT-AP, in this case). The simplified view is meant to show only the classes and properties defined </w:t>
             </w:r>
             <w:r>
               <w:t xml:space="preserve">within the limits of the </w:t>
@@ -15328,7 +15370,6 @@
               <w:rPr>
                 <w:b/>
               </w:rPr>
-              <w:lastRenderedPageBreak/>
               <w:t>Usage note</w:t>
             </w:r>
             <w:r>
@@ -15571,7 +15612,13 @@
                 <w:rPr>
                   <w:rStyle w:val="Hyperlink"/>
                 </w:rPr>
-                <w:t>https://semic.org/sa/cv/common/cbc-2.0.0#hasRequirement</w:t>
+                <w:t>https://data.europe.eu/semanticassets/ns/</w:t>
+              </w:r>
+              <w:r>
+                <w:rPr>
+                  <w:rStyle w:val="Hyperlink"/>
+                </w:rPr>
+                <w:t>cv/common/cbc-2.0.0#hasRequirement</w:t>
               </w:r>
             </w:hyperlink>
           </w:p>
@@ -15704,6 +15751,7 @@
               <w:pStyle w:val="Text2"/>
             </w:pPr>
             <w:r>
+              <w:lastRenderedPageBreak/>
               <w:t>Inverse of:</w:t>
             </w:r>
           </w:p>
@@ -15819,7 +15867,6 @@
               <w:pStyle w:val="Text2"/>
             </w:pPr>
             <w:r>
-              <w:lastRenderedPageBreak/>
               <w:t>Comments:</w:t>
             </w:r>
           </w:p>
@@ -15994,7 +16041,10 @@
               <w:cnfStyle w:val="000000000000" w:firstRow="0" w:lastRow="0" w:firstColumn="0" w:lastColumn="0" w:oddVBand="0" w:evenVBand="0" w:oddHBand="0" w:evenHBand="0" w:firstRowFirstColumn="0" w:firstRowLastColumn="0" w:lastRowFirstColumn="0" w:lastRowLastColumn="0"/>
             </w:pPr>
             <w:r>
-              <w:t>https://semic.org/sa/c</w:t>
+              <w:t>https://data.europe.eu/semanticassets/ns/</w:t>
+            </w:r>
+            <w:r>
+              <w:t>c</w:t>
             </w:r>
             <w:r>
               <w:t>v/common/cbc-2.0.0#hasSupportingEvidence</w:t>
@@ -16358,7 +16408,13 @@
                 <w:rPr>
                   <w:rStyle w:val="Hyperlink"/>
                 </w:rPr>
-                <w:t>https://semic.org/sa/cv/common/cbc-2.0.0#references</w:t>
+                <w:t>https://data.europe.eu/semanticassets/ns/</w:t>
+              </w:r>
+              <w:r>
+                <w:rPr>
+                  <w:rStyle w:val="Hyperlink"/>
+                </w:rPr>
+                <w:t>cv/common/cbc-2.0.0#references</w:t>
               </w:r>
             </w:hyperlink>
           </w:p>
@@ -16486,6 +16542,7 @@
       <w:bookmarkStart w:id="229" w:name="_Toc39402683"/>
       <w:bookmarkEnd w:id="228"/>
       <w:r>
+        <w:lastRenderedPageBreak/>
         <w:t xml:space="preserve">Property: </w:t>
       </w:r>
       <w:proofErr w:type="spellStart"/>
@@ -16618,7 +16675,10 @@
               <w:cnfStyle w:val="000000000000" w:firstRow="0" w:lastRow="0" w:firstColumn="0" w:lastColumn="0" w:oddVBand="0" w:evenVBand="0" w:oddHBand="0" w:evenHBand="0" w:firstRowFirstColumn="0" w:firstRowLastColumn="0" w:lastRowFirstColumn="0" w:lastRowLastColumn="0"/>
             </w:pPr>
             <w:r>
-              <w:t>https://semic.org/sa/c</w:t>
+              <w:t>https://data.europe.eu/semanticassets/ns/</w:t>
+            </w:r>
+            <w:r>
+              <w:t>c</w:t>
             </w:r>
             <w:r>
               <w:t xml:space="preserve">v/common/cbc-2.0.0# </w:t>
@@ -16645,7 +16705,6 @@
               <w:pStyle w:val="Text2"/>
             </w:pPr>
             <w:r>
-              <w:lastRenderedPageBreak/>
               <w:t>Definition:</w:t>
             </w:r>
           </w:p>
@@ -16920,7 +16979,10 @@
               <w:cnfStyle w:val="000000000000" w:firstRow="0" w:lastRow="0" w:firstColumn="0" w:lastColumn="0" w:oddVBand="0" w:evenVBand="0" w:oddHBand="0" w:evenHBand="0" w:firstRowFirstColumn="0" w:firstRowLastColumn="0" w:lastRowFirstColumn="0" w:lastRowLastColumn="0"/>
             </w:pPr>
             <w:r>
-              <w:t>https://semic.org/sa/c</w:t>
+              <w:t>https://data.europe.eu/semanticassets/ns/</w:t>
+            </w:r>
+            <w:r>
+              <w:t>c</w:t>
             </w:r>
             <w:r>
               <w:t xml:space="preserve">v/common/cbc-2.0.0# </w:t>
@@ -17141,7 +17203,13 @@
                 <w:rPr>
                   <w:rStyle w:val="Hyperlink"/>
                 </w:rPr>
-                <w:t>https://semic.org/sa/cv/cccev-2.0.0#Criterion</w:t>
+                <w:t>https://data.europe.eu/semanticassets/ns/</w:t>
+              </w:r>
+              <w:r>
+                <w:rPr>
+                  <w:rStyle w:val="Hyperlink"/>
+                </w:rPr>
+                <w:t>cv/cccev-2.0.0#Criterion</w:t>
               </w:r>
             </w:hyperlink>
           </w:p>
@@ -17276,7 +17344,16 @@
                 <w:sz w:val="20"/>
                 <w:lang w:eastAsia="en-GB"/>
               </w:rPr>
-              <w:t>the required conditions or to fulfil them in a certain degree or quality. The evaluation of the fulfilment is usually supported with the provision of evidences.</w:t>
+              <w:t xml:space="preserve">the required conditions or to fulfil them in a certain </w:t>
+            </w:r>
+            <w:r>
+              <w:rPr>
+                <w:rFonts w:cs="Calibri"/>
+                <w:sz w:val="20"/>
+                <w:lang w:eastAsia="en-GB"/>
+              </w:rPr>
+              <w:lastRenderedPageBreak/>
+              <w:t>degree or quality. The evaluation of the fulfilment is usually supported with the provision of evidences.</w:t>
             </w:r>
           </w:p>
           <w:p>
@@ -17295,7 +17372,6 @@
                 <w:sz w:val="20"/>
                 <w:lang w:eastAsia="en-GB"/>
               </w:rPr>
-              <w:lastRenderedPageBreak/>
               <w:t xml:space="preserve">Source: based on the </w:t>
             </w:r>
             <w:r>
@@ -17819,7 +17895,13 @@
                 <w:rPr>
                   <w:rStyle w:val="Hyperlink"/>
                 </w:rPr>
-                <w:t>https://semic.org/sa/cv/cccev-2.0.0#weight</w:t>
+                <w:t>https://data.europe.eu/semanticassets/ns/</w:t>
+              </w:r>
+              <w:r>
+                <w:rPr>
+                  <w:rStyle w:val="Hyperlink"/>
+                </w:rPr>
+                <w:t>cv/cccev-2.0.0#weight</w:t>
               </w:r>
             </w:hyperlink>
           </w:p>
@@ -17996,6 +18078,7 @@
       </w:pPr>
       <w:bookmarkStart w:id="238" w:name="_Toc39402687"/>
       <w:r>
+        <w:lastRenderedPageBreak/>
         <w:t xml:space="preserve">Property: </w:t>
       </w:r>
       <w:proofErr w:type="spellStart"/>
@@ -18072,7 +18155,6 @@
               <w:jc w:val="left"/>
             </w:pPr>
             <w:r>
-              <w:lastRenderedPageBreak/>
               <w:t xml:space="preserve">Property </w:t>
             </w:r>
             <w:r>
@@ -18128,7 +18210,13 @@
                 <w:rPr>
                   <w:rStyle w:val="Hyperlink"/>
                 </w:rPr>
-                <w:t>https://semic.org/sa/cv/cccev-2.0.0#weightingConsiderationDescription</w:t>
+                <w:t>https://data.europe.eu/semanticassets/ns/</w:t>
+              </w:r>
+              <w:r>
+                <w:rPr>
+                  <w:rStyle w:val="Hyperlink"/>
+                </w:rPr>
+                <w:t>cv/cccev-2.0.0#weightingConsiderationDescription</w:t>
               </w:r>
             </w:hyperlink>
           </w:p>
@@ -18451,7 +18539,13 @@
                 <w:rPr>
                   <w:rStyle w:val="Hyperlink"/>
                 </w:rPr>
-                <w:t xml:space="preserve">https://semic.org/sa/cv/cccev-2.0.0#weightingType </w:t>
+                <w:t>https://data.europe.eu/semanticassets/ns/</w:t>
+              </w:r>
+              <w:r>
+                <w:rPr>
+                  <w:rStyle w:val="Hyperlink"/>
+                </w:rPr>
+                <w:t xml:space="preserve">cv/cccev-2.0.0#weightingType </w:t>
               </w:r>
             </w:hyperlink>
           </w:p>
@@ -18548,6 +18642,7 @@
               <w:cnfStyle w:val="000000100000" w:firstRow="0" w:lastRow="0" w:firstColumn="0" w:lastColumn="0" w:oddVBand="0" w:evenVBand="0" w:oddHBand="1" w:evenHBand="0" w:firstRowFirstColumn="0" w:firstRowLastColumn="0" w:lastRowFirstColumn="0" w:lastRowLastColumn="0"/>
             </w:pPr>
             <w:r>
+              <w:lastRenderedPageBreak/>
               <w:t xml:space="preserve">Source: </w:t>
             </w:r>
             <w:r>
@@ -18576,6 +18671,7 @@
               <w:pStyle w:val="Text2"/>
             </w:pPr>
             <w:r>
+              <w:lastRenderedPageBreak/>
               <w:t>Range:</w:t>
             </w:r>
           </w:p>
@@ -18624,7 +18720,6 @@
               <w:pStyle w:val="Text2"/>
             </w:pPr>
             <w:r>
-              <w:lastRenderedPageBreak/>
               <w:t>Cardinality:</w:t>
             </w:r>
           </w:p>
@@ -18818,7 +18913,13 @@
                 <w:rPr>
                   <w:rStyle w:val="Hyperlink"/>
                 </w:rPr>
-                <w:t>https://semic.org/sa/cv/cccev-2.0.0#bias</w:t>
+                <w:t>https://data.europe.eu/semanticassets/ns/</w:t>
+              </w:r>
+              <w:r>
+                <w:rPr>
+                  <w:rStyle w:val="Hyperlink"/>
+                </w:rPr>
+                <w:t>cv/cccev-2.0.0#bias</w:t>
               </w:r>
             </w:hyperlink>
           </w:p>
@@ -19402,7 +19503,6 @@
               <w:pStyle w:val="Text2"/>
             </w:pPr>
             <w:r>
-              <w:lastRenderedPageBreak/>
               <w:t>URI:</w:t>
             </w:r>
           </w:p>
@@ -19421,7 +19521,13 @@
                 <w:rPr>
                   <w:rStyle w:val="Hyperlink"/>
                 </w:rPr>
-                <w:t>https://semic.org/sa/cv/cccev-2.0.0#InformationRequirement</w:t>
+                <w:t>https://data.europe.eu/semanticassets/ns/</w:t>
+              </w:r>
+              <w:r>
+                <w:rPr>
+                  <w:rStyle w:val="Hyperlink"/>
+                </w:rPr>
+                <w:t>cv/cccev-2.0.0#InformationRequirement</w:t>
               </w:r>
             </w:hyperlink>
           </w:p>
@@ -20004,6 +20110,7 @@
       <w:bookmarkStart w:id="245" w:name="_Toc39402694"/>
       <w:bookmarkStart w:id="246" w:name="_Toc39402733"/>
       <w:r>
+        <w:lastRenderedPageBreak/>
         <w:t xml:space="preserve">Class: </w:t>
       </w:r>
       <w:r>
@@ -20097,7 +20204,13 @@
                 <w:rPr>
                   <w:rStyle w:val="Hyperlink"/>
                 </w:rPr>
-                <w:t>https://semic.org/sa/cv/cccev-2.0.0#Constraint</w:t>
+                <w:t>https://data.europe.eu/semanticassets/ns/</w:t>
+              </w:r>
+              <w:r>
+                <w:rPr>
+                  <w:rStyle w:val="Hyperlink"/>
+                </w:rPr>
+                <w:t>cv/cccev-2.0.0#Constraint</w:t>
               </w:r>
             </w:hyperlink>
           </w:p>
@@ -20195,7 +20308,6 @@
               <w:pStyle w:val="Text2"/>
             </w:pPr>
             <w:r>
-              <w:lastRenderedPageBreak/>
               <w:t>Subclass of:</w:t>
             </w:r>
           </w:p>
@@ -20829,7 +20941,13 @@
                 <w:rPr>
                   <w:rStyle w:val="Hyperlink"/>
                 </w:rPr>
-                <w:t xml:space="preserve">https://semic.org/sa/cv/cccev-2.0.0#Concept </w:t>
+                <w:t>https://data.europe.eu/semanticassets/ns/</w:t>
+              </w:r>
+              <w:r>
+                <w:rPr>
+                  <w:rStyle w:val="Hyperlink"/>
+                </w:rPr>
+                <w:t xml:space="preserve">cv/cccev-2.0.0#Concept </w:t>
               </w:r>
             </w:hyperlink>
           </w:p>
@@ -20905,6 +21023,7 @@
                 <w:sz w:val="20"/>
                 <w:lang w:eastAsia="en-GB"/>
               </w:rPr>
+              <w:lastRenderedPageBreak/>
               <w:t>Additional information:</w:t>
             </w:r>
           </w:p>
@@ -20943,6 +21062,7 @@
               <w:pStyle w:val="Text2"/>
             </w:pPr>
             <w:r>
+              <w:lastRenderedPageBreak/>
               <w:t>Subclass of:</w:t>
             </w:r>
           </w:p>
@@ -21026,7 +21146,6 @@
       </w:pPr>
       <w:bookmarkStart w:id="250" w:name="_Toc39402697"/>
       <w:r>
-        <w:lastRenderedPageBreak/>
         <w:t>Basic properties</w:t>
       </w:r>
       <w:bookmarkEnd w:id="250"/>
@@ -21334,7 +21453,13 @@
                 <w:rPr>
                   <w:rStyle w:val="Hyperlink"/>
                 </w:rPr>
-                <w:t>https://semic.org/sa/cv/cccev-2.0.0#hasConcept</w:t>
+                <w:t>https://data.europe.eu/semanticassets/ns/</w:t>
+              </w:r>
+              <w:r>
+                <w:rPr>
+                  <w:rStyle w:val="Hyperlink"/>
+                </w:rPr>
+                <w:t>cv/cccev-2.0.0#hasConcept</w:t>
               </w:r>
             </w:hyperlink>
           </w:p>
@@ -21614,7 +21739,13 @@
                 <w:rPr>
                   <w:rStyle w:val="Hyperlink"/>
                 </w:rPr>
-                <w:t>https://semic.org/sa/cv/cccev-2.0.0#hasConstraint</w:t>
+                <w:t>https://data.europe.eu/semanticassets/ns/</w:t>
+              </w:r>
+              <w:r>
+                <w:rPr>
+                  <w:rStyle w:val="Hyperlink"/>
+                </w:rPr>
+                <w:t>cv/cccev-2.0.0#hasConstraint</w:t>
               </w:r>
             </w:hyperlink>
           </w:p>
@@ -21661,6 +21792,7 @@
               <w:pStyle w:val="Text2"/>
             </w:pPr>
             <w:r>
+              <w:lastRenderedPageBreak/>
               <w:t>Range:</w:t>
             </w:r>
           </w:p>
@@ -21894,7 +22026,13 @@
                 <w:rPr>
                   <w:rStyle w:val="Hyperlink"/>
                 </w:rPr>
-                <w:t>https://semic.org/sa/cv/cccev-2.0.0#hasValue</w:t>
+                <w:t>https://data.europe.eu/semanticassets/ns/</w:t>
+              </w:r>
+              <w:r>
+                <w:rPr>
+                  <w:rStyle w:val="Hyperlink"/>
+                </w:rPr>
+                <w:t>cv/cccev-2.0.0#hasValue</w:t>
               </w:r>
             </w:hyperlink>
           </w:p>
@@ -21914,7 +22052,6 @@
               <w:pStyle w:val="Text2"/>
             </w:pPr>
             <w:r>
-              <w:lastRenderedPageBreak/>
               <w:t>Definition:</w:t>
             </w:r>
           </w:p>
@@ -22130,7 +22267,13 @@
                 <w:rPr>
                   <w:rStyle w:val="Hyperlink"/>
                 </w:rPr>
-                <w:t>https://semic.org/sa/cv/cccev-2.0.0#Value</w:t>
+                <w:t>https://data.europe.eu/semanticassets/ns/</w:t>
+              </w:r>
+              <w:r>
+                <w:rPr>
+                  <w:rStyle w:val="Hyperlink"/>
+                </w:rPr>
+                <w:t>cv/cccev-2.0.0#Value</w:t>
               </w:r>
             </w:hyperlink>
           </w:p>
@@ -22394,7 +22537,13 @@
                 <w:rPr>
                   <w:rStyle w:val="Hyperlink"/>
                 </w:rPr>
-                <w:t>https://semic.org/sa/cv/cccev-2.0.0#amountValue</w:t>
+                <w:t>https://data.europe.eu/semanticassets/ns/</w:t>
+              </w:r>
+              <w:r>
+                <w:rPr>
+                  <w:rStyle w:val="Hyperlink"/>
+                </w:rPr>
+                <w:t>cv/cccev-2.0.0#amountValue</w:t>
               </w:r>
             </w:hyperlink>
           </w:p>
@@ -22414,6 +22563,7 @@
               <w:pStyle w:val="Text2"/>
             </w:pPr>
             <w:r>
+              <w:lastRenderedPageBreak/>
               <w:t>Definition:</w:t>
             </w:r>
           </w:p>
@@ -22810,7 +22960,6 @@
               <w:pStyle w:val="Text2"/>
             </w:pPr>
             <w:r>
-              <w:lastRenderedPageBreak/>
               <w:t>Comments:</w:t>
             </w:r>
           </w:p>
@@ -23011,7 +23160,10 @@
               <w:cnfStyle w:val="000000000000" w:firstRow="0" w:lastRow="0" w:firstColumn="0" w:lastColumn="0" w:oddVBand="0" w:evenVBand="0" w:oddHBand="0" w:evenHBand="0" w:firstRowFirstColumn="0" w:firstRowLastColumn="0" w:lastRowFirstColumn="0" w:lastRowLastColumn="0"/>
             </w:pPr>
             <w:r>
-              <w:t>https://semic.org/sa/cv/cccev-2.0.0#</w:t>
+              <w:t>https://data.europe.eu/semanticassets/ns/</w:t>
+            </w:r>
+            <w:r>
+              <w:t>cv/cccev-2.0.0#</w:t>
             </w:r>
             <w:r>
               <w:t>codeValue</w:t>
@@ -23466,6 +23618,7 @@
         <w:pStyle w:val="Heading3"/>
       </w:pPr>
       <w:r>
+        <w:lastRenderedPageBreak/>
         <w:t xml:space="preserve">Property </w:t>
       </w:r>
       <w:proofErr w:type="spellStart"/>
@@ -23599,7 +23752,13 @@
                 <w:rPr>
                   <w:rStyle w:val="Hyperlink"/>
                 </w:rPr>
-                <w:t>https://semic.org/sa/cv/cccev-2.0.0#customDataType</w:t>
+                <w:t>https://data.europe.eu/semanticassets/ns/</w:t>
+              </w:r>
+              <w:r>
+                <w:rPr>
+                  <w:rStyle w:val="Hyperlink"/>
+                </w:rPr>
+                <w:t>cv/cccev-2.0.0#customDataType</w:t>
               </w:r>
             </w:hyperlink>
           </w:p>
@@ -23837,7 +23996,6 @@
                 <w:i/>
                 <w:sz w:val="20"/>
               </w:rPr>
-              <w:lastRenderedPageBreak/>
               <w:t>cccev:numericValue</w:t>
             </w:r>
             <w:proofErr w:type="spellEnd"/>
@@ -23930,7 +24088,6 @@
               <w:pStyle w:val="Text2"/>
             </w:pPr>
             <w:r>
-              <w:lastRenderedPageBreak/>
               <w:t>Range:</w:t>
             </w:r>
           </w:p>
@@ -24164,7 +24321,10 @@
               <w:cnfStyle w:val="000000000000" w:firstRow="0" w:lastRow="0" w:firstColumn="0" w:lastColumn="0" w:oddVBand="0" w:evenVBand="0" w:oddHBand="0" w:evenHBand="0" w:firstRowFirstColumn="0" w:firstRowLastColumn="0" w:lastRowFirstColumn="0" w:lastRowLastColumn="0"/>
             </w:pPr>
             <w:r>
-              <w:t>https://semic.org/sa/cv/cccev-2.0.0#</w:t>
+              <w:t>https://data.europe.eu/semanticassets/ns/</w:t>
+            </w:r>
+            <w:r>
+              <w:t>cv/cccev-2.0.0#</w:t>
             </w:r>
             <w:r>
               <w:t>codeValue</w:t>
@@ -24595,6 +24755,7 @@
               <w:pStyle w:val="Text2"/>
             </w:pPr>
             <w:r>
+              <w:lastRenderedPageBreak/>
               <w:t>Comments:</w:t>
             </w:r>
           </w:p>
@@ -24752,10 +24913,10 @@
               <w:cnfStyle w:val="000000000000" w:firstRow="0" w:lastRow="0" w:firstColumn="0" w:lastColumn="0" w:oddVBand="0" w:evenVBand="0" w:oddHBand="0" w:evenHBand="0" w:firstRowFirstColumn="0" w:firstRowLastColumn="0" w:lastRowFirstColumn="0" w:lastRowLastColumn="0"/>
             </w:pPr>
             <w:r>
-              <w:t>http</w:t>
-            </w:r>
-            <w:r>
-              <w:t>s://semic.org/sa/cv/cccev-2.0.0#</w:t>
+              <w:t>https://data.europe.eu/semanticassets/ns/</w:t>
+            </w:r>
+            <w:r>
+              <w:t>cv/cccev-2.0.0#</w:t>
             </w:r>
             <w:r>
               <w:t>dateValue</w:t>
@@ -24941,7 +25102,6 @@
                 <w:i/>
                 <w:sz w:val="20"/>
               </w:rPr>
-              <w:lastRenderedPageBreak/>
               <w:t>cccev:identifierValue</w:t>
             </w:r>
             <w:proofErr w:type="spellEnd"/>
@@ -25088,7 +25248,6 @@
               <w:pStyle w:val="Text2"/>
             </w:pPr>
             <w:r>
-              <w:lastRenderedPageBreak/>
               <w:t>Range:</w:t>
             </w:r>
           </w:p>
@@ -25326,7 +25485,13 @@
                 <w:rPr>
                   <w:rStyle w:val="Hyperlink"/>
                 </w:rPr>
-                <w:t>https://semic.org/sa/cv/cccev-2.0.0#error</w:t>
+                <w:t>https://data.europe.eu/semanticassets/ns/</w:t>
+              </w:r>
+              <w:r>
+                <w:rPr>
+                  <w:rStyle w:val="Hyperlink"/>
+                </w:rPr>
+                <w:t>cv/cccev-2.0.0#error</w:t>
               </w:r>
             </w:hyperlink>
           </w:p>
@@ -25701,6 +25866,7 @@
               <w:pStyle w:val="Text2"/>
             </w:pPr>
             <w:r>
+              <w:lastRenderedPageBreak/>
               <w:t>Cardinality:</w:t>
             </w:r>
           </w:p>
@@ -25924,7 +26090,13 @@
                 <w:rPr>
                   <w:rStyle w:val="Hyperlink"/>
                 </w:rPr>
-                <w:t>https://semic.org/sa/cv/cccev-2.0.0#hasPeriodValue</w:t>
+                <w:t>https://data.europe.eu/semanticassets/ns/</w:t>
+              </w:r>
+              <w:r>
+                <w:rPr>
+                  <w:rStyle w:val="Hyperlink"/>
+                </w:rPr>
+                <w:t>cv/cccev-2.0.0#hasPeriodValue</w:t>
               </w:r>
             </w:hyperlink>
           </w:p>
@@ -25977,7 +26149,6 @@
               <w:pStyle w:val="Text2"/>
             </w:pPr>
             <w:r>
-              <w:lastRenderedPageBreak/>
               <w:t>Disjoint with:</w:t>
             </w:r>
           </w:p>
@@ -26519,7 +26690,13 @@
                 <w:rPr>
                   <w:rStyle w:val="Hyperlink"/>
                 </w:rPr>
-                <w:t>https://semic.org/sa/cv/cccev-2.0.0#customFunction</w:t>
+                <w:t>https://data.europe.eu/semanticassets/ns/</w:t>
+              </w:r>
+              <w:r>
+                <w:rPr>
+                  <w:rStyle w:val="Hyperlink"/>
+                </w:rPr>
+                <w:t>cv/cccev-2.0.0#customFunction</w:t>
               </w:r>
             </w:hyperlink>
           </w:p>
@@ -26757,6 +26934,7 @@
                 <w:i/>
                 <w:sz w:val="20"/>
               </w:rPr>
+              <w:lastRenderedPageBreak/>
               <w:t>cccev:numericValue</w:t>
             </w:r>
             <w:proofErr w:type="spellEnd"/>
@@ -26849,6 +27027,7 @@
               <w:pStyle w:val="Text2"/>
             </w:pPr>
             <w:r>
+              <w:lastRenderedPageBreak/>
               <w:t>Range:</w:t>
             </w:r>
           </w:p>
@@ -27162,7 +27341,13 @@
                 <w:rPr>
                   <w:rStyle w:val="Hyperlink"/>
                 </w:rPr>
-                <w:t>https://semic.org/sa/cv/cccev-2.0.0#IdentifierValue</w:t>
+                <w:t>https://data.europe.eu/semanticassets/ns/</w:t>
+              </w:r>
+              <w:r>
+                <w:rPr>
+                  <w:rStyle w:val="Hyperlink"/>
+                </w:rPr>
+                <w:t>cv/cccev-2.0.0#IdentifierValue</w:t>
               </w:r>
             </w:hyperlink>
           </w:p>
@@ -27215,7 +27400,6 @@
               <w:pStyle w:val="Text2"/>
             </w:pPr>
             <w:r>
-              <w:lastRenderedPageBreak/>
               <w:t>Disjoint with:</w:t>
             </w:r>
           </w:p>
@@ -27779,7 +27963,13 @@
                 <w:rPr>
                   <w:rStyle w:val="Hyperlink"/>
                 </w:rPr>
-                <w:t>https://semic.org/sa/cv/cccev-2.0.0#indicatorValue</w:t>
+                <w:t>https://data.europe.eu/semanticassets/ns/</w:t>
+              </w:r>
+              <w:r>
+                <w:rPr>
+                  <w:rStyle w:val="Hyperlink"/>
+                </w:rPr>
+                <w:t>cv/cccev-2.0.0#indicatorValue</w:t>
               </w:r>
             </w:hyperlink>
           </w:p>
@@ -27799,6 +27989,7 @@
               <w:pStyle w:val="Text2"/>
             </w:pPr>
             <w:r>
+              <w:lastRenderedPageBreak/>
               <w:t>Definition:</w:t>
             </w:r>
           </w:p>
@@ -28321,7 +28512,13 @@
                 <w:rPr>
                   <w:rStyle w:val="Hyperlink"/>
                 </w:rPr>
-                <w:t>https://semic.org/sa/cv/cccev-2.0.0#measureValue</w:t>
+                <w:t>https://data.europe.eu/semanticassets/ns/</w:t>
+              </w:r>
+              <w:r>
+                <w:rPr>
+                  <w:rStyle w:val="Hyperlink"/>
+                </w:rPr>
+                <w:t>cv/cccev-2.0.0#measureValue</w:t>
               </w:r>
             </w:hyperlink>
           </w:p>
@@ -28374,7 +28571,6 @@
               <w:pStyle w:val="Text2"/>
             </w:pPr>
             <w:r>
-              <w:lastRenderedPageBreak/>
               <w:t>Disjoint with:</w:t>
             </w:r>
           </w:p>
@@ -28916,6 +29112,7 @@
               <w:pStyle w:val="Text2"/>
             </w:pPr>
             <w:r>
+              <w:lastRenderedPageBreak/>
               <w:t>URI</w:t>
             </w:r>
             <w:r>
@@ -28937,7 +29134,13 @@
                 <w:rPr>
                   <w:rStyle w:val="Hyperlink"/>
                 </w:rPr>
-                <w:t>https://semic.org/sa/cv/cccev-2.0.0#numericValue</w:t>
+                <w:t>https://data.europe.eu/semanticassets/ns/</w:t>
+              </w:r>
+              <w:r>
+                <w:rPr>
+                  <w:rStyle w:val="Hyperlink"/>
+                </w:rPr>
+                <w:t>cv/cccev-2.0.0#numericValue</w:t>
               </w:r>
             </w:hyperlink>
           </w:p>
@@ -29479,7 +29682,6 @@
         <w:pStyle w:val="Heading3"/>
       </w:pPr>
       <w:r>
-        <w:lastRenderedPageBreak/>
         <w:t xml:space="preserve">Property </w:t>
       </w:r>
       <w:proofErr w:type="spellStart"/>
@@ -29612,10 +29814,10 @@
               <w:cnfStyle w:val="000000000000" w:firstRow="0" w:lastRow="0" w:firstColumn="0" w:lastColumn="0" w:oddVBand="0" w:evenVBand="0" w:oddHBand="0" w:evenHBand="0" w:firstRowFirstColumn="0" w:firstRowLastColumn="0" w:lastRowFirstColumn="0" w:lastRowLastColumn="0"/>
             </w:pPr>
             <w:r>
-              <w:t>http</w:t>
-            </w:r>
-            <w:r>
-              <w:t>s://semic.org/sa/cv/cccev-2.0.0#</w:t>
+              <w:t>https://data.europe.eu/semanticassets/ns/</w:t>
+            </w:r>
+            <w:r>
+              <w:t>cv/cccev-2.0.0#</w:t>
             </w:r>
             <w:r>
               <w:t>quantityValue</w:t>
@@ -30031,6 +30233,7 @@
               <w:pStyle w:val="Text2"/>
             </w:pPr>
             <w:r>
+              <w:lastRenderedPageBreak/>
               <w:t>Comments:</w:t>
             </w:r>
           </w:p>
@@ -30191,10 +30394,10 @@
               <w:cnfStyle w:val="000000000000" w:firstRow="0" w:lastRow="0" w:firstColumn="0" w:lastColumn="0" w:oddVBand="0" w:evenVBand="0" w:oddHBand="0" w:evenHBand="0" w:firstRowFirstColumn="0" w:firstRowLastColumn="0" w:lastRowFirstColumn="0" w:lastRowLastColumn="0"/>
             </w:pPr>
             <w:r>
-              <w:t>http</w:t>
-            </w:r>
-            <w:r>
-              <w:t>s://semic.org/sa/cv/cccev-2.0.0#textValue</w:t>
+              <w:t>https://data.europe.eu/semanticassets/ns/</w:t>
+            </w:r>
+            <w:r>
+              <w:t>cv/cccev-2.0.0#textValue</w:t>
             </w:r>
           </w:p>
         </w:tc>
@@ -30593,7 +30796,6 @@
               <w:pStyle w:val="Text2"/>
             </w:pPr>
             <w:r>
-              <w:lastRenderedPageBreak/>
               <w:t>Comments:</w:t>
             </w:r>
           </w:p>
@@ -30758,7 +30960,13 @@
                 <w:rPr>
                   <w:rStyle w:val="Hyperlink"/>
                 </w:rPr>
-                <w:t>https://semic.org/sa/cv/cccev-2.0.0#timeValue</w:t>
+                <w:t>https://data.europe.eu/semanticassets/ns/</w:t>
+              </w:r>
+              <w:r>
+                <w:rPr>
+                  <w:rStyle w:val="Hyperlink"/>
+                </w:rPr>
+                <w:t>cv/cccev-2.0.0#timeValue</w:t>
               </w:r>
             </w:hyperlink>
           </w:p>
@@ -31133,6 +31341,7 @@
               <w:pStyle w:val="Text2"/>
             </w:pPr>
             <w:r>
+              <w:lastRenderedPageBreak/>
               <w:t>Cardinality:</w:t>
             </w:r>
           </w:p>
@@ -31338,7 +31547,13 @@
                 <w:rPr>
                   <w:rStyle w:val="Hyperlink"/>
                 </w:rPr>
-                <w:t>https://semic.org/sa/cv/cccev-2.0.0#uri</w:t>
+                <w:t>https://data.europe.eu/semanticassets/ns/</w:t>
+              </w:r>
+              <w:r>
+                <w:rPr>
+                  <w:rStyle w:val="Hyperlink"/>
+                </w:rPr>
+                <w:t>cv/cccev-2.0.0#uri</w:t>
               </w:r>
             </w:hyperlink>
           </w:p>
@@ -31374,8 +31589,6 @@
             <w:r>
               <w:t>A Uniform Resource Identifier provided as the response to a required concept.</w:t>
             </w:r>
-            <w:bookmarkStart w:id="256" w:name="_GoBack"/>
-            <w:bookmarkEnd w:id="256"/>
           </w:p>
         </w:tc>
       </w:tr>
@@ -31715,7 +31928,6 @@
               <w:pStyle w:val="Text2"/>
             </w:pPr>
             <w:r>
-              <w:lastRenderedPageBreak/>
               <w:t>Cardinality:</w:t>
             </w:r>
           </w:p>
@@ -31872,7 +32084,13 @@
                 <w:rPr>
                   <w:rStyle w:val="Hyperlink"/>
                 </w:rPr>
-                <w:t>https://semic.org/sa/cv/cccev-2.0.0#EvidenceTypeList</w:t>
+                <w:t>https://data.europe.eu/semanticassets/ns/</w:t>
+              </w:r>
+              <w:r>
+                <w:rPr>
+                  <w:rStyle w:val="Hyperlink"/>
+                </w:rPr>
+                <w:t>cv/cccev-2.0.0#EvidenceTypeList</w:t>
               </w:r>
             </w:hyperlink>
           </w:p>
@@ -32002,11 +32220,11 @@
       <w:pPr>
         <w:pStyle w:val="Heading3"/>
       </w:pPr>
-      <w:bookmarkStart w:id="257" w:name="_Toc39402702"/>
+      <w:bookmarkStart w:id="256" w:name="_Toc39402702"/>
       <w:r>
         <w:t>Basic properties</w:t>
       </w:r>
-      <w:bookmarkEnd w:id="257"/>
+      <w:bookmarkEnd w:id="256"/>
     </w:p>
     <w:p>
       <w:pPr>
@@ -32040,6 +32258,7 @@
               <w:jc w:val="left"/>
             </w:pPr>
             <w:r>
+              <w:lastRenderedPageBreak/>
               <w:t>Common properties</w:t>
             </w:r>
           </w:p>
@@ -32134,7 +32353,7 @@
       <w:pPr>
         <w:pStyle w:val="Heading3"/>
       </w:pPr>
-      <w:bookmarkStart w:id="258" w:name="_Toc39402703"/>
+      <w:bookmarkStart w:id="257" w:name="_Toc39402703"/>
       <w:r>
         <w:t xml:space="preserve">Property: </w:t>
       </w:r>
@@ -32153,7 +32372,7 @@
       <w:r>
         <w:t>specifiesEvidenceType</w:t>
       </w:r>
-      <w:bookmarkEnd w:id="258"/>
+      <w:bookmarkEnd w:id="257"/>
       <w:proofErr w:type="spellEnd"/>
     </w:p>
     <w:tbl>
@@ -32275,7 +32494,10 @@
               <w:cnfStyle w:val="000000000000" w:firstRow="0" w:lastRow="0" w:firstColumn="0" w:lastColumn="0" w:oddVBand="0" w:evenVBand="0" w:oddHBand="0" w:evenHBand="0" w:firstRowFirstColumn="0" w:firstRowLastColumn="0" w:lastRowFirstColumn="0" w:lastRowLastColumn="0"/>
             </w:pPr>
             <w:r>
-              <w:t>https://semic.org/sa/cv/cccev-2.0.0#</w:t>
+              <w:t>https://data.europe.eu/semanticassets/ns/</w:t>
+            </w:r>
+            <w:r>
+              <w:t>cv/cccev-2.0.0#</w:t>
             </w:r>
             <w:r>
               <w:t>specifiesEvidenceType</w:t>
@@ -32477,17 +32699,289 @@
       <w:pPr>
         <w:pStyle w:val="Heading2"/>
       </w:pPr>
-      <w:bookmarkStart w:id="259" w:name="_Toc39402704"/>
-      <w:bookmarkStart w:id="260" w:name="_Toc39402736"/>
-      <w:r>
-        <w:lastRenderedPageBreak/>
+      <w:bookmarkStart w:id="258" w:name="_Toc39402704"/>
+      <w:bookmarkStart w:id="259" w:name="_Toc39402736"/>
+      <w:r>
         <w:t xml:space="preserve">Class: </w:t>
       </w:r>
       <w:proofErr w:type="spellStart"/>
       <w:r>
         <w:t>EvidenceType</w:t>
       </w:r>
+      <w:bookmarkEnd w:id="258"/>
       <w:bookmarkEnd w:id="259"/>
+      <w:proofErr w:type="spellEnd"/>
+    </w:p>
+    <w:tbl>
+      <w:tblPr>
+        <w:tblStyle w:val="GridTable4-Accent1"/>
+        <w:tblW w:w="0" w:type="auto"/>
+        <w:tblLook w:val="04A0" w:firstRow="1" w:lastRow="0" w:firstColumn="1" w:lastColumn="0" w:noHBand="0" w:noVBand="1"/>
+      </w:tblPr>
+      <w:tblGrid>
+        <w:gridCol w:w="2689"/>
+        <w:gridCol w:w="6661"/>
+      </w:tblGrid>
+      <w:tr>
+        <w:trPr>
+          <w:cnfStyle w:val="100000000000" w:firstRow="1" w:lastRow="0" w:firstColumn="0" w:lastColumn="0" w:oddVBand="0" w:evenVBand="0" w:oddHBand="0" w:evenHBand="0" w:firstRowFirstColumn="0" w:firstRowLastColumn="0" w:lastRowFirstColumn="0" w:lastRowLastColumn="0"/>
+        </w:trPr>
+        <w:tc>
+          <w:tcPr>
+            <w:cnfStyle w:val="001000000000" w:firstRow="0" w:lastRow="0" w:firstColumn="1" w:lastColumn="0" w:oddVBand="0" w:evenVBand="0" w:oddHBand="0" w:evenHBand="0" w:firstRowFirstColumn="0" w:firstRowLastColumn="0" w:lastRowFirstColumn="0" w:lastRowLastColumn="0"/>
+            <w:tcW w:w="2689" w:type="dxa"/>
+          </w:tcPr>
+          <w:p>
+            <w:pPr>
+              <w:pStyle w:val="Text2"/>
+              <w:jc w:val="left"/>
+            </w:pPr>
+            <w:r>
+              <w:t>Class</w:t>
+            </w:r>
+          </w:p>
+        </w:tc>
+        <w:tc>
+          <w:tcPr>
+            <w:tcW w:w="6661" w:type="dxa"/>
+          </w:tcPr>
+          <w:p>
+            <w:pPr>
+              <w:pStyle w:val="Text2"/>
+              <w:jc w:val="left"/>
+              <w:cnfStyle w:val="100000000000" w:firstRow="1" w:lastRow="0" w:firstColumn="0" w:lastColumn="0" w:oddVBand="0" w:evenVBand="0" w:oddHBand="0" w:evenHBand="0" w:firstRowFirstColumn="0" w:firstRowLastColumn="0" w:lastRowFirstColumn="0" w:lastRowLastColumn="0"/>
+            </w:pPr>
+            <w:proofErr w:type="spellStart"/>
+            <w:r>
+              <w:t>cccev:</w:t>
+            </w:r>
+            <w:r>
+              <w:t>EvidenceType</w:t>
+            </w:r>
+            <w:proofErr w:type="spellEnd"/>
+          </w:p>
+        </w:tc>
+      </w:tr>
+      <w:tr>
+        <w:trPr>
+          <w:cnfStyle w:val="000000100000" w:firstRow="0" w:lastRow="0" w:firstColumn="0" w:lastColumn="0" w:oddVBand="0" w:evenVBand="0" w:oddHBand="1" w:evenHBand="0" w:firstRowFirstColumn="0" w:firstRowLastColumn="0" w:lastRowFirstColumn="0" w:lastRowLastColumn="0"/>
+        </w:trPr>
+        <w:tc>
+          <w:tcPr>
+            <w:cnfStyle w:val="001000000000" w:firstRow="0" w:lastRow="0" w:firstColumn="1" w:lastColumn="0" w:oddVBand="0" w:evenVBand="0" w:oddHBand="0" w:evenHBand="0" w:firstRowFirstColumn="0" w:firstRowLastColumn="0" w:lastRowFirstColumn="0" w:lastRowLastColumn="0"/>
+            <w:tcW w:w="2689" w:type="dxa"/>
+          </w:tcPr>
+          <w:p>
+            <w:pPr>
+              <w:pStyle w:val="Text2"/>
+            </w:pPr>
+            <w:r>
+              <w:t>URI:</w:t>
+            </w:r>
+          </w:p>
+        </w:tc>
+        <w:tc>
+          <w:tcPr>
+            <w:tcW w:w="6661" w:type="dxa"/>
+          </w:tcPr>
+          <w:p>
+            <w:pPr>
+              <w:pStyle w:val="Text2"/>
+              <w:cnfStyle w:val="000000100000" w:firstRow="0" w:lastRow="0" w:firstColumn="0" w:lastColumn="0" w:oddVBand="0" w:evenVBand="0" w:oddHBand="1" w:evenHBand="0" w:firstRowFirstColumn="0" w:firstRowLastColumn="0" w:lastRowFirstColumn="0" w:lastRowLastColumn="0"/>
+            </w:pPr>
+            <w:hyperlink r:id="rId58" w:anchor="EvidenceType" w:history="1">
+              <w:r>
+                <w:rPr>
+                  <w:rStyle w:val="Hyperlink"/>
+                </w:rPr>
+                <w:t>https://data.europe.eu/semanticassets/ns/</w:t>
+              </w:r>
+              <w:r>
+                <w:rPr>
+                  <w:rStyle w:val="Hyperlink"/>
+                </w:rPr>
+                <w:t>cv/cccev-2.0.0#EvidenceType</w:t>
+              </w:r>
+            </w:hyperlink>
+          </w:p>
+        </w:tc>
+      </w:tr>
+      <w:tr>
+        <w:tc>
+          <w:tcPr>
+            <w:cnfStyle w:val="001000000000" w:firstRow="0" w:lastRow="0" w:firstColumn="1" w:lastColumn="0" w:oddVBand="0" w:evenVBand="0" w:oddHBand="0" w:evenHBand="0" w:firstRowFirstColumn="0" w:firstRowLastColumn="0" w:lastRowFirstColumn="0" w:lastRowLastColumn="0"/>
+            <w:tcW w:w="2689" w:type="dxa"/>
+          </w:tcPr>
+          <w:p>
+            <w:pPr>
+              <w:pStyle w:val="Text2"/>
+            </w:pPr>
+            <w:r>
+              <w:t>Definition:</w:t>
+            </w:r>
+          </w:p>
+        </w:tc>
+        <w:tc>
+          <w:tcPr>
+            <w:tcW w:w="6661" w:type="dxa"/>
+          </w:tcPr>
+          <w:p>
+            <w:pPr>
+              <w:pStyle w:val="Text2"/>
+              <w:cnfStyle w:val="000000000000" w:firstRow="0" w:lastRow="0" w:firstColumn="0" w:lastColumn="0" w:oddVBand="0" w:evenVBand="0" w:oddHBand="0" w:evenHBand="0" w:firstRowFirstColumn="0" w:firstRowLastColumn="0" w:lastRowFirstColumn="0" w:lastRowLastColumn="0"/>
+              <w:rPr>
+                <w:rFonts w:cs="Calibri"/>
+                <w:sz w:val="20"/>
+                <w:lang w:eastAsia="en-GB"/>
+              </w:rPr>
+            </w:pPr>
+          </w:p>
+        </w:tc>
+      </w:tr>
+      <w:tr>
+        <w:trPr>
+          <w:cnfStyle w:val="000000100000" w:firstRow="0" w:lastRow="0" w:firstColumn="0" w:lastColumn="0" w:oddVBand="0" w:evenVBand="0" w:oddHBand="1" w:evenHBand="0" w:firstRowFirstColumn="0" w:firstRowLastColumn="0" w:lastRowFirstColumn="0" w:lastRowLastColumn="0"/>
+        </w:trPr>
+        <w:tc>
+          <w:tcPr>
+            <w:cnfStyle w:val="001000000000" w:firstRow="0" w:lastRow="0" w:firstColumn="1" w:lastColumn="0" w:oddVBand="0" w:evenVBand="0" w:oddHBand="0" w:evenHBand="0" w:firstRowFirstColumn="0" w:firstRowLastColumn="0" w:lastRowFirstColumn="0" w:lastRowLastColumn="0"/>
+            <w:tcW w:w="2689" w:type="dxa"/>
+          </w:tcPr>
+          <w:p>
+            <w:pPr>
+              <w:pStyle w:val="Text2"/>
+            </w:pPr>
+            <w:r>
+              <w:t>Subclass of:</w:t>
+            </w:r>
+          </w:p>
+        </w:tc>
+        <w:tc>
+          <w:tcPr>
+            <w:tcW w:w="6661" w:type="dxa"/>
+          </w:tcPr>
+          <w:p>
+            <w:pPr>
+              <w:pStyle w:val="Text2"/>
+              <w:cnfStyle w:val="000000100000" w:firstRow="0" w:lastRow="0" w:firstColumn="0" w:lastColumn="0" w:oddVBand="0" w:evenVBand="0" w:oddHBand="1" w:evenHBand="0" w:firstRowFirstColumn="0" w:firstRowLastColumn="0" w:lastRowFirstColumn="0" w:lastRowLastColumn="0"/>
+              <w:rPr>
+                <w:rFonts w:ascii="Courier New" w:hAnsi="Courier New" w:cs="Courier New"/>
+                <w:i/>
+                <w:sz w:val="20"/>
+              </w:rPr>
+            </w:pPr>
+            <w:hyperlink w:anchor="_Class:_Requirement" w:history="1">
+              <w:proofErr w:type="spellStart"/>
+              <w:r>
+                <w:rPr>
+                  <w:rStyle w:val="Hyperlink"/>
+                  <w:rFonts w:ascii="Courier New" w:hAnsi="Courier New" w:cs="Courier New"/>
+                  <w:i/>
+                  <w:sz w:val="20"/>
+                </w:rPr>
+                <w:t>dcat:Dataset</w:t>
+              </w:r>
+              <w:proofErr w:type="spellEnd"/>
+            </w:hyperlink>
+          </w:p>
+        </w:tc>
+      </w:tr>
+      <w:tr>
+        <w:tc>
+          <w:tcPr>
+            <w:cnfStyle w:val="001000000000" w:firstRow="0" w:lastRow="0" w:firstColumn="1" w:lastColumn="0" w:oddVBand="0" w:evenVBand="0" w:oddHBand="0" w:evenHBand="0" w:firstRowFirstColumn="0" w:firstRowLastColumn="0" w:lastRowFirstColumn="0" w:lastRowLastColumn="0"/>
+            <w:tcW w:w="2689" w:type="dxa"/>
+          </w:tcPr>
+          <w:p>
+            <w:pPr>
+              <w:pStyle w:val="Text2"/>
+            </w:pPr>
+            <w:r>
+              <w:t>Comments:</w:t>
+            </w:r>
+          </w:p>
+        </w:tc>
+        <w:tc>
+          <w:tcPr>
+            <w:tcW w:w="6661" w:type="dxa"/>
+          </w:tcPr>
+          <w:p>
+            <w:pPr>
+              <w:pStyle w:val="Text2"/>
+              <w:cnfStyle w:val="000000000000" w:firstRow="0" w:lastRow="0" w:firstColumn="0" w:lastColumn="0" w:oddVBand="0" w:evenVBand="0" w:oddHBand="0" w:evenHBand="0" w:firstRowFirstColumn="0" w:firstRowLastColumn="0" w:lastRowFirstColumn="0" w:lastRowLastColumn="0"/>
+              <w:rPr>
+                <w:u w:val="single"/>
+              </w:rPr>
+            </w:pPr>
+            <w:r>
+              <w:rPr>
+                <w:b/>
+              </w:rPr>
+              <w:t>Usage note</w:t>
+            </w:r>
+            <w:r>
+              <w:t xml:space="preserve">: </w:t>
+            </w:r>
+            <w:r>
+              <w:t xml:space="preserve">Extends the DCAT-AP Dataset. DCAT-AP is an application profile of the </w:t>
+            </w:r>
+            <w:hyperlink r:id="rId59" w:history="1">
+              <w:r>
+                <w:rPr>
+                  <w:rStyle w:val="Hyperlink"/>
+                </w:rPr>
+                <w:t>W3C DCAT</w:t>
+              </w:r>
+            </w:hyperlink>
+            <w:r>
+              <w:t xml:space="preserve"> specification. See the </w:t>
+            </w:r>
+            <w:hyperlink r:id="rId60" w:history="1">
+              <w:r>
+                <w:rPr>
+                  <w:rStyle w:val="Hyperlink"/>
+                </w:rPr>
+                <w:t>DCAT-AP</w:t>
+              </w:r>
+            </w:hyperlink>
+            <w:r>
+              <w:t xml:space="preserve"> specification in </w:t>
+            </w:r>
+            <w:proofErr w:type="spellStart"/>
+            <w:r>
+              <w:t>Joinup</w:t>
+            </w:r>
+            <w:proofErr w:type="spellEnd"/>
+            <w:r>
+              <w:t>.</w:t>
+            </w:r>
+          </w:p>
+        </w:tc>
+      </w:tr>
+    </w:tbl>
+    <w:p>
+      <w:pPr>
+        <w:pStyle w:val="Heading3"/>
+      </w:pPr>
+      <w:bookmarkStart w:id="260" w:name="_Toc39402705"/>
+      <w:r>
+        <w:t xml:space="preserve">Property: </w:t>
+      </w:r>
+      <w:proofErr w:type="spellStart"/>
+      <w:r>
+        <w:t>cccev</w:t>
+      </w:r>
+      <w:proofErr w:type="spellEnd"/>
+      <w:r>
+        <w:t>:</w:t>
+      </w:r>
+      <w:r>
+        <w:tab/>
+      </w:r>
+      <w:proofErr w:type="spellStart"/>
+      <w:r>
+        <w:t>evidenceTypology</w:t>
+      </w:r>
       <w:bookmarkEnd w:id="260"/>
       <w:proofErr w:type="spellEnd"/>
     </w:p>
@@ -32516,7 +33010,7 @@
               <w:jc w:val="left"/>
             </w:pPr>
             <w:r>
-              <w:t>Class</w:t>
+              <w:t>Property</w:t>
             </w:r>
           </w:p>
         </w:tc>
@@ -32535,7 +33029,7 @@
               <w:t>cccev:</w:t>
             </w:r>
             <w:r>
-              <w:t>EvidenceType</w:t>
+              <w:t>evidenceTypology</w:t>
             </w:r>
             <w:proofErr w:type="spellEnd"/>
           </w:p>
@@ -32553,9 +33047,13 @@
           <w:p>
             <w:pPr>
               <w:pStyle w:val="Text2"/>
-            </w:pPr>
-            <w:r>
-              <w:t>URI:</w:t>
+              <w:jc w:val="left"/>
+            </w:pPr>
+            <w:r>
+              <w:t xml:space="preserve">Property </w:t>
+            </w:r>
+            <w:r>
+              <w:t>type:</w:t>
             </w:r>
           </w:p>
         </w:tc>
@@ -32566,48 +33064,57 @@
           <w:p>
             <w:pPr>
               <w:pStyle w:val="Text2"/>
+              <w:jc w:val="left"/>
               <w:cnfStyle w:val="000000100000" w:firstRow="0" w:lastRow="0" w:firstColumn="0" w:lastColumn="0" w:oddVBand="0" w:evenVBand="0" w:oddHBand="1" w:evenHBand="0" w:firstRowFirstColumn="0" w:firstRowLastColumn="0" w:lastRowFirstColumn="0" w:lastRowLastColumn="0"/>
             </w:pPr>
-            <w:hyperlink r:id="rId58" w:anchor="EvidenceType" w:history="1">
+            <w:r>
+              <w:t>Object property</w:t>
+            </w:r>
+          </w:p>
+        </w:tc>
+      </w:tr>
+      <w:tr>
+        <w:tc>
+          <w:tcPr>
+            <w:cnfStyle w:val="001000000000" w:firstRow="0" w:lastRow="0" w:firstColumn="1" w:lastColumn="0" w:oddVBand="0" w:evenVBand="0" w:oddHBand="0" w:evenHBand="0" w:firstRowFirstColumn="0" w:firstRowLastColumn="0" w:lastRowFirstColumn="0" w:lastRowLastColumn="0"/>
+            <w:tcW w:w="2689" w:type="dxa"/>
+          </w:tcPr>
+          <w:p>
+            <w:pPr>
+              <w:pStyle w:val="Text2"/>
+            </w:pPr>
+            <w:r>
+              <w:lastRenderedPageBreak/>
+              <w:t>URI</w:t>
+            </w:r>
+            <w:r>
+              <w:t>:</w:t>
+            </w:r>
+          </w:p>
+        </w:tc>
+        <w:tc>
+          <w:tcPr>
+            <w:tcW w:w="6661" w:type="dxa"/>
+          </w:tcPr>
+          <w:p>
+            <w:pPr>
+              <w:pStyle w:val="Text2"/>
+              <w:cnfStyle w:val="000000000000" w:firstRow="0" w:lastRow="0" w:firstColumn="0" w:lastColumn="0" w:oddVBand="0" w:evenVBand="0" w:oddHBand="0" w:evenHBand="0" w:firstRowFirstColumn="0" w:firstRowLastColumn="0" w:lastRowFirstColumn="0" w:lastRowLastColumn="0"/>
+            </w:pPr>
+            <w:hyperlink r:id="rId61" w:anchor="evidenceTypology" w:history="1">
               <w:r>
                 <w:rPr>
                   <w:rStyle w:val="Hyperlink"/>
                 </w:rPr>
-                <w:t>https://semic.org/sa/cv/cccev-2.0.0#EvidenceType</w:t>
+                <w:t>https://data.europe.eu/semanticassets/ns/</w:t>
+              </w:r>
+              <w:r>
+                <w:rPr>
+                  <w:rStyle w:val="Hyperlink"/>
+                </w:rPr>
+                <w:t>cv/cccev-2.0.0#evidenceTypology</w:t>
               </w:r>
             </w:hyperlink>
-          </w:p>
-        </w:tc>
-      </w:tr>
-      <w:tr>
-        <w:tc>
-          <w:tcPr>
-            <w:cnfStyle w:val="001000000000" w:firstRow="0" w:lastRow="0" w:firstColumn="1" w:lastColumn="0" w:oddVBand="0" w:evenVBand="0" w:oddHBand="0" w:evenHBand="0" w:firstRowFirstColumn="0" w:firstRowLastColumn="0" w:lastRowFirstColumn="0" w:lastRowLastColumn="0"/>
-            <w:tcW w:w="2689" w:type="dxa"/>
-          </w:tcPr>
-          <w:p>
-            <w:pPr>
-              <w:pStyle w:val="Text2"/>
-            </w:pPr>
-            <w:r>
-              <w:t>Definition:</w:t>
-            </w:r>
-          </w:p>
-        </w:tc>
-        <w:tc>
-          <w:tcPr>
-            <w:tcW w:w="6661" w:type="dxa"/>
-          </w:tcPr>
-          <w:p>
-            <w:pPr>
-              <w:pStyle w:val="Text2"/>
-              <w:cnfStyle w:val="000000000000" w:firstRow="0" w:lastRow="0" w:firstColumn="0" w:lastColumn="0" w:oddVBand="0" w:evenVBand="0" w:oddHBand="0" w:evenHBand="0" w:firstRowFirstColumn="0" w:firstRowLastColumn="0" w:lastRowFirstColumn="0" w:lastRowLastColumn="0"/>
-              <w:rPr>
-                <w:rFonts w:cs="Calibri"/>
-                <w:sz w:val="20"/>
-                <w:lang w:eastAsia="en-GB"/>
-              </w:rPr>
-            </w:pPr>
           </w:p>
         </w:tc>
       </w:tr>
@@ -32625,6 +33132,846 @@
               <w:pStyle w:val="Text2"/>
             </w:pPr>
             <w:r>
+              <w:t>Definition:</w:t>
+            </w:r>
+          </w:p>
+        </w:tc>
+        <w:tc>
+          <w:tcPr>
+            <w:tcW w:w="6661" w:type="dxa"/>
+          </w:tcPr>
+          <w:p>
+            <w:pPr>
+              <w:pStyle w:val="Text3"/>
+              <w:cnfStyle w:val="000000100000" w:firstRow="0" w:lastRow="0" w:firstColumn="0" w:lastColumn="0" w:oddVBand="0" w:evenVBand="0" w:oddHBand="1" w:evenHBand="0" w:firstRowFirstColumn="0" w:firstRowLastColumn="0" w:lastRowFirstColumn="0" w:lastRowLastColumn="0"/>
+            </w:pPr>
+          </w:p>
+        </w:tc>
+      </w:tr>
+      <w:tr>
+        <w:tc>
+          <w:tcPr>
+            <w:cnfStyle w:val="001000000000" w:firstRow="0" w:lastRow="0" w:firstColumn="1" w:lastColumn="0" w:oddVBand="0" w:evenVBand="0" w:oddHBand="0" w:evenHBand="0" w:firstRowFirstColumn="0" w:firstRowLastColumn="0" w:lastRowFirstColumn="0" w:lastRowLastColumn="0"/>
+            <w:tcW w:w="2689" w:type="dxa"/>
+          </w:tcPr>
+          <w:p>
+            <w:pPr>
+              <w:pStyle w:val="Text2"/>
+            </w:pPr>
+            <w:r>
+              <w:t>Range:</w:t>
+            </w:r>
+          </w:p>
+        </w:tc>
+        <w:tc>
+          <w:tcPr>
+            <w:tcW w:w="6661" w:type="dxa"/>
+          </w:tcPr>
+          <w:p>
+            <w:pPr>
+              <w:pStyle w:val="Text2"/>
+              <w:cnfStyle w:val="000000000000" w:firstRow="0" w:lastRow="0" w:firstColumn="0" w:lastColumn="0" w:oddVBand="0" w:evenVBand="0" w:oddHBand="0" w:evenHBand="0" w:firstRowFirstColumn="0" w:firstRowLastColumn="0" w:lastRowFirstColumn="0" w:lastRowLastColumn="0"/>
+            </w:pPr>
+            <w:proofErr w:type="spellStart"/>
+            <w:r>
+              <w:rPr>
+                <w:rFonts w:ascii="Courier New" w:hAnsi="Courier New" w:cs="Courier New"/>
+                <w:i/>
+                <w:sz w:val="20"/>
+              </w:rPr>
+              <w:t>cbc:Code</w:t>
+            </w:r>
+            <w:proofErr w:type="spellEnd"/>
+          </w:p>
+        </w:tc>
+      </w:tr>
+      <w:tr>
+        <w:trPr>
+          <w:cnfStyle w:val="000000100000" w:firstRow="0" w:lastRow="0" w:firstColumn="0" w:lastColumn="0" w:oddVBand="0" w:evenVBand="0" w:oddHBand="1" w:evenHBand="0" w:firstRowFirstColumn="0" w:firstRowLastColumn="0" w:lastRowFirstColumn="0" w:lastRowLastColumn="0"/>
+        </w:trPr>
+        <w:tc>
+          <w:tcPr>
+            <w:cnfStyle w:val="001000000000" w:firstRow="0" w:lastRow="0" w:firstColumn="1" w:lastColumn="0" w:oddVBand="0" w:evenVBand="0" w:oddHBand="0" w:evenHBand="0" w:firstRowFirstColumn="0" w:firstRowLastColumn="0" w:lastRowFirstColumn="0" w:lastRowLastColumn="0"/>
+            <w:tcW w:w="2689" w:type="dxa"/>
+          </w:tcPr>
+          <w:p>
+            <w:pPr>
+              <w:pStyle w:val="Text2"/>
+            </w:pPr>
+            <w:r>
+              <w:t>Cardinality:</w:t>
+            </w:r>
+          </w:p>
+        </w:tc>
+        <w:tc>
+          <w:tcPr>
+            <w:tcW w:w="6661" w:type="dxa"/>
+          </w:tcPr>
+          <w:p>
+            <w:pPr>
+              <w:pStyle w:val="Text3"/>
+              <w:cnfStyle w:val="000000100000" w:firstRow="0" w:lastRow="0" w:firstColumn="0" w:lastColumn="0" w:oddVBand="0" w:evenVBand="0" w:oddHBand="1" w:evenHBand="0" w:firstRowFirstColumn="0" w:firstRowLastColumn="0" w:lastRowFirstColumn="0" w:lastRowLastColumn="0"/>
+            </w:pPr>
+            <w:r>
+              <w:t>0..1</w:t>
+            </w:r>
+          </w:p>
+        </w:tc>
+      </w:tr>
+      <w:tr>
+        <w:tc>
+          <w:tcPr>
+            <w:cnfStyle w:val="001000000000" w:firstRow="0" w:lastRow="0" w:firstColumn="1" w:lastColumn="0" w:oddVBand="0" w:evenVBand="0" w:oddHBand="0" w:evenHBand="0" w:firstRowFirstColumn="0" w:firstRowLastColumn="0" w:lastRowFirstColumn="0" w:lastRowLastColumn="0"/>
+            <w:tcW w:w="2689" w:type="dxa"/>
+          </w:tcPr>
+          <w:p>
+            <w:pPr>
+              <w:pStyle w:val="Text2"/>
+            </w:pPr>
+            <w:r>
+              <w:t>Comments:</w:t>
+            </w:r>
+          </w:p>
+        </w:tc>
+        <w:tc>
+          <w:tcPr>
+            <w:tcW w:w="6661" w:type="dxa"/>
+          </w:tcPr>
+          <w:p>
+            <w:pPr>
+              <w:pStyle w:val="Text3"/>
+              <w:cnfStyle w:val="000000000000" w:firstRow="0" w:lastRow="0" w:firstColumn="0" w:lastColumn="0" w:oddVBand="0" w:evenVBand="0" w:oddHBand="0" w:evenHBand="0" w:firstRowFirstColumn="0" w:firstRowLastColumn="0" w:lastRowFirstColumn="0" w:lastRowLastColumn="0"/>
+            </w:pPr>
+            <w:r>
+              <w:rPr>
+                <w:b/>
+              </w:rPr>
+              <w:t>Usage note</w:t>
+            </w:r>
+            <w:r>
+              <w:t>:</w:t>
+            </w:r>
+            <w:r>
+              <w:t xml:space="preserve"> This specification does not provide a controlled vocabulary for the classification of evidences. The enumeration provided in the UML diagrams is intended only for illustration purposes.</w:t>
+            </w:r>
+          </w:p>
+        </w:tc>
+      </w:tr>
+    </w:tbl>
+    <w:p>
+      <w:pPr>
+        <w:pStyle w:val="Heading3"/>
+      </w:pPr>
+      <w:bookmarkStart w:id="261" w:name="_Toc39402706"/>
+      <w:r>
+        <w:t xml:space="preserve">Property: </w:t>
+      </w:r>
+      <w:proofErr w:type="spellStart"/>
+      <w:r>
+        <w:t>cccev</w:t>
+      </w:r>
+      <w:proofErr w:type="spellEnd"/>
+      <w:r>
+        <w:t>:</w:t>
+      </w:r>
+      <w:r>
+        <w:tab/>
+      </w:r>
+      <w:proofErr w:type="spellStart"/>
+      <w:r>
+        <w:t>datasetType</w:t>
+      </w:r>
+      <w:bookmarkEnd w:id="261"/>
+      <w:proofErr w:type="spellEnd"/>
+    </w:p>
+    <w:tbl>
+      <w:tblPr>
+        <w:tblStyle w:val="GridTable4-Accent1"/>
+        <w:tblW w:w="0" w:type="auto"/>
+        <w:tblLook w:val="04A0" w:firstRow="1" w:lastRow="0" w:firstColumn="1" w:lastColumn="0" w:noHBand="0" w:noVBand="1"/>
+      </w:tblPr>
+      <w:tblGrid>
+        <w:gridCol w:w="2689"/>
+        <w:gridCol w:w="6661"/>
+      </w:tblGrid>
+      <w:tr>
+        <w:trPr>
+          <w:cnfStyle w:val="100000000000" w:firstRow="1" w:lastRow="0" w:firstColumn="0" w:lastColumn="0" w:oddVBand="0" w:evenVBand="0" w:oddHBand="0" w:evenHBand="0" w:firstRowFirstColumn="0" w:firstRowLastColumn="0" w:lastRowFirstColumn="0" w:lastRowLastColumn="0"/>
+        </w:trPr>
+        <w:tc>
+          <w:tcPr>
+            <w:cnfStyle w:val="001000000000" w:firstRow="0" w:lastRow="0" w:firstColumn="1" w:lastColumn="0" w:oddVBand="0" w:evenVBand="0" w:oddHBand="0" w:evenHBand="0" w:firstRowFirstColumn="0" w:firstRowLastColumn="0" w:lastRowFirstColumn="0" w:lastRowLastColumn="0"/>
+            <w:tcW w:w="2689" w:type="dxa"/>
+          </w:tcPr>
+          <w:p>
+            <w:pPr>
+              <w:pStyle w:val="Text2"/>
+              <w:jc w:val="left"/>
+            </w:pPr>
+            <w:r>
+              <w:t>Property</w:t>
+            </w:r>
+          </w:p>
+        </w:tc>
+        <w:tc>
+          <w:tcPr>
+            <w:tcW w:w="6661" w:type="dxa"/>
+          </w:tcPr>
+          <w:p>
+            <w:pPr>
+              <w:pStyle w:val="Text2"/>
+              <w:jc w:val="left"/>
+              <w:cnfStyle w:val="100000000000" w:firstRow="1" w:lastRow="0" w:firstColumn="0" w:lastColumn="0" w:oddVBand="0" w:evenVBand="0" w:oddHBand="0" w:evenHBand="0" w:firstRowFirstColumn="0" w:firstRowLastColumn="0" w:lastRowFirstColumn="0" w:lastRowLastColumn="0"/>
+            </w:pPr>
+            <w:proofErr w:type="spellStart"/>
+            <w:r>
+              <w:t>cccev:</w:t>
+            </w:r>
+            <w:r>
+              <w:t>datasetType</w:t>
+            </w:r>
+            <w:proofErr w:type="spellEnd"/>
+          </w:p>
+        </w:tc>
+      </w:tr>
+      <w:tr>
+        <w:trPr>
+          <w:cnfStyle w:val="000000100000" w:firstRow="0" w:lastRow="0" w:firstColumn="0" w:lastColumn="0" w:oddVBand="0" w:evenVBand="0" w:oddHBand="1" w:evenHBand="0" w:firstRowFirstColumn="0" w:firstRowLastColumn="0" w:lastRowFirstColumn="0" w:lastRowLastColumn="0"/>
+        </w:trPr>
+        <w:tc>
+          <w:tcPr>
+            <w:cnfStyle w:val="001000000000" w:firstRow="0" w:lastRow="0" w:firstColumn="1" w:lastColumn="0" w:oddVBand="0" w:evenVBand="0" w:oddHBand="0" w:evenHBand="0" w:firstRowFirstColumn="0" w:firstRowLastColumn="0" w:lastRowFirstColumn="0" w:lastRowLastColumn="0"/>
+            <w:tcW w:w="2689" w:type="dxa"/>
+          </w:tcPr>
+          <w:p>
+            <w:pPr>
+              <w:pStyle w:val="Text2"/>
+              <w:jc w:val="left"/>
+            </w:pPr>
+            <w:r>
+              <w:t xml:space="preserve">Property </w:t>
+            </w:r>
+            <w:r>
+              <w:t>type:</w:t>
+            </w:r>
+          </w:p>
+        </w:tc>
+        <w:tc>
+          <w:tcPr>
+            <w:tcW w:w="6661" w:type="dxa"/>
+          </w:tcPr>
+          <w:p>
+            <w:pPr>
+              <w:pStyle w:val="Text2"/>
+              <w:jc w:val="left"/>
+              <w:cnfStyle w:val="000000100000" w:firstRow="0" w:lastRow="0" w:firstColumn="0" w:lastColumn="0" w:oddVBand="0" w:evenVBand="0" w:oddHBand="1" w:evenHBand="0" w:firstRowFirstColumn="0" w:firstRowLastColumn="0" w:lastRowFirstColumn="0" w:lastRowLastColumn="0"/>
+            </w:pPr>
+            <w:r>
+              <w:t>Object property</w:t>
+            </w:r>
+          </w:p>
+        </w:tc>
+      </w:tr>
+      <w:tr>
+        <w:tc>
+          <w:tcPr>
+            <w:cnfStyle w:val="001000000000" w:firstRow="0" w:lastRow="0" w:firstColumn="1" w:lastColumn="0" w:oddVBand="0" w:evenVBand="0" w:oddHBand="0" w:evenHBand="0" w:firstRowFirstColumn="0" w:firstRowLastColumn="0" w:lastRowFirstColumn="0" w:lastRowLastColumn="0"/>
+            <w:tcW w:w="2689" w:type="dxa"/>
+          </w:tcPr>
+          <w:p>
+            <w:pPr>
+              <w:pStyle w:val="Text2"/>
+            </w:pPr>
+            <w:r>
+              <w:t>URI</w:t>
+            </w:r>
+            <w:r>
+              <w:t>:</w:t>
+            </w:r>
+          </w:p>
+        </w:tc>
+        <w:tc>
+          <w:tcPr>
+            <w:tcW w:w="6661" w:type="dxa"/>
+          </w:tcPr>
+          <w:p>
+            <w:pPr>
+              <w:pStyle w:val="Text2"/>
+              <w:cnfStyle w:val="000000000000" w:firstRow="0" w:lastRow="0" w:firstColumn="0" w:lastColumn="0" w:oddVBand="0" w:evenVBand="0" w:oddHBand="0" w:evenHBand="0" w:firstRowFirstColumn="0" w:firstRowLastColumn="0" w:lastRowFirstColumn="0" w:lastRowLastColumn="0"/>
+            </w:pPr>
+            <w:hyperlink r:id="rId62" w:anchor="datasetType" w:history="1">
+              <w:r>
+                <w:rPr>
+                  <w:rStyle w:val="Hyperlink"/>
+                </w:rPr>
+                <w:t>https://data.europe.eu/semanticassets/ns/</w:t>
+              </w:r>
+              <w:r>
+                <w:rPr>
+                  <w:rStyle w:val="Hyperlink"/>
+                </w:rPr>
+                <w:t>cv/cccev-2.0.0#datasetType</w:t>
+              </w:r>
+            </w:hyperlink>
+          </w:p>
+        </w:tc>
+      </w:tr>
+      <w:tr>
+        <w:trPr>
+          <w:cnfStyle w:val="000000100000" w:firstRow="0" w:lastRow="0" w:firstColumn="0" w:lastColumn="0" w:oddVBand="0" w:evenVBand="0" w:oddHBand="1" w:evenHBand="0" w:firstRowFirstColumn="0" w:firstRowLastColumn="0" w:lastRowFirstColumn="0" w:lastRowLastColumn="0"/>
+        </w:trPr>
+        <w:tc>
+          <w:tcPr>
+            <w:cnfStyle w:val="001000000000" w:firstRow="0" w:lastRow="0" w:firstColumn="1" w:lastColumn="0" w:oddVBand="0" w:evenVBand="0" w:oddHBand="0" w:evenHBand="0" w:firstRowFirstColumn="0" w:firstRowLastColumn="0" w:lastRowFirstColumn="0" w:lastRowLastColumn="0"/>
+            <w:tcW w:w="2689" w:type="dxa"/>
+          </w:tcPr>
+          <w:p>
+            <w:pPr>
+              <w:pStyle w:val="Text2"/>
+            </w:pPr>
+            <w:r>
+              <w:t>Definition:</w:t>
+            </w:r>
+          </w:p>
+        </w:tc>
+        <w:tc>
+          <w:tcPr>
+            <w:tcW w:w="6661" w:type="dxa"/>
+          </w:tcPr>
+          <w:p>
+            <w:pPr>
+              <w:pStyle w:val="Text3"/>
+              <w:cnfStyle w:val="000000100000" w:firstRow="0" w:lastRow="0" w:firstColumn="0" w:lastColumn="0" w:oddVBand="0" w:evenVBand="0" w:oddHBand="1" w:evenHBand="0" w:firstRowFirstColumn="0" w:firstRowLastColumn="0" w:lastRowFirstColumn="0" w:lastRowLastColumn="0"/>
+            </w:pPr>
+          </w:p>
+        </w:tc>
+      </w:tr>
+      <w:tr>
+        <w:tc>
+          <w:tcPr>
+            <w:cnfStyle w:val="001000000000" w:firstRow="0" w:lastRow="0" w:firstColumn="1" w:lastColumn="0" w:oddVBand="0" w:evenVBand="0" w:oddHBand="0" w:evenHBand="0" w:firstRowFirstColumn="0" w:firstRowLastColumn="0" w:lastRowFirstColumn="0" w:lastRowLastColumn="0"/>
+            <w:tcW w:w="2689" w:type="dxa"/>
+          </w:tcPr>
+          <w:p>
+            <w:pPr>
+              <w:pStyle w:val="Text2"/>
+            </w:pPr>
+            <w:r>
+              <w:t>Range:</w:t>
+            </w:r>
+          </w:p>
+        </w:tc>
+        <w:tc>
+          <w:tcPr>
+            <w:tcW w:w="6661" w:type="dxa"/>
+          </w:tcPr>
+          <w:p>
+            <w:pPr>
+              <w:pStyle w:val="Text2"/>
+              <w:cnfStyle w:val="000000000000" w:firstRow="0" w:lastRow="0" w:firstColumn="0" w:lastColumn="0" w:oddVBand="0" w:evenVBand="0" w:oddHBand="0" w:evenHBand="0" w:firstRowFirstColumn="0" w:firstRowLastColumn="0" w:lastRowFirstColumn="0" w:lastRowLastColumn="0"/>
+            </w:pPr>
+            <w:proofErr w:type="spellStart"/>
+            <w:r>
+              <w:rPr>
+                <w:rFonts w:ascii="Courier New" w:hAnsi="Courier New" w:cs="Courier New"/>
+                <w:i/>
+                <w:sz w:val="20"/>
+              </w:rPr>
+              <w:t>cbc:Code</w:t>
+            </w:r>
+            <w:proofErr w:type="spellEnd"/>
+          </w:p>
+        </w:tc>
+      </w:tr>
+      <w:tr>
+        <w:trPr>
+          <w:cnfStyle w:val="000000100000" w:firstRow="0" w:lastRow="0" w:firstColumn="0" w:lastColumn="0" w:oddVBand="0" w:evenVBand="0" w:oddHBand="1" w:evenHBand="0" w:firstRowFirstColumn="0" w:firstRowLastColumn="0" w:lastRowFirstColumn="0" w:lastRowLastColumn="0"/>
+        </w:trPr>
+        <w:tc>
+          <w:tcPr>
+            <w:cnfStyle w:val="001000000000" w:firstRow="0" w:lastRow="0" w:firstColumn="1" w:lastColumn="0" w:oddVBand="0" w:evenVBand="0" w:oddHBand="0" w:evenHBand="0" w:firstRowFirstColumn="0" w:firstRowLastColumn="0" w:lastRowFirstColumn="0" w:lastRowLastColumn="0"/>
+            <w:tcW w:w="2689" w:type="dxa"/>
+          </w:tcPr>
+          <w:p>
+            <w:pPr>
+              <w:pStyle w:val="Text2"/>
+            </w:pPr>
+            <w:r>
+              <w:t>Cardinality:</w:t>
+            </w:r>
+          </w:p>
+        </w:tc>
+        <w:tc>
+          <w:tcPr>
+            <w:tcW w:w="6661" w:type="dxa"/>
+          </w:tcPr>
+          <w:p>
+            <w:pPr>
+              <w:pStyle w:val="Text3"/>
+              <w:cnfStyle w:val="000000100000" w:firstRow="0" w:lastRow="0" w:firstColumn="0" w:lastColumn="0" w:oddVBand="0" w:evenVBand="0" w:oddHBand="1" w:evenHBand="0" w:firstRowFirstColumn="0" w:firstRowLastColumn="0" w:lastRowFirstColumn="0" w:lastRowLastColumn="0"/>
+            </w:pPr>
+            <w:r>
+              <w:t>0..1</w:t>
+            </w:r>
+          </w:p>
+        </w:tc>
+      </w:tr>
+      <w:tr>
+        <w:tc>
+          <w:tcPr>
+            <w:cnfStyle w:val="001000000000" w:firstRow="0" w:lastRow="0" w:firstColumn="1" w:lastColumn="0" w:oddVBand="0" w:evenVBand="0" w:oddHBand="0" w:evenHBand="0" w:firstRowFirstColumn="0" w:firstRowLastColumn="0" w:lastRowFirstColumn="0" w:lastRowLastColumn="0"/>
+            <w:tcW w:w="2689" w:type="dxa"/>
+          </w:tcPr>
+          <w:p>
+            <w:pPr>
+              <w:pStyle w:val="Text2"/>
+            </w:pPr>
+            <w:r>
+              <w:t>Comments:</w:t>
+            </w:r>
+          </w:p>
+        </w:tc>
+        <w:tc>
+          <w:tcPr>
+            <w:tcW w:w="6661" w:type="dxa"/>
+          </w:tcPr>
+          <w:p>
+            <w:pPr>
+              <w:pStyle w:val="Text3"/>
+              <w:cnfStyle w:val="000000000000" w:firstRow="0" w:lastRow="0" w:firstColumn="0" w:lastColumn="0" w:oddVBand="0" w:evenVBand="0" w:oddHBand="0" w:evenHBand="0" w:firstRowFirstColumn="0" w:firstRowLastColumn="0" w:lastRowFirstColumn="0" w:lastRowLastColumn="0"/>
+            </w:pPr>
+            <w:r>
+              <w:rPr>
+                <w:b/>
+              </w:rPr>
+              <w:t>Usage note</w:t>
+            </w:r>
+            <w:r>
+              <w:t>:</w:t>
+            </w:r>
+            <w:r>
+              <w:t xml:space="preserve"> This specification does not provide a controlled vocabulary for the classification of datasets. The enumeration provided in the UML diagrams is intended only for illustration purposes.</w:t>
+            </w:r>
+          </w:p>
+        </w:tc>
+      </w:tr>
+    </w:tbl>
+    <w:p>
+      <w:pPr>
+        <w:pStyle w:val="Heading2"/>
+      </w:pPr>
+      <w:bookmarkStart w:id="262" w:name="_Toc39402707"/>
+      <w:bookmarkStart w:id="263" w:name="_Toc39402737"/>
+      <w:r>
+        <w:t xml:space="preserve">Class: </w:t>
+      </w:r>
+      <w:r>
+        <w:t>Evidence</w:t>
+      </w:r>
+      <w:bookmarkEnd w:id="262"/>
+      <w:bookmarkEnd w:id="263"/>
+    </w:p>
+    <w:tbl>
+      <w:tblPr>
+        <w:tblStyle w:val="GridTable4-Accent1"/>
+        <w:tblW w:w="0" w:type="auto"/>
+        <w:tblLook w:val="04A0" w:firstRow="1" w:lastRow="0" w:firstColumn="1" w:lastColumn="0" w:noHBand="0" w:noVBand="1"/>
+      </w:tblPr>
+      <w:tblGrid>
+        <w:gridCol w:w="2689"/>
+        <w:gridCol w:w="6661"/>
+      </w:tblGrid>
+      <w:tr>
+        <w:trPr>
+          <w:cnfStyle w:val="100000000000" w:firstRow="1" w:lastRow="0" w:firstColumn="0" w:lastColumn="0" w:oddVBand="0" w:evenVBand="0" w:oddHBand="0" w:evenHBand="0" w:firstRowFirstColumn="0" w:firstRowLastColumn="0" w:lastRowFirstColumn="0" w:lastRowLastColumn="0"/>
+        </w:trPr>
+        <w:tc>
+          <w:tcPr>
+            <w:cnfStyle w:val="001000000000" w:firstRow="0" w:lastRow="0" w:firstColumn="1" w:lastColumn="0" w:oddVBand="0" w:evenVBand="0" w:oddHBand="0" w:evenHBand="0" w:firstRowFirstColumn="0" w:firstRowLastColumn="0" w:lastRowFirstColumn="0" w:lastRowLastColumn="0"/>
+            <w:tcW w:w="2689" w:type="dxa"/>
+          </w:tcPr>
+          <w:p>
+            <w:pPr>
+              <w:pStyle w:val="Text2"/>
+              <w:jc w:val="left"/>
+            </w:pPr>
+            <w:r>
+              <w:t>Class</w:t>
+            </w:r>
+          </w:p>
+        </w:tc>
+        <w:tc>
+          <w:tcPr>
+            <w:tcW w:w="6661" w:type="dxa"/>
+          </w:tcPr>
+          <w:p>
+            <w:pPr>
+              <w:pStyle w:val="Text2"/>
+              <w:jc w:val="left"/>
+              <w:cnfStyle w:val="100000000000" w:firstRow="1" w:lastRow="0" w:firstColumn="0" w:lastColumn="0" w:oddVBand="0" w:evenVBand="0" w:oddHBand="0" w:evenHBand="0" w:firstRowFirstColumn="0" w:firstRowLastColumn="0" w:lastRowFirstColumn="0" w:lastRowLastColumn="0"/>
+            </w:pPr>
+            <w:proofErr w:type="spellStart"/>
+            <w:r>
+              <w:t>cccev:Evidence</w:t>
+            </w:r>
+            <w:proofErr w:type="spellEnd"/>
+          </w:p>
+        </w:tc>
+      </w:tr>
+      <w:tr>
+        <w:trPr>
+          <w:cnfStyle w:val="000000100000" w:firstRow="0" w:lastRow="0" w:firstColumn="0" w:lastColumn="0" w:oddVBand="0" w:evenVBand="0" w:oddHBand="1" w:evenHBand="0" w:firstRowFirstColumn="0" w:firstRowLastColumn="0" w:lastRowFirstColumn="0" w:lastRowLastColumn="0"/>
+        </w:trPr>
+        <w:tc>
+          <w:tcPr>
+            <w:cnfStyle w:val="001000000000" w:firstRow="0" w:lastRow="0" w:firstColumn="1" w:lastColumn="0" w:oddVBand="0" w:evenVBand="0" w:oddHBand="0" w:evenHBand="0" w:firstRowFirstColumn="0" w:firstRowLastColumn="0" w:lastRowFirstColumn="0" w:lastRowLastColumn="0"/>
+            <w:tcW w:w="2689" w:type="dxa"/>
+          </w:tcPr>
+          <w:p>
+            <w:pPr>
+              <w:pStyle w:val="Text2"/>
+            </w:pPr>
+            <w:r>
+              <w:t>URI:</w:t>
+            </w:r>
+          </w:p>
+        </w:tc>
+        <w:tc>
+          <w:tcPr>
+            <w:tcW w:w="6661" w:type="dxa"/>
+          </w:tcPr>
+          <w:p>
+            <w:pPr>
+              <w:pStyle w:val="Text2"/>
+              <w:cnfStyle w:val="000000100000" w:firstRow="0" w:lastRow="0" w:firstColumn="0" w:lastColumn="0" w:oddVBand="0" w:evenVBand="0" w:oddHBand="1" w:evenHBand="0" w:firstRowFirstColumn="0" w:firstRowLastColumn="0" w:lastRowFirstColumn="0" w:lastRowLastColumn="0"/>
+            </w:pPr>
+            <w:hyperlink r:id="rId63" w:anchor="Evidence" w:history="1">
+              <w:r>
+                <w:rPr>
+                  <w:rStyle w:val="Hyperlink"/>
+                </w:rPr>
+                <w:t>https://data.europe.eu/semanticassets/ns/</w:t>
+              </w:r>
+              <w:r>
+                <w:rPr>
+                  <w:rStyle w:val="Hyperlink"/>
+                </w:rPr>
+                <w:t>cv/cccev-2.0.0#Evidence</w:t>
+              </w:r>
+            </w:hyperlink>
+          </w:p>
+        </w:tc>
+      </w:tr>
+      <w:tr>
+        <w:tc>
+          <w:tcPr>
+            <w:cnfStyle w:val="001000000000" w:firstRow="0" w:lastRow="0" w:firstColumn="1" w:lastColumn="0" w:oddVBand="0" w:evenVBand="0" w:oddHBand="0" w:evenHBand="0" w:firstRowFirstColumn="0" w:firstRowLastColumn="0" w:lastRowFirstColumn="0" w:lastRowLastColumn="0"/>
+            <w:tcW w:w="2689" w:type="dxa"/>
+          </w:tcPr>
+          <w:p>
+            <w:pPr>
+              <w:pStyle w:val="Text2"/>
+            </w:pPr>
+            <w:r>
+              <w:t>Definition:</w:t>
+            </w:r>
+          </w:p>
+        </w:tc>
+        <w:tc>
+          <w:tcPr>
+            <w:tcW w:w="6661" w:type="dxa"/>
+          </w:tcPr>
+          <w:p>
+            <w:pPr>
+              <w:pStyle w:val="Text2"/>
+              <w:cnfStyle w:val="000000000000" w:firstRow="0" w:lastRow="0" w:firstColumn="0" w:lastColumn="0" w:oddVBand="0" w:evenVBand="0" w:oddHBand="0" w:evenHBand="0" w:firstRowFirstColumn="0" w:firstRowLastColumn="0" w:lastRowFirstColumn="0" w:lastRowLastColumn="0"/>
+              <w:rPr>
+                <w:rFonts w:cs="Calibri"/>
+                <w:sz w:val="20"/>
+                <w:lang w:eastAsia="en-GB"/>
+              </w:rPr>
+            </w:pPr>
+            <w:r>
+              <w:rPr>
+                <w:rFonts w:cs="Calibri"/>
+                <w:sz w:val="20"/>
+                <w:lang w:eastAsia="en-GB"/>
+              </w:rPr>
+              <w:t xml:space="preserve">The data proving that a requirement is met or has been fulfilled. </w:t>
+            </w:r>
+          </w:p>
+          <w:p>
+            <w:pPr>
+              <w:pStyle w:val="Text2"/>
+              <w:cnfStyle w:val="000000000000" w:firstRow="0" w:lastRow="0" w:firstColumn="0" w:lastColumn="0" w:oddVBand="0" w:evenVBand="0" w:oddHBand="0" w:evenHBand="0" w:firstRowFirstColumn="0" w:firstRowLastColumn="0" w:lastRowFirstColumn="0" w:lastRowLastColumn="0"/>
+              <w:rPr>
+                <w:rFonts w:cs="Calibri"/>
+                <w:sz w:val="20"/>
+                <w:lang w:eastAsia="en-GB"/>
+              </w:rPr>
+            </w:pPr>
+            <w:r>
+              <w:rPr>
+                <w:rFonts w:cs="Calibri"/>
+                <w:sz w:val="20"/>
+                <w:lang w:eastAsia="en-GB"/>
+              </w:rPr>
+              <w:t xml:space="preserve">Additional Information: </w:t>
+            </w:r>
+          </w:p>
+          <w:p>
+            <w:pPr>
+              <w:pStyle w:val="Text2"/>
+              <w:cnfStyle w:val="000000000000" w:firstRow="0" w:lastRow="0" w:firstColumn="0" w:lastColumn="0" w:oddVBand="0" w:evenVBand="0" w:oddHBand="0" w:evenHBand="0" w:firstRowFirstColumn="0" w:firstRowLastColumn="0" w:lastRowFirstColumn="0" w:lastRowLastColumn="0"/>
+              <w:rPr>
+                <w:rFonts w:cs="Calibri"/>
+                <w:sz w:val="20"/>
+                <w:lang w:eastAsia="en-GB"/>
+              </w:rPr>
+            </w:pPr>
+            <w:r>
+              <w:rPr>
+                <w:rFonts w:cs="Calibri"/>
+                <w:sz w:val="20"/>
+                <w:lang w:eastAsia="en-GB"/>
+              </w:rPr>
+              <w:t xml:space="preserve">Evidences are usually references to a record, </w:t>
+            </w:r>
+            <w:r>
+              <w:rPr>
+                <w:rFonts w:cs="Calibri"/>
+                <w:sz w:val="20"/>
+                <w:lang w:eastAsia="en-GB"/>
+              </w:rPr>
+              <w:t xml:space="preserve">or the record </w:t>
+            </w:r>
+            <w:r>
+              <w:rPr>
+                <w:rFonts w:cs="Calibri"/>
+                <w:sz w:val="20"/>
+                <w:lang w:eastAsia="en-GB"/>
+              </w:rPr>
+              <w:t>content itself,</w:t>
+            </w:r>
+            <w:r>
+              <w:rPr>
+                <w:rFonts w:cs="Calibri"/>
+                <w:sz w:val="20"/>
+                <w:lang w:eastAsia="en-GB"/>
+              </w:rPr>
+              <w:t xml:space="preserve"> used to prove the veracity of a requirement</w:t>
+            </w:r>
+            <w:r>
+              <w:rPr>
+                <w:rFonts w:cs="Calibri"/>
+                <w:sz w:val="20"/>
+                <w:lang w:eastAsia="en-GB"/>
+              </w:rPr>
+              <w:t xml:space="preserve"> fulfilment. </w:t>
+            </w:r>
+            <w:r>
+              <w:rPr>
+                <w:rFonts w:cs="Calibri"/>
+                <w:sz w:val="20"/>
+                <w:lang w:eastAsia="en-GB"/>
+              </w:rPr>
+              <w:t xml:space="preserve">The concept of 'record' </w:t>
+            </w:r>
+            <w:r>
+              <w:rPr>
+                <w:rFonts w:cs="Calibri"/>
+                <w:sz w:val="20"/>
+                <w:lang w:eastAsia="en-GB"/>
+              </w:rPr>
+              <w:t xml:space="preserve">herein </w:t>
+            </w:r>
+            <w:r>
+              <w:rPr>
+                <w:rFonts w:cs="Calibri"/>
+                <w:sz w:val="20"/>
+                <w:lang w:eastAsia="en-GB"/>
+              </w:rPr>
+              <w:t xml:space="preserve">is </w:t>
+            </w:r>
+            <w:r>
+              <w:rPr>
+                <w:rFonts w:cs="Calibri"/>
+                <w:sz w:val="20"/>
+                <w:lang w:eastAsia="en-GB"/>
+              </w:rPr>
+              <w:t xml:space="preserve">to be understood as it used for </w:t>
+            </w:r>
+            <w:r>
+              <w:rPr>
+                <w:rFonts w:cs="Calibri"/>
+                <w:sz w:val="20"/>
+                <w:lang w:eastAsia="en-GB"/>
+              </w:rPr>
+              <w:t xml:space="preserve">records management: a </w:t>
+            </w:r>
+            <w:r>
+              <w:rPr>
+                <w:rFonts w:cs="Calibri"/>
+                <w:sz w:val="20"/>
+                <w:lang w:eastAsia="en-GB"/>
+              </w:rPr>
+              <w:t xml:space="preserve">digital object </w:t>
+            </w:r>
+            <w:r>
+              <w:rPr>
+                <w:rFonts w:cs="Calibri"/>
+                <w:sz w:val="20"/>
+                <w:lang w:eastAsia="en-GB"/>
+              </w:rPr>
+              <w:t>that is considered final (</w:t>
+            </w:r>
+            <w:r>
+              <w:rPr>
+                <w:rFonts w:cs="Calibri"/>
+                <w:sz w:val="20"/>
+                <w:lang w:eastAsia="en-GB"/>
+              </w:rPr>
+              <w:t xml:space="preserve">e.g. </w:t>
+            </w:r>
+            <w:r>
+              <w:rPr>
+                <w:rFonts w:cs="Calibri"/>
+                <w:sz w:val="20"/>
+                <w:lang w:eastAsia="en-GB"/>
+              </w:rPr>
+              <w:t>not a working document) and cannot be altered.</w:t>
+            </w:r>
+          </w:p>
+          <w:p>
+            <w:pPr>
+              <w:pStyle w:val="Text2"/>
+              <w:cnfStyle w:val="000000000000" w:firstRow="0" w:lastRow="0" w:firstColumn="0" w:lastColumn="0" w:oddVBand="0" w:evenVBand="0" w:oddHBand="0" w:evenHBand="0" w:firstRowFirstColumn="0" w:firstRowLastColumn="0" w:lastRowFirstColumn="0" w:lastRowLastColumn="0"/>
+              <w:rPr>
+                <w:rFonts w:cs="Calibri"/>
+                <w:sz w:val="20"/>
+                <w:lang w:eastAsia="en-GB"/>
+              </w:rPr>
+            </w:pPr>
+            <w:r>
+              <w:rPr>
+                <w:rFonts w:cs="Calibri"/>
+                <w:sz w:val="20"/>
+                <w:lang w:eastAsia="en-GB"/>
+              </w:rPr>
+              <w:lastRenderedPageBreak/>
+              <w:t xml:space="preserve">Examples of evidences can be </w:t>
+            </w:r>
+            <w:r>
+              <w:rPr>
+                <w:rFonts w:cs="Calibri"/>
+                <w:sz w:val="20"/>
+                <w:lang w:eastAsia="en-GB"/>
+              </w:rPr>
+              <w:t xml:space="preserve">a stream of </w:t>
+            </w:r>
+            <w:r>
+              <w:rPr>
+                <w:rFonts w:cs="Calibri"/>
+                <w:sz w:val="20"/>
+                <w:lang w:eastAsia="en-GB"/>
+              </w:rPr>
+              <w:t xml:space="preserve">data value or values provided by a base registry, </w:t>
+            </w:r>
+            <w:r>
+              <w:rPr>
+                <w:rFonts w:cs="Calibri"/>
+                <w:sz w:val="20"/>
+                <w:lang w:eastAsia="en-GB"/>
+              </w:rPr>
+              <w:t xml:space="preserve">a structured official e-certificate issued by a </w:t>
+            </w:r>
+            <w:r>
+              <w:rPr>
+                <w:rFonts w:cs="Calibri"/>
+                <w:sz w:val="20"/>
+                <w:lang w:eastAsia="en-GB"/>
+              </w:rPr>
+              <w:t>public authority</w:t>
+            </w:r>
+            <w:r>
+              <w:rPr>
+                <w:rFonts w:cs="Calibri"/>
+                <w:sz w:val="20"/>
+                <w:lang w:eastAsia="en-GB"/>
+              </w:rPr>
+              <w:t xml:space="preserve">, an unstructured document (e.g. a PDF) provided by </w:t>
+            </w:r>
+            <w:r>
+              <w:rPr>
+                <w:rFonts w:cs="Calibri"/>
+                <w:sz w:val="20"/>
+                <w:lang w:eastAsia="en-GB"/>
+              </w:rPr>
+              <w:t>an authorised service provider acting on behalf of an authority</w:t>
+            </w:r>
+            <w:r>
+              <w:rPr>
+                <w:rFonts w:cs="Calibri"/>
+                <w:sz w:val="20"/>
+                <w:lang w:eastAsia="en-GB"/>
+              </w:rPr>
+              <w:t>, other.</w:t>
+            </w:r>
+          </w:p>
+          <w:p>
+            <w:pPr>
+              <w:pStyle w:val="Text2"/>
+              <w:cnfStyle w:val="000000000000" w:firstRow="0" w:lastRow="0" w:firstColumn="0" w:lastColumn="0" w:oddVBand="0" w:evenVBand="0" w:oddHBand="0" w:evenHBand="0" w:firstRowFirstColumn="0" w:firstRowLastColumn="0" w:lastRowFirstColumn="0" w:lastRowLastColumn="0"/>
+              <w:rPr>
+                <w:rFonts w:cs="Calibri"/>
+                <w:sz w:val="20"/>
+                <w:lang w:eastAsia="en-GB"/>
+              </w:rPr>
+            </w:pPr>
+            <w:r>
+              <w:rPr>
+                <w:rFonts w:cs="Calibri"/>
+                <w:sz w:val="20"/>
+                <w:lang w:eastAsia="en-GB"/>
+              </w:rPr>
+              <w:t xml:space="preserve">Source: based on the </w:t>
+            </w:r>
+            <w:proofErr w:type="spellStart"/>
+            <w:r>
+              <w:rPr>
+                <w:rFonts w:cs="Calibri"/>
+                <w:sz w:val="20"/>
+                <w:lang w:eastAsia="en-GB"/>
+              </w:rPr>
+              <w:t>ePO</w:t>
+            </w:r>
+            <w:proofErr w:type="spellEnd"/>
+            <w:r>
+              <w:rPr>
+                <w:rFonts w:cs="Calibri"/>
+                <w:sz w:val="20"/>
+                <w:lang w:eastAsia="en-GB"/>
+              </w:rPr>
+              <w:t xml:space="preserve"> definition of Evidence.</w:t>
+            </w:r>
+          </w:p>
+        </w:tc>
+      </w:tr>
+      <w:tr>
+        <w:trPr>
+          <w:cnfStyle w:val="000000100000" w:firstRow="0" w:lastRow="0" w:firstColumn="0" w:lastColumn="0" w:oddVBand="0" w:evenVBand="0" w:oddHBand="1" w:evenHBand="0" w:firstRowFirstColumn="0" w:firstRowLastColumn="0" w:lastRowFirstColumn="0" w:lastRowLastColumn="0"/>
+        </w:trPr>
+        <w:tc>
+          <w:tcPr>
+            <w:cnfStyle w:val="001000000000" w:firstRow="0" w:lastRow="0" w:firstColumn="1" w:lastColumn="0" w:oddVBand="0" w:evenVBand="0" w:oddHBand="0" w:evenHBand="0" w:firstRowFirstColumn="0" w:firstRowLastColumn="0" w:lastRowFirstColumn="0" w:lastRowLastColumn="0"/>
+            <w:tcW w:w="2689" w:type="dxa"/>
+          </w:tcPr>
+          <w:p>
+            <w:pPr>
+              <w:pStyle w:val="Text2"/>
+            </w:pPr>
+            <w:r>
+              <w:lastRenderedPageBreak/>
               <w:t>Subclass of:</w:t>
             </w:r>
           </w:p>
@@ -32682,9 +34029,6 @@
             <w:pPr>
               <w:pStyle w:val="Text2"/>
               <w:cnfStyle w:val="000000000000" w:firstRow="0" w:lastRow="0" w:firstColumn="0" w:lastColumn="0" w:oddVBand="0" w:evenVBand="0" w:oddHBand="0" w:evenHBand="0" w:firstRowFirstColumn="0" w:firstRowLastColumn="0" w:lastRowFirstColumn="0" w:lastRowLastColumn="0"/>
-              <w:rPr>
-                <w:u w:val="single"/>
-              </w:rPr>
             </w:pPr>
             <w:r>
               <w:rPr>
@@ -32698,7 +34042,7 @@
             <w:r>
               <w:t xml:space="preserve">Extends the DCAT-AP Dataset. DCAT-AP is an application profile of the </w:t>
             </w:r>
-            <w:hyperlink r:id="rId59" w:history="1">
+            <w:hyperlink r:id="rId64" w:history="1">
               <w:r>
                 <w:rPr>
                   <w:rStyle w:val="Hyperlink"/>
@@ -32707,9 +34051,12 @@
               </w:r>
             </w:hyperlink>
             <w:r>
-              <w:t xml:space="preserve"> specification. See the </w:t>
-            </w:r>
-            <w:hyperlink r:id="rId60" w:history="1">
+              <w:t xml:space="preserve"> specification. S</w:t>
+            </w:r>
+            <w:r>
+              <w:t xml:space="preserve">ee the </w:t>
+            </w:r>
+            <w:hyperlink r:id="rId65" w:history="1">
               <w:r>
                 <w:rPr>
                   <w:rStyle w:val="Hyperlink"/>
@@ -32729,6 +34076,43 @@
               <w:t>.</w:t>
             </w:r>
           </w:p>
+          <w:p>
+            <w:pPr>
+              <w:pStyle w:val="Text2"/>
+              <w:cnfStyle w:val="000000000000" w:firstRow="0" w:lastRow="0" w:firstColumn="0" w:lastColumn="0" w:oddVBand="0" w:evenVBand="0" w:oddHBand="0" w:evenHBand="0" w:firstRowFirstColumn="0" w:firstRowLastColumn="0" w:lastRowFirstColumn="0" w:lastRowLastColumn="0"/>
+              <w:rPr>
+                <w:u w:val="single"/>
+              </w:rPr>
+            </w:pPr>
+            <w:r>
+              <w:rPr>
+                <w:rFonts w:cs="Calibri"/>
+                <w:b/>
+                <w:sz w:val="20"/>
+                <w:lang w:eastAsia="en-GB"/>
+              </w:rPr>
+              <w:t>Design note</w:t>
+            </w:r>
+            <w:r>
+              <w:rPr>
+                <w:rFonts w:cs="Calibri"/>
+                <w:sz w:val="20"/>
+                <w:lang w:eastAsia="en-GB"/>
+              </w:rPr>
+              <w:t xml:space="preserve">: some of the CCCEV Evidence properties are inspired by the UBL Document Reference. For information about UBL see </w:t>
+            </w:r>
+            <w:hyperlink r:id="rId66" w:history="1">
+              <w:r>
+                <w:rPr>
+                  <w:rStyle w:val="Hyperlink"/>
+                  <w:rFonts w:cs="Calibri"/>
+                  <w:sz w:val="20"/>
+                  <w:lang w:eastAsia="en-GB"/>
+                </w:rPr>
+                <w:t>http://docs.oasis-open.org/ubl/UBL-2.2.html</w:t>
+              </w:r>
+            </w:hyperlink>
+          </w:p>
         </w:tc>
       </w:tr>
     </w:tbl>
@@ -32736,7 +34120,7 @@
       <w:pPr>
         <w:pStyle w:val="Heading3"/>
       </w:pPr>
-      <w:bookmarkStart w:id="261" w:name="_Toc39402705"/>
+      <w:bookmarkStart w:id="264" w:name="_Toc39402708"/>
       <w:r>
         <w:t xml:space="preserve">Property: </w:t>
       </w:r>
@@ -32744,19 +34128,16 @@
       <w:r>
         <w:t>cccev</w:t>
       </w:r>
+      <w:proofErr w:type="gramStart"/>
+      <w:r>
+        <w:t>:</w:t>
+      </w:r>
+      <w:r>
+        <w:t>confidentialityLevelType</w:t>
+      </w:r>
+      <w:bookmarkEnd w:id="264"/>
       <w:proofErr w:type="spellEnd"/>
-      <w:r>
-        <w:t>:</w:t>
-      </w:r>
-      <w:r>
-        <w:tab/>
-      </w:r>
-      <w:proofErr w:type="spellStart"/>
-      <w:r>
-        <w:t>evidenceTypology</w:t>
-      </w:r>
-      <w:bookmarkEnd w:id="261"/>
-      <w:proofErr w:type="spellEnd"/>
+      <w:proofErr w:type="gramEnd"/>
     </w:p>
     <w:tbl>
       <w:tblPr>
@@ -32802,7 +34183,7 @@
               <w:t>cccev:</w:t>
             </w:r>
             <w:r>
-              <w:t>evidenceTypology</w:t>
+              <w:t>confidentialityLevelType</w:t>
             </w:r>
             <w:proofErr w:type="spellEnd"/>
           </w:p>
@@ -32873,12 +34254,18 @@
               <w:pStyle w:val="Text2"/>
               <w:cnfStyle w:val="000000000000" w:firstRow="0" w:lastRow="0" w:firstColumn="0" w:lastColumn="0" w:oddVBand="0" w:evenVBand="0" w:oddHBand="0" w:evenHBand="0" w:firstRowFirstColumn="0" w:firstRowLastColumn="0" w:lastRowFirstColumn="0" w:lastRowLastColumn="0"/>
             </w:pPr>
-            <w:hyperlink r:id="rId61" w:anchor="evidenceTypology" w:history="1">
+            <w:hyperlink r:id="rId67" w:anchor="evidenceTypology" w:history="1">
               <w:r>
                 <w:rPr>
                   <w:rStyle w:val="Hyperlink"/>
                 </w:rPr>
-                <w:t>https://semic.org/sa/cv/cccev-2.0.0#evidenceTypology</w:t>
+                <w:t>https://data.europe.eu/semanticassets/ns/</w:t>
+              </w:r>
+              <w:r>
+                <w:rPr>
+                  <w:rStyle w:val="Hyperlink"/>
+                </w:rPr>
+                <w:t>cv/cccev-2.0.0#evidenceTypology</w:t>
               </w:r>
             </w:hyperlink>
           </w:p>
@@ -33018,7 +34405,16 @@
               <w:t>:</w:t>
             </w:r>
             <w:r>
-              <w:t xml:space="preserve"> This specification does not provide a controlled vocabulary for the classification of evidences. The enumeration provided in the UML diagrams is intended only for illustration purposes.</w:t>
+              <w:t xml:space="preserve"> This specification does not provide a controlled vocabulary for the classification of </w:t>
+            </w:r>
+            <w:r>
+              <w:t>the confidentiality</w:t>
+            </w:r>
+            <w:r>
+              <w:t xml:space="preserve">. </w:t>
+            </w:r>
+            <w:r>
+              <w:t>In Public Administration records management the usual types are “public” and “confidential” (other types can be found in specific domains, e.g. “For-Your-Eyes-Only”, but some consider this latter as an equivalent of “confidential”).</w:t>
             </w:r>
           </w:p>
         </w:tc>
@@ -33028,7 +34424,7 @@
       <w:pPr>
         <w:pStyle w:val="Heading3"/>
       </w:pPr>
-      <w:bookmarkStart w:id="262" w:name="_Toc39402706"/>
+      <w:bookmarkStart w:id="265" w:name="_Toc39402709"/>
       <w:r>
         <w:t xml:space="preserve">Property: </w:t>
       </w:r>
@@ -33036,857 +34432,12 @@
       <w:r>
         <w:t>cccev</w:t>
       </w:r>
-      <w:proofErr w:type="spellEnd"/>
+      <w:proofErr w:type="gramStart"/>
       <w:r>
         <w:t>:</w:t>
       </w:r>
       <w:r>
-        <w:tab/>
-      </w:r>
-      <w:proofErr w:type="spellStart"/>
-      <w:r>
-        <w:t>datasetType</w:t>
-      </w:r>
-      <w:bookmarkEnd w:id="262"/>
-      <w:proofErr w:type="spellEnd"/>
-    </w:p>
-    <w:tbl>
-      <w:tblPr>
-        <w:tblStyle w:val="GridTable4-Accent1"/>
-        <w:tblW w:w="0" w:type="auto"/>
-        <w:tblLook w:val="04A0" w:firstRow="1" w:lastRow="0" w:firstColumn="1" w:lastColumn="0" w:noHBand="0" w:noVBand="1"/>
-      </w:tblPr>
-      <w:tblGrid>
-        <w:gridCol w:w="2689"/>
-        <w:gridCol w:w="6661"/>
-      </w:tblGrid>
-      <w:tr>
-        <w:trPr>
-          <w:cnfStyle w:val="100000000000" w:firstRow="1" w:lastRow="0" w:firstColumn="0" w:lastColumn="0" w:oddVBand="0" w:evenVBand="0" w:oddHBand="0" w:evenHBand="0" w:firstRowFirstColumn="0" w:firstRowLastColumn="0" w:lastRowFirstColumn="0" w:lastRowLastColumn="0"/>
-        </w:trPr>
-        <w:tc>
-          <w:tcPr>
-            <w:cnfStyle w:val="001000000000" w:firstRow="0" w:lastRow="0" w:firstColumn="1" w:lastColumn="0" w:oddVBand="0" w:evenVBand="0" w:oddHBand="0" w:evenHBand="0" w:firstRowFirstColumn="0" w:firstRowLastColumn="0" w:lastRowFirstColumn="0" w:lastRowLastColumn="0"/>
-            <w:tcW w:w="2689" w:type="dxa"/>
-          </w:tcPr>
-          <w:p>
-            <w:pPr>
-              <w:pStyle w:val="Text2"/>
-              <w:jc w:val="left"/>
-            </w:pPr>
-            <w:r>
-              <w:t>Property</w:t>
-            </w:r>
-          </w:p>
-        </w:tc>
-        <w:tc>
-          <w:tcPr>
-            <w:tcW w:w="6661" w:type="dxa"/>
-          </w:tcPr>
-          <w:p>
-            <w:pPr>
-              <w:pStyle w:val="Text2"/>
-              <w:jc w:val="left"/>
-              <w:cnfStyle w:val="100000000000" w:firstRow="1" w:lastRow="0" w:firstColumn="0" w:lastColumn="0" w:oddVBand="0" w:evenVBand="0" w:oddHBand="0" w:evenHBand="0" w:firstRowFirstColumn="0" w:firstRowLastColumn="0" w:lastRowFirstColumn="0" w:lastRowLastColumn="0"/>
-            </w:pPr>
-            <w:proofErr w:type="spellStart"/>
-            <w:r>
-              <w:t>cccev:</w:t>
-            </w:r>
-            <w:r>
-              <w:t>datasetType</w:t>
-            </w:r>
-            <w:proofErr w:type="spellEnd"/>
-          </w:p>
-        </w:tc>
-      </w:tr>
-      <w:tr>
-        <w:trPr>
-          <w:cnfStyle w:val="000000100000" w:firstRow="0" w:lastRow="0" w:firstColumn="0" w:lastColumn="0" w:oddVBand="0" w:evenVBand="0" w:oddHBand="1" w:evenHBand="0" w:firstRowFirstColumn="0" w:firstRowLastColumn="0" w:lastRowFirstColumn="0" w:lastRowLastColumn="0"/>
-        </w:trPr>
-        <w:tc>
-          <w:tcPr>
-            <w:cnfStyle w:val="001000000000" w:firstRow="0" w:lastRow="0" w:firstColumn="1" w:lastColumn="0" w:oddVBand="0" w:evenVBand="0" w:oddHBand="0" w:evenHBand="0" w:firstRowFirstColumn="0" w:firstRowLastColumn="0" w:lastRowFirstColumn="0" w:lastRowLastColumn="0"/>
-            <w:tcW w:w="2689" w:type="dxa"/>
-          </w:tcPr>
-          <w:p>
-            <w:pPr>
-              <w:pStyle w:val="Text2"/>
-              <w:jc w:val="left"/>
-            </w:pPr>
-            <w:r>
-              <w:t xml:space="preserve">Property </w:t>
-            </w:r>
-            <w:r>
-              <w:t>type:</w:t>
-            </w:r>
-          </w:p>
-        </w:tc>
-        <w:tc>
-          <w:tcPr>
-            <w:tcW w:w="6661" w:type="dxa"/>
-          </w:tcPr>
-          <w:p>
-            <w:pPr>
-              <w:pStyle w:val="Text2"/>
-              <w:jc w:val="left"/>
-              <w:cnfStyle w:val="000000100000" w:firstRow="0" w:lastRow="0" w:firstColumn="0" w:lastColumn="0" w:oddVBand="0" w:evenVBand="0" w:oddHBand="1" w:evenHBand="0" w:firstRowFirstColumn="0" w:firstRowLastColumn="0" w:lastRowFirstColumn="0" w:lastRowLastColumn="0"/>
-            </w:pPr>
-            <w:r>
-              <w:t>Object property</w:t>
-            </w:r>
-          </w:p>
-        </w:tc>
-      </w:tr>
-      <w:tr>
-        <w:tc>
-          <w:tcPr>
-            <w:cnfStyle w:val="001000000000" w:firstRow="0" w:lastRow="0" w:firstColumn="1" w:lastColumn="0" w:oddVBand="0" w:evenVBand="0" w:oddHBand="0" w:evenHBand="0" w:firstRowFirstColumn="0" w:firstRowLastColumn="0" w:lastRowFirstColumn="0" w:lastRowLastColumn="0"/>
-            <w:tcW w:w="2689" w:type="dxa"/>
-          </w:tcPr>
-          <w:p>
-            <w:pPr>
-              <w:pStyle w:val="Text2"/>
-            </w:pPr>
-            <w:r>
-              <w:t>URI</w:t>
-            </w:r>
-            <w:r>
-              <w:t>:</w:t>
-            </w:r>
-          </w:p>
-        </w:tc>
-        <w:tc>
-          <w:tcPr>
-            <w:tcW w:w="6661" w:type="dxa"/>
-          </w:tcPr>
-          <w:p>
-            <w:pPr>
-              <w:pStyle w:val="Text2"/>
-              <w:cnfStyle w:val="000000000000" w:firstRow="0" w:lastRow="0" w:firstColumn="0" w:lastColumn="0" w:oddVBand="0" w:evenVBand="0" w:oddHBand="0" w:evenHBand="0" w:firstRowFirstColumn="0" w:firstRowLastColumn="0" w:lastRowFirstColumn="0" w:lastRowLastColumn="0"/>
-            </w:pPr>
-            <w:hyperlink r:id="rId62" w:anchor="datasetType" w:history="1">
-              <w:r>
-                <w:rPr>
-                  <w:rStyle w:val="Hyperlink"/>
-                </w:rPr>
-                <w:t>https://semic.org/sa/cv/cccev-2.0.0#datasetType</w:t>
-              </w:r>
-            </w:hyperlink>
-          </w:p>
-        </w:tc>
-      </w:tr>
-      <w:tr>
-        <w:trPr>
-          <w:cnfStyle w:val="000000100000" w:firstRow="0" w:lastRow="0" w:firstColumn="0" w:lastColumn="0" w:oddVBand="0" w:evenVBand="0" w:oddHBand="1" w:evenHBand="0" w:firstRowFirstColumn="0" w:firstRowLastColumn="0" w:lastRowFirstColumn="0" w:lastRowLastColumn="0"/>
-        </w:trPr>
-        <w:tc>
-          <w:tcPr>
-            <w:cnfStyle w:val="001000000000" w:firstRow="0" w:lastRow="0" w:firstColumn="1" w:lastColumn="0" w:oddVBand="0" w:evenVBand="0" w:oddHBand="0" w:evenHBand="0" w:firstRowFirstColumn="0" w:firstRowLastColumn="0" w:lastRowFirstColumn="0" w:lastRowLastColumn="0"/>
-            <w:tcW w:w="2689" w:type="dxa"/>
-          </w:tcPr>
-          <w:p>
-            <w:pPr>
-              <w:pStyle w:val="Text2"/>
-            </w:pPr>
-            <w:r>
-              <w:t>Definition:</w:t>
-            </w:r>
-          </w:p>
-        </w:tc>
-        <w:tc>
-          <w:tcPr>
-            <w:tcW w:w="6661" w:type="dxa"/>
-          </w:tcPr>
-          <w:p>
-            <w:pPr>
-              <w:pStyle w:val="Text3"/>
-              <w:cnfStyle w:val="000000100000" w:firstRow="0" w:lastRow="0" w:firstColumn="0" w:lastColumn="0" w:oddVBand="0" w:evenVBand="0" w:oddHBand="1" w:evenHBand="0" w:firstRowFirstColumn="0" w:firstRowLastColumn="0" w:lastRowFirstColumn="0" w:lastRowLastColumn="0"/>
-            </w:pPr>
-          </w:p>
-        </w:tc>
-      </w:tr>
-      <w:tr>
-        <w:tc>
-          <w:tcPr>
-            <w:cnfStyle w:val="001000000000" w:firstRow="0" w:lastRow="0" w:firstColumn="1" w:lastColumn="0" w:oddVBand="0" w:evenVBand="0" w:oddHBand="0" w:evenHBand="0" w:firstRowFirstColumn="0" w:firstRowLastColumn="0" w:lastRowFirstColumn="0" w:lastRowLastColumn="0"/>
-            <w:tcW w:w="2689" w:type="dxa"/>
-          </w:tcPr>
-          <w:p>
-            <w:pPr>
-              <w:pStyle w:val="Text2"/>
-            </w:pPr>
-            <w:r>
-              <w:t>Range:</w:t>
-            </w:r>
-          </w:p>
-        </w:tc>
-        <w:tc>
-          <w:tcPr>
-            <w:tcW w:w="6661" w:type="dxa"/>
-          </w:tcPr>
-          <w:p>
-            <w:pPr>
-              <w:pStyle w:val="Text2"/>
-              <w:cnfStyle w:val="000000000000" w:firstRow="0" w:lastRow="0" w:firstColumn="0" w:lastColumn="0" w:oddVBand="0" w:evenVBand="0" w:oddHBand="0" w:evenHBand="0" w:firstRowFirstColumn="0" w:firstRowLastColumn="0" w:lastRowFirstColumn="0" w:lastRowLastColumn="0"/>
-            </w:pPr>
-            <w:proofErr w:type="spellStart"/>
-            <w:r>
-              <w:rPr>
-                <w:rFonts w:ascii="Courier New" w:hAnsi="Courier New" w:cs="Courier New"/>
-                <w:i/>
-                <w:sz w:val="20"/>
-              </w:rPr>
-              <w:t>cbc:Code</w:t>
-            </w:r>
-            <w:proofErr w:type="spellEnd"/>
-          </w:p>
-        </w:tc>
-      </w:tr>
-      <w:tr>
-        <w:trPr>
-          <w:cnfStyle w:val="000000100000" w:firstRow="0" w:lastRow="0" w:firstColumn="0" w:lastColumn="0" w:oddVBand="0" w:evenVBand="0" w:oddHBand="1" w:evenHBand="0" w:firstRowFirstColumn="0" w:firstRowLastColumn="0" w:lastRowFirstColumn="0" w:lastRowLastColumn="0"/>
-        </w:trPr>
-        <w:tc>
-          <w:tcPr>
-            <w:cnfStyle w:val="001000000000" w:firstRow="0" w:lastRow="0" w:firstColumn="1" w:lastColumn="0" w:oddVBand="0" w:evenVBand="0" w:oddHBand="0" w:evenHBand="0" w:firstRowFirstColumn="0" w:firstRowLastColumn="0" w:lastRowFirstColumn="0" w:lastRowLastColumn="0"/>
-            <w:tcW w:w="2689" w:type="dxa"/>
-          </w:tcPr>
-          <w:p>
-            <w:pPr>
-              <w:pStyle w:val="Text2"/>
-            </w:pPr>
-            <w:r>
-              <w:t>Cardinality:</w:t>
-            </w:r>
-          </w:p>
-        </w:tc>
-        <w:tc>
-          <w:tcPr>
-            <w:tcW w:w="6661" w:type="dxa"/>
-          </w:tcPr>
-          <w:p>
-            <w:pPr>
-              <w:pStyle w:val="Text3"/>
-              <w:cnfStyle w:val="000000100000" w:firstRow="0" w:lastRow="0" w:firstColumn="0" w:lastColumn="0" w:oddVBand="0" w:evenVBand="0" w:oddHBand="1" w:evenHBand="0" w:firstRowFirstColumn="0" w:firstRowLastColumn="0" w:lastRowFirstColumn="0" w:lastRowLastColumn="0"/>
-            </w:pPr>
-            <w:r>
-              <w:t>0..1</w:t>
-            </w:r>
-          </w:p>
-        </w:tc>
-      </w:tr>
-      <w:tr>
-        <w:tc>
-          <w:tcPr>
-            <w:cnfStyle w:val="001000000000" w:firstRow="0" w:lastRow="0" w:firstColumn="1" w:lastColumn="0" w:oddVBand="0" w:evenVBand="0" w:oddHBand="0" w:evenHBand="0" w:firstRowFirstColumn="0" w:firstRowLastColumn="0" w:lastRowFirstColumn="0" w:lastRowLastColumn="0"/>
-            <w:tcW w:w="2689" w:type="dxa"/>
-          </w:tcPr>
-          <w:p>
-            <w:pPr>
-              <w:pStyle w:val="Text2"/>
-            </w:pPr>
-            <w:r>
-              <w:lastRenderedPageBreak/>
-              <w:t>Comments:</w:t>
-            </w:r>
-          </w:p>
-        </w:tc>
-        <w:tc>
-          <w:tcPr>
-            <w:tcW w:w="6661" w:type="dxa"/>
-          </w:tcPr>
-          <w:p>
-            <w:pPr>
-              <w:pStyle w:val="Text3"/>
-              <w:cnfStyle w:val="000000000000" w:firstRow="0" w:lastRow="0" w:firstColumn="0" w:lastColumn="0" w:oddVBand="0" w:evenVBand="0" w:oddHBand="0" w:evenHBand="0" w:firstRowFirstColumn="0" w:firstRowLastColumn="0" w:lastRowFirstColumn="0" w:lastRowLastColumn="0"/>
-            </w:pPr>
-            <w:r>
-              <w:rPr>
-                <w:b/>
-              </w:rPr>
-              <w:t>Usage note</w:t>
-            </w:r>
-            <w:r>
-              <w:t>:</w:t>
-            </w:r>
-            <w:r>
-              <w:t xml:space="preserve"> This specification does not provide a controlled vocabulary for the classification of datasets. The enumeration provided in the UML diagrams is intended only for illustration purposes.</w:t>
-            </w:r>
-          </w:p>
-        </w:tc>
-      </w:tr>
-    </w:tbl>
-    <w:p>
-      <w:pPr>
-        <w:pStyle w:val="Heading2"/>
-      </w:pPr>
-      <w:bookmarkStart w:id="263" w:name="_Toc39402707"/>
-      <w:bookmarkStart w:id="264" w:name="_Toc39402737"/>
-      <w:r>
-        <w:t xml:space="preserve">Class: </w:t>
-      </w:r>
-      <w:r>
-        <w:t>Evidence</w:t>
-      </w:r>
-      <w:bookmarkEnd w:id="263"/>
-      <w:bookmarkEnd w:id="264"/>
-    </w:p>
-    <w:tbl>
-      <w:tblPr>
-        <w:tblStyle w:val="GridTable4-Accent1"/>
-        <w:tblW w:w="0" w:type="auto"/>
-        <w:tblLook w:val="04A0" w:firstRow="1" w:lastRow="0" w:firstColumn="1" w:lastColumn="0" w:noHBand="0" w:noVBand="1"/>
-      </w:tblPr>
-      <w:tblGrid>
-        <w:gridCol w:w="2689"/>
-        <w:gridCol w:w="6661"/>
-      </w:tblGrid>
-      <w:tr>
-        <w:trPr>
-          <w:cnfStyle w:val="100000000000" w:firstRow="1" w:lastRow="0" w:firstColumn="0" w:lastColumn="0" w:oddVBand="0" w:evenVBand="0" w:oddHBand="0" w:evenHBand="0" w:firstRowFirstColumn="0" w:firstRowLastColumn="0" w:lastRowFirstColumn="0" w:lastRowLastColumn="0"/>
-        </w:trPr>
-        <w:tc>
-          <w:tcPr>
-            <w:cnfStyle w:val="001000000000" w:firstRow="0" w:lastRow="0" w:firstColumn="1" w:lastColumn="0" w:oddVBand="0" w:evenVBand="0" w:oddHBand="0" w:evenHBand="0" w:firstRowFirstColumn="0" w:firstRowLastColumn="0" w:lastRowFirstColumn="0" w:lastRowLastColumn="0"/>
-            <w:tcW w:w="2689" w:type="dxa"/>
-          </w:tcPr>
-          <w:p>
-            <w:pPr>
-              <w:pStyle w:val="Text2"/>
-              <w:jc w:val="left"/>
-            </w:pPr>
-            <w:r>
-              <w:t>Class</w:t>
-            </w:r>
-          </w:p>
-        </w:tc>
-        <w:tc>
-          <w:tcPr>
-            <w:tcW w:w="6661" w:type="dxa"/>
-          </w:tcPr>
-          <w:p>
-            <w:pPr>
-              <w:pStyle w:val="Text2"/>
-              <w:jc w:val="left"/>
-              <w:cnfStyle w:val="100000000000" w:firstRow="1" w:lastRow="0" w:firstColumn="0" w:lastColumn="0" w:oddVBand="0" w:evenVBand="0" w:oddHBand="0" w:evenHBand="0" w:firstRowFirstColumn="0" w:firstRowLastColumn="0" w:lastRowFirstColumn="0" w:lastRowLastColumn="0"/>
-            </w:pPr>
-            <w:proofErr w:type="spellStart"/>
-            <w:r>
-              <w:t>cccev:Evidence</w:t>
-            </w:r>
-            <w:proofErr w:type="spellEnd"/>
-          </w:p>
-        </w:tc>
-      </w:tr>
-      <w:tr>
-        <w:trPr>
-          <w:cnfStyle w:val="000000100000" w:firstRow="0" w:lastRow="0" w:firstColumn="0" w:lastColumn="0" w:oddVBand="0" w:evenVBand="0" w:oddHBand="1" w:evenHBand="0" w:firstRowFirstColumn="0" w:firstRowLastColumn="0" w:lastRowFirstColumn="0" w:lastRowLastColumn="0"/>
-        </w:trPr>
-        <w:tc>
-          <w:tcPr>
-            <w:cnfStyle w:val="001000000000" w:firstRow="0" w:lastRow="0" w:firstColumn="1" w:lastColumn="0" w:oddVBand="0" w:evenVBand="0" w:oddHBand="0" w:evenHBand="0" w:firstRowFirstColumn="0" w:firstRowLastColumn="0" w:lastRowFirstColumn="0" w:lastRowLastColumn="0"/>
-            <w:tcW w:w="2689" w:type="dxa"/>
-          </w:tcPr>
-          <w:p>
-            <w:pPr>
-              <w:pStyle w:val="Text2"/>
-            </w:pPr>
-            <w:r>
-              <w:t>URI:</w:t>
-            </w:r>
-          </w:p>
-        </w:tc>
-        <w:tc>
-          <w:tcPr>
-            <w:tcW w:w="6661" w:type="dxa"/>
-          </w:tcPr>
-          <w:p>
-            <w:pPr>
-              <w:pStyle w:val="Text2"/>
-              <w:cnfStyle w:val="000000100000" w:firstRow="0" w:lastRow="0" w:firstColumn="0" w:lastColumn="0" w:oddVBand="0" w:evenVBand="0" w:oddHBand="1" w:evenHBand="0" w:firstRowFirstColumn="0" w:firstRowLastColumn="0" w:lastRowFirstColumn="0" w:lastRowLastColumn="0"/>
-            </w:pPr>
-            <w:hyperlink r:id="rId63" w:anchor="Evidence" w:history="1">
-              <w:r>
-                <w:rPr>
-                  <w:rStyle w:val="Hyperlink"/>
-                </w:rPr>
-                <w:t>https://semic.org/sa/cv/cccev-2.0.0#Evidence</w:t>
-              </w:r>
-            </w:hyperlink>
-          </w:p>
-        </w:tc>
-      </w:tr>
-      <w:tr>
-        <w:tc>
-          <w:tcPr>
-            <w:cnfStyle w:val="001000000000" w:firstRow="0" w:lastRow="0" w:firstColumn="1" w:lastColumn="0" w:oddVBand="0" w:evenVBand="0" w:oddHBand="0" w:evenHBand="0" w:firstRowFirstColumn="0" w:firstRowLastColumn="0" w:lastRowFirstColumn="0" w:lastRowLastColumn="0"/>
-            <w:tcW w:w="2689" w:type="dxa"/>
-          </w:tcPr>
-          <w:p>
-            <w:pPr>
-              <w:pStyle w:val="Text2"/>
-            </w:pPr>
-            <w:r>
-              <w:t>Definition:</w:t>
-            </w:r>
-          </w:p>
-        </w:tc>
-        <w:tc>
-          <w:tcPr>
-            <w:tcW w:w="6661" w:type="dxa"/>
-          </w:tcPr>
-          <w:p>
-            <w:pPr>
-              <w:pStyle w:val="Text2"/>
-              <w:cnfStyle w:val="000000000000" w:firstRow="0" w:lastRow="0" w:firstColumn="0" w:lastColumn="0" w:oddVBand="0" w:evenVBand="0" w:oddHBand="0" w:evenHBand="0" w:firstRowFirstColumn="0" w:firstRowLastColumn="0" w:lastRowFirstColumn="0" w:lastRowLastColumn="0"/>
-              <w:rPr>
-                <w:rFonts w:cs="Calibri"/>
-                <w:sz w:val="20"/>
-                <w:lang w:eastAsia="en-GB"/>
-              </w:rPr>
-            </w:pPr>
-            <w:r>
-              <w:rPr>
-                <w:rFonts w:cs="Calibri"/>
-                <w:sz w:val="20"/>
-                <w:lang w:eastAsia="en-GB"/>
-              </w:rPr>
-              <w:t xml:space="preserve">The data proving that a requirement is met or has been fulfilled. </w:t>
-            </w:r>
-          </w:p>
-          <w:p>
-            <w:pPr>
-              <w:pStyle w:val="Text2"/>
-              <w:cnfStyle w:val="000000000000" w:firstRow="0" w:lastRow="0" w:firstColumn="0" w:lastColumn="0" w:oddVBand="0" w:evenVBand="0" w:oddHBand="0" w:evenHBand="0" w:firstRowFirstColumn="0" w:firstRowLastColumn="0" w:lastRowFirstColumn="0" w:lastRowLastColumn="0"/>
-              <w:rPr>
-                <w:rFonts w:cs="Calibri"/>
-                <w:sz w:val="20"/>
-                <w:lang w:eastAsia="en-GB"/>
-              </w:rPr>
-            </w:pPr>
-            <w:r>
-              <w:rPr>
-                <w:rFonts w:cs="Calibri"/>
-                <w:sz w:val="20"/>
-                <w:lang w:eastAsia="en-GB"/>
-              </w:rPr>
-              <w:t xml:space="preserve">Additional Information: </w:t>
-            </w:r>
-          </w:p>
-          <w:p>
-            <w:pPr>
-              <w:pStyle w:val="Text2"/>
-              <w:cnfStyle w:val="000000000000" w:firstRow="0" w:lastRow="0" w:firstColumn="0" w:lastColumn="0" w:oddVBand="0" w:evenVBand="0" w:oddHBand="0" w:evenHBand="0" w:firstRowFirstColumn="0" w:firstRowLastColumn="0" w:lastRowFirstColumn="0" w:lastRowLastColumn="0"/>
-              <w:rPr>
-                <w:rFonts w:cs="Calibri"/>
-                <w:sz w:val="20"/>
-                <w:lang w:eastAsia="en-GB"/>
-              </w:rPr>
-            </w:pPr>
-            <w:r>
-              <w:rPr>
-                <w:rFonts w:cs="Calibri"/>
-                <w:sz w:val="20"/>
-                <w:lang w:eastAsia="en-GB"/>
-              </w:rPr>
-              <w:t xml:space="preserve">Evidences are usually references to a record, </w:t>
-            </w:r>
-            <w:r>
-              <w:rPr>
-                <w:rFonts w:cs="Calibri"/>
-                <w:sz w:val="20"/>
-                <w:lang w:eastAsia="en-GB"/>
-              </w:rPr>
-              <w:t xml:space="preserve">or the record </w:t>
-            </w:r>
-            <w:r>
-              <w:rPr>
-                <w:rFonts w:cs="Calibri"/>
-                <w:sz w:val="20"/>
-                <w:lang w:eastAsia="en-GB"/>
-              </w:rPr>
-              <w:t>content itself,</w:t>
-            </w:r>
-            <w:r>
-              <w:rPr>
-                <w:rFonts w:cs="Calibri"/>
-                <w:sz w:val="20"/>
-                <w:lang w:eastAsia="en-GB"/>
-              </w:rPr>
-              <w:t xml:space="preserve"> used to prove the veracity of a requirement</w:t>
-            </w:r>
-            <w:r>
-              <w:rPr>
-                <w:rFonts w:cs="Calibri"/>
-                <w:sz w:val="20"/>
-                <w:lang w:eastAsia="en-GB"/>
-              </w:rPr>
-              <w:t xml:space="preserve"> fulfilment. </w:t>
-            </w:r>
-            <w:r>
-              <w:rPr>
-                <w:rFonts w:cs="Calibri"/>
-                <w:sz w:val="20"/>
-                <w:lang w:eastAsia="en-GB"/>
-              </w:rPr>
-              <w:t xml:space="preserve">The concept of 'record' </w:t>
-            </w:r>
-            <w:r>
-              <w:rPr>
-                <w:rFonts w:cs="Calibri"/>
-                <w:sz w:val="20"/>
-                <w:lang w:eastAsia="en-GB"/>
-              </w:rPr>
-              <w:t xml:space="preserve">herein </w:t>
-            </w:r>
-            <w:r>
-              <w:rPr>
-                <w:rFonts w:cs="Calibri"/>
-                <w:sz w:val="20"/>
-                <w:lang w:eastAsia="en-GB"/>
-              </w:rPr>
-              <w:t xml:space="preserve">is </w:t>
-            </w:r>
-            <w:r>
-              <w:rPr>
-                <w:rFonts w:cs="Calibri"/>
-                <w:sz w:val="20"/>
-                <w:lang w:eastAsia="en-GB"/>
-              </w:rPr>
-              <w:t xml:space="preserve">to be understood as it used for </w:t>
-            </w:r>
-            <w:r>
-              <w:rPr>
-                <w:rFonts w:cs="Calibri"/>
-                <w:sz w:val="20"/>
-                <w:lang w:eastAsia="en-GB"/>
-              </w:rPr>
-              <w:t xml:space="preserve">records management: a </w:t>
-            </w:r>
-            <w:r>
-              <w:rPr>
-                <w:rFonts w:cs="Calibri"/>
-                <w:sz w:val="20"/>
-                <w:lang w:eastAsia="en-GB"/>
-              </w:rPr>
-              <w:t xml:space="preserve">digital object </w:t>
-            </w:r>
-            <w:r>
-              <w:rPr>
-                <w:rFonts w:cs="Calibri"/>
-                <w:sz w:val="20"/>
-                <w:lang w:eastAsia="en-GB"/>
-              </w:rPr>
-              <w:t>that is considered final (</w:t>
-            </w:r>
-            <w:r>
-              <w:rPr>
-                <w:rFonts w:cs="Calibri"/>
-                <w:sz w:val="20"/>
-                <w:lang w:eastAsia="en-GB"/>
-              </w:rPr>
-              <w:t xml:space="preserve">e.g. </w:t>
-            </w:r>
-            <w:r>
-              <w:rPr>
-                <w:rFonts w:cs="Calibri"/>
-                <w:sz w:val="20"/>
-                <w:lang w:eastAsia="en-GB"/>
-              </w:rPr>
-              <w:t>not a working document) and cannot be altered.</w:t>
-            </w:r>
-          </w:p>
-          <w:p>
-            <w:pPr>
-              <w:pStyle w:val="Text2"/>
-              <w:cnfStyle w:val="000000000000" w:firstRow="0" w:lastRow="0" w:firstColumn="0" w:lastColumn="0" w:oddVBand="0" w:evenVBand="0" w:oddHBand="0" w:evenHBand="0" w:firstRowFirstColumn="0" w:firstRowLastColumn="0" w:lastRowFirstColumn="0" w:lastRowLastColumn="0"/>
-              <w:rPr>
-                <w:rFonts w:cs="Calibri"/>
-                <w:sz w:val="20"/>
-                <w:lang w:eastAsia="en-GB"/>
-              </w:rPr>
-            </w:pPr>
-            <w:r>
-              <w:rPr>
-                <w:rFonts w:cs="Calibri"/>
-                <w:sz w:val="20"/>
-                <w:lang w:eastAsia="en-GB"/>
-              </w:rPr>
-              <w:t xml:space="preserve">Examples of evidences can be </w:t>
-            </w:r>
-            <w:r>
-              <w:rPr>
-                <w:rFonts w:cs="Calibri"/>
-                <w:sz w:val="20"/>
-                <w:lang w:eastAsia="en-GB"/>
-              </w:rPr>
-              <w:t xml:space="preserve">a stream of </w:t>
-            </w:r>
-            <w:r>
-              <w:rPr>
-                <w:rFonts w:cs="Calibri"/>
-                <w:sz w:val="20"/>
-                <w:lang w:eastAsia="en-GB"/>
-              </w:rPr>
-              <w:t xml:space="preserve">data value or values provided by a base registry, </w:t>
-            </w:r>
-            <w:r>
-              <w:rPr>
-                <w:rFonts w:cs="Calibri"/>
-                <w:sz w:val="20"/>
-                <w:lang w:eastAsia="en-GB"/>
-              </w:rPr>
-              <w:t xml:space="preserve">a structured official e-certificate issued by a </w:t>
-            </w:r>
-            <w:r>
-              <w:rPr>
-                <w:rFonts w:cs="Calibri"/>
-                <w:sz w:val="20"/>
-                <w:lang w:eastAsia="en-GB"/>
-              </w:rPr>
-              <w:t>public authority</w:t>
-            </w:r>
-            <w:r>
-              <w:rPr>
-                <w:rFonts w:cs="Calibri"/>
-                <w:sz w:val="20"/>
-                <w:lang w:eastAsia="en-GB"/>
-              </w:rPr>
-              <w:t xml:space="preserve">, an unstructured document (e.g. a PDF) provided by </w:t>
-            </w:r>
-            <w:r>
-              <w:rPr>
-                <w:rFonts w:cs="Calibri"/>
-                <w:sz w:val="20"/>
-                <w:lang w:eastAsia="en-GB"/>
-              </w:rPr>
-              <w:t>an authorised service provider acting on behalf of an authority</w:t>
-            </w:r>
-            <w:r>
-              <w:rPr>
-                <w:rFonts w:cs="Calibri"/>
-                <w:sz w:val="20"/>
-                <w:lang w:eastAsia="en-GB"/>
-              </w:rPr>
-              <w:t>, other.</w:t>
-            </w:r>
-          </w:p>
-          <w:p>
-            <w:pPr>
-              <w:pStyle w:val="Text2"/>
-              <w:cnfStyle w:val="000000000000" w:firstRow="0" w:lastRow="0" w:firstColumn="0" w:lastColumn="0" w:oddVBand="0" w:evenVBand="0" w:oddHBand="0" w:evenHBand="0" w:firstRowFirstColumn="0" w:firstRowLastColumn="0" w:lastRowFirstColumn="0" w:lastRowLastColumn="0"/>
-              <w:rPr>
-                <w:rFonts w:cs="Calibri"/>
-                <w:sz w:val="20"/>
-                <w:lang w:eastAsia="en-GB"/>
-              </w:rPr>
-            </w:pPr>
-            <w:r>
-              <w:rPr>
-                <w:rFonts w:cs="Calibri"/>
-                <w:sz w:val="20"/>
-                <w:lang w:eastAsia="en-GB"/>
-              </w:rPr>
-              <w:t xml:space="preserve">Source: based on the </w:t>
-            </w:r>
-            <w:proofErr w:type="spellStart"/>
-            <w:r>
-              <w:rPr>
-                <w:rFonts w:cs="Calibri"/>
-                <w:sz w:val="20"/>
-                <w:lang w:eastAsia="en-GB"/>
-              </w:rPr>
-              <w:t>ePO</w:t>
-            </w:r>
-            <w:proofErr w:type="spellEnd"/>
-            <w:r>
-              <w:rPr>
-                <w:rFonts w:cs="Calibri"/>
-                <w:sz w:val="20"/>
-                <w:lang w:eastAsia="en-GB"/>
-              </w:rPr>
-              <w:t xml:space="preserve"> definition of Evidence.</w:t>
-            </w:r>
-          </w:p>
-        </w:tc>
-      </w:tr>
-      <w:tr>
-        <w:trPr>
-          <w:cnfStyle w:val="000000100000" w:firstRow="0" w:lastRow="0" w:firstColumn="0" w:lastColumn="0" w:oddVBand="0" w:evenVBand="0" w:oddHBand="1" w:evenHBand="0" w:firstRowFirstColumn="0" w:firstRowLastColumn="0" w:lastRowFirstColumn="0" w:lastRowLastColumn="0"/>
-        </w:trPr>
-        <w:tc>
-          <w:tcPr>
-            <w:cnfStyle w:val="001000000000" w:firstRow="0" w:lastRow="0" w:firstColumn="1" w:lastColumn="0" w:oddVBand="0" w:evenVBand="0" w:oddHBand="0" w:evenHBand="0" w:firstRowFirstColumn="0" w:firstRowLastColumn="0" w:lastRowFirstColumn="0" w:lastRowLastColumn="0"/>
-            <w:tcW w:w="2689" w:type="dxa"/>
-          </w:tcPr>
-          <w:p>
-            <w:pPr>
-              <w:pStyle w:val="Text2"/>
-            </w:pPr>
-            <w:r>
-              <w:t>Subclass of:</w:t>
-            </w:r>
-          </w:p>
-        </w:tc>
-        <w:tc>
-          <w:tcPr>
-            <w:tcW w:w="6661" w:type="dxa"/>
-          </w:tcPr>
-          <w:p>
-            <w:pPr>
-              <w:pStyle w:val="Text2"/>
-              <w:cnfStyle w:val="000000100000" w:firstRow="0" w:lastRow="0" w:firstColumn="0" w:lastColumn="0" w:oddVBand="0" w:evenVBand="0" w:oddHBand="1" w:evenHBand="0" w:firstRowFirstColumn="0" w:firstRowLastColumn="0" w:lastRowFirstColumn="0" w:lastRowLastColumn="0"/>
-              <w:rPr>
-                <w:rFonts w:ascii="Courier New" w:hAnsi="Courier New" w:cs="Courier New"/>
-                <w:i/>
-                <w:sz w:val="20"/>
-              </w:rPr>
-            </w:pPr>
-            <w:hyperlink w:anchor="_Class:_Requirement" w:history="1">
-              <w:proofErr w:type="spellStart"/>
-              <w:r>
-                <w:rPr>
-                  <w:rStyle w:val="Hyperlink"/>
-                  <w:rFonts w:ascii="Courier New" w:hAnsi="Courier New" w:cs="Courier New"/>
-                  <w:i/>
-                  <w:sz w:val="20"/>
-                </w:rPr>
-                <w:t>dcat:Dataset</w:t>
-              </w:r>
-              <w:proofErr w:type="spellEnd"/>
-            </w:hyperlink>
-          </w:p>
-        </w:tc>
-      </w:tr>
-      <w:tr>
-        <w:tc>
-          <w:tcPr>
-            <w:cnfStyle w:val="001000000000" w:firstRow="0" w:lastRow="0" w:firstColumn="1" w:lastColumn="0" w:oddVBand="0" w:evenVBand="0" w:oddHBand="0" w:evenHBand="0" w:firstRowFirstColumn="0" w:firstRowLastColumn="0" w:lastRowFirstColumn="0" w:lastRowLastColumn="0"/>
-            <w:tcW w:w="2689" w:type="dxa"/>
-          </w:tcPr>
-          <w:p>
-            <w:pPr>
-              <w:pStyle w:val="Text2"/>
-            </w:pPr>
-            <w:r>
-              <w:t>Comments:</w:t>
-            </w:r>
-          </w:p>
-        </w:tc>
-        <w:tc>
-          <w:tcPr>
-            <w:tcW w:w="6661" w:type="dxa"/>
-          </w:tcPr>
-          <w:p>
-            <w:pPr>
-              <w:pStyle w:val="Text2"/>
-              <w:cnfStyle w:val="000000000000" w:firstRow="0" w:lastRow="0" w:firstColumn="0" w:lastColumn="0" w:oddVBand="0" w:evenVBand="0" w:oddHBand="0" w:evenHBand="0" w:firstRowFirstColumn="0" w:firstRowLastColumn="0" w:lastRowFirstColumn="0" w:lastRowLastColumn="0"/>
-            </w:pPr>
-            <w:r>
-              <w:rPr>
-                <w:b/>
-              </w:rPr>
-              <w:t>Usage note</w:t>
-            </w:r>
-            <w:r>
-              <w:t xml:space="preserve">: </w:t>
-            </w:r>
-            <w:r>
-              <w:t xml:space="preserve">Extends the DCAT-AP Dataset. DCAT-AP is an application profile of the </w:t>
-            </w:r>
-            <w:hyperlink r:id="rId64" w:history="1">
-              <w:r>
-                <w:rPr>
-                  <w:rStyle w:val="Hyperlink"/>
-                </w:rPr>
-                <w:t>W3C DCAT</w:t>
-              </w:r>
-            </w:hyperlink>
-            <w:r>
-              <w:t xml:space="preserve"> specification. S</w:t>
-            </w:r>
-            <w:r>
-              <w:t xml:space="preserve">ee the </w:t>
-            </w:r>
-            <w:hyperlink r:id="rId65" w:history="1">
-              <w:r>
-                <w:rPr>
-                  <w:rStyle w:val="Hyperlink"/>
-                </w:rPr>
-                <w:t>DCAT-AP</w:t>
-              </w:r>
-            </w:hyperlink>
-            <w:r>
-              <w:t xml:space="preserve"> specification in </w:t>
-            </w:r>
-            <w:proofErr w:type="spellStart"/>
-            <w:r>
-              <w:t>Joinup</w:t>
-            </w:r>
-            <w:proofErr w:type="spellEnd"/>
-            <w:r>
-              <w:t>.</w:t>
-            </w:r>
-          </w:p>
-          <w:p>
-            <w:pPr>
-              <w:pStyle w:val="Text2"/>
-              <w:cnfStyle w:val="000000000000" w:firstRow="0" w:lastRow="0" w:firstColumn="0" w:lastColumn="0" w:oddVBand="0" w:evenVBand="0" w:oddHBand="0" w:evenHBand="0" w:firstRowFirstColumn="0" w:firstRowLastColumn="0" w:lastRowFirstColumn="0" w:lastRowLastColumn="0"/>
-              <w:rPr>
-                <w:u w:val="single"/>
-              </w:rPr>
-            </w:pPr>
-            <w:r>
-              <w:rPr>
-                <w:rFonts w:cs="Calibri"/>
-                <w:b/>
-                <w:sz w:val="20"/>
-                <w:lang w:eastAsia="en-GB"/>
-              </w:rPr>
-              <w:t>Design note</w:t>
-            </w:r>
-            <w:r>
-              <w:rPr>
-                <w:rFonts w:cs="Calibri"/>
-                <w:sz w:val="20"/>
-                <w:lang w:eastAsia="en-GB"/>
-              </w:rPr>
-              <w:t xml:space="preserve">: some of the CCCEV Evidence properties are inspired by the UBL Document Reference. For information about UBL see </w:t>
-            </w:r>
-            <w:hyperlink r:id="rId66" w:history="1">
-              <w:r>
-                <w:rPr>
-                  <w:rStyle w:val="Hyperlink"/>
-                  <w:rFonts w:cs="Calibri"/>
-                  <w:sz w:val="20"/>
-                  <w:lang w:eastAsia="en-GB"/>
-                </w:rPr>
-                <w:t>http://docs.oasis-open.org/ubl/UBL-2.2.html</w:t>
-              </w:r>
-            </w:hyperlink>
-          </w:p>
-        </w:tc>
-      </w:tr>
-    </w:tbl>
-    <w:p>
-      <w:pPr>
-        <w:pStyle w:val="Heading3"/>
-      </w:pPr>
-      <w:bookmarkStart w:id="265" w:name="_Toc39402708"/>
-      <w:r>
-        <w:t xml:space="preserve">Property: </w:t>
-      </w:r>
-      <w:proofErr w:type="spellStart"/>
-      <w:r>
-        <w:t>cccev</w:t>
-      </w:r>
-      <w:proofErr w:type="gramStart"/>
-      <w:r>
-        <w:t>:</w:t>
-      </w:r>
-      <w:r>
-        <w:t>confidentialityLevelType</w:t>
+        <w:t>error</w:t>
       </w:r>
       <w:bookmarkEnd w:id="265"/>
       <w:proofErr w:type="spellEnd"/>
@@ -33936,7 +34487,7 @@
               <w:t>cccev:</w:t>
             </w:r>
             <w:r>
-              <w:t>confidentialityLevelType</w:t>
+              <w:t>error</w:t>
             </w:r>
             <w:proofErr w:type="spellEnd"/>
           </w:p>
@@ -34007,12 +34558,18 @@
               <w:pStyle w:val="Text2"/>
               <w:cnfStyle w:val="000000000000" w:firstRow="0" w:lastRow="0" w:firstColumn="0" w:lastColumn="0" w:oddVBand="0" w:evenVBand="0" w:oddHBand="0" w:evenHBand="0" w:firstRowFirstColumn="0" w:firstRowLastColumn="0" w:lastRowFirstColumn="0" w:lastRowLastColumn="0"/>
             </w:pPr>
-            <w:hyperlink r:id="rId67" w:anchor="evidenceTypology" w:history="1">
+            <w:hyperlink r:id="rId68" w:anchor="error" w:history="1">
               <w:r>
                 <w:rPr>
                   <w:rStyle w:val="Hyperlink"/>
                 </w:rPr>
-                <w:t>https://semic.org/sa/cv/cccev-2.0.0#evidenceTypology</w:t>
+                <w:t>https://data.europe.eu/semanticassets/ns/</w:t>
+              </w:r>
+              <w:r>
+                <w:rPr>
+                  <w:rStyle w:val="Hyperlink"/>
+                </w:rPr>
+                <w:t>cv/cccev-2.0.0#error</w:t>
               </w:r>
             </w:hyperlink>
           </w:p>
@@ -34032,6 +34589,7 @@
               <w:pStyle w:val="Text2"/>
             </w:pPr>
             <w:r>
+              <w:lastRenderedPageBreak/>
               <w:t>Definition:</w:t>
             </w:r>
           </w:p>
@@ -34045,6 +34603,9 @@
               <w:pStyle w:val="Text3"/>
               <w:cnfStyle w:val="000000100000" w:firstRow="0" w:lastRow="0" w:firstColumn="0" w:lastColumn="0" w:oddVBand="0" w:evenVBand="0" w:oddHBand="1" w:evenHBand="0" w:firstRowFirstColumn="0" w:firstRowLastColumn="0" w:lastRowFirstColumn="0" w:lastRowLastColumn="0"/>
             </w:pPr>
+            <w:r>
+              <w:t>A code identifying an exception when trying to provide an evidence (e.g. from a Data Service).</w:t>
+            </w:r>
           </w:p>
         </w:tc>
       </w:tr>
@@ -34099,7 +34660,6 @@
               <w:pStyle w:val="Text2"/>
             </w:pPr>
             <w:r>
-              <w:lastRenderedPageBreak/>
               <w:t>Cardinality:</w:t>
             </w:r>
           </w:p>
@@ -34156,13 +34716,13 @@
               <w:t xml:space="preserve"> This specification does not provide a controlled vocabulary for the classification of </w:t>
             </w:r>
             <w:r>
-              <w:t>the confidentiality</w:t>
+              <w:t>errors</w:t>
             </w:r>
             <w:r>
               <w:t xml:space="preserve">. </w:t>
             </w:r>
             <w:r>
-              <w:t>In Public Administration records management the usual types are “public” and “confidential” (other types can be found in specific domains, e.g. “For-Your-Eyes-Only”, but some consider this latter as an equivalent of “confidential”).</w:t>
+              <w:t>Typical values are “not-found”, “not-available”, “access-denied”, “transaction interrupted”, “corrupted file”, other.</w:t>
             </w:r>
           </w:p>
         </w:tc>
@@ -34172,7 +34732,7 @@
       <w:pPr>
         <w:pStyle w:val="Heading3"/>
       </w:pPr>
-      <w:bookmarkStart w:id="266" w:name="_Toc39402709"/>
+      <w:bookmarkStart w:id="266" w:name="_Toc39402710"/>
       <w:r>
         <w:t xml:space="preserve">Property: </w:t>
       </w:r>
@@ -34184,10 +34744,10 @@
       <w:r>
         <w:t>:</w:t>
       </w:r>
-      <w:r>
-        <w:t>error</w:t>
-      </w:r>
       <w:bookmarkEnd w:id="266"/>
+      <w:r>
+        <w:t>about</w:t>
+      </w:r>
       <w:proofErr w:type="spellEnd"/>
       <w:proofErr w:type="gramEnd"/>
     </w:p>
@@ -34235,7 +34795,7 @@
               <w:t>cccev:</w:t>
             </w:r>
             <w:r>
-              <w:t>error</w:t>
+              <w:t>about</w:t>
             </w:r>
             <w:proofErr w:type="spellEnd"/>
           </w:p>
@@ -34306,14 +34866,15 @@
               <w:pStyle w:val="Text2"/>
               <w:cnfStyle w:val="000000000000" w:firstRow="0" w:lastRow="0" w:firstColumn="0" w:lastColumn="0" w:oddVBand="0" w:evenVBand="0" w:oddHBand="0" w:evenHBand="0" w:firstRowFirstColumn="0" w:firstRowLastColumn="0" w:lastRowFirstColumn="0" w:lastRowLastColumn="0"/>
             </w:pPr>
-            <w:hyperlink r:id="rId68" w:anchor="error" w:history="1">
-              <w:r>
-                <w:rPr>
-                  <w:rStyle w:val="Hyperlink"/>
-                </w:rPr>
-                <w:t>https://semic.org/sa/cv/cccev-2.0.0#error</w:t>
-              </w:r>
-            </w:hyperlink>
+            <w:r>
+              <w:t>https://data.europe.eu/semanticassets/ns/</w:t>
+            </w:r>
+            <w:r>
+              <w:t>cv/cccev-2.0.0#</w:t>
+            </w:r>
+            <w:r>
+              <w:t>about</w:t>
+            </w:r>
           </w:p>
         </w:tc>
       </w:tr>
@@ -34345,7 +34906,31 @@
               <w:cnfStyle w:val="000000100000" w:firstRow="0" w:lastRow="0" w:firstColumn="0" w:lastColumn="0" w:oddVBand="0" w:evenVBand="0" w:oddHBand="1" w:evenHBand="0" w:firstRowFirstColumn="0" w:firstRowLastColumn="0" w:lastRowFirstColumn="0" w:lastRowLastColumn="0"/>
             </w:pPr>
             <w:r>
-              <w:t>A code identifying an exception when trying to provide an evidence (e.g. from a Data Service).</w:t>
+              <w:t>A reference to the agent that provides the evidence.</w:t>
+            </w:r>
+          </w:p>
+          <w:p>
+            <w:pPr>
+              <w:pStyle w:val="Text3"/>
+              <w:cnfStyle w:val="000000100000" w:firstRow="0" w:lastRow="0" w:firstColumn="0" w:lastColumn="0" w:oddVBand="0" w:evenVBand="0" w:oddHBand="1" w:evenHBand="0" w:firstRowFirstColumn="0" w:firstRowLastColumn="0" w:lastRowFirstColumn="0" w:lastRowLastColumn="0"/>
+            </w:pPr>
+          </w:p>
+          <w:p>
+            <w:pPr>
+              <w:pStyle w:val="Text3"/>
+              <w:cnfStyle w:val="000000100000" w:firstRow="0" w:lastRow="0" w:firstColumn="0" w:lastColumn="0" w:oddVBand="0" w:evenVBand="0" w:oddHBand="1" w:evenHBand="0" w:firstRowFirstColumn="0" w:firstRowLastColumn="0" w:lastRowFirstColumn="0" w:lastRowLastColumn="0"/>
+            </w:pPr>
+            <w:r>
+              <w:t>Additional Information:</w:t>
+            </w:r>
+          </w:p>
+          <w:p>
+            <w:pPr>
+              <w:pStyle w:val="Text3"/>
+              <w:cnfStyle w:val="000000100000" w:firstRow="0" w:lastRow="0" w:firstColumn="0" w:lastColumn="0" w:oddVBand="0" w:evenVBand="0" w:oddHBand="1" w:evenHBand="0" w:firstRowFirstColumn="0" w:firstRowLastColumn="0" w:lastRowFirstColumn="0" w:lastRowLastColumn="0"/>
+            </w:pPr>
+            <w:r>
+              <w:t>The agent providing evidence are expected to be authoritative sources, e.g. official database, registries, court magistrates, or any other type of public authorities.</w:t>
             </w:r>
           </w:p>
         </w:tc>
@@ -34381,7 +34966,15 @@
                 <w:i/>
                 <w:sz w:val="20"/>
               </w:rPr>
-              <w:t>cbc:Code</w:t>
+              <w:t>foaf</w:t>
+            </w:r>
+            <w:r>
+              <w:rPr>
+                <w:rFonts w:ascii="Courier New" w:hAnsi="Courier New" w:cs="Courier New"/>
+                <w:i/>
+                <w:sz w:val="20"/>
+              </w:rPr>
+              <w:t>:Agent</w:t>
             </w:r>
             <w:proofErr w:type="spellEnd"/>
           </w:p>
@@ -34444,27 +35037,8 @@
               <w:pStyle w:val="Text3"/>
               <w:cnfStyle w:val="000000000000" w:firstRow="0" w:lastRow="0" w:firstColumn="0" w:lastColumn="0" w:oddVBand="0" w:evenVBand="0" w:oddHBand="0" w:evenHBand="0" w:firstRowFirstColumn="0" w:firstRowLastColumn="0" w:lastRowFirstColumn="0" w:lastRowLastColumn="0"/>
             </w:pPr>
-            <w:r>
-              <w:rPr>
-                <w:b/>
-              </w:rPr>
-              <w:t>Usage note</w:t>
-            </w:r>
-            <w:r>
-              <w:t>:</w:t>
-            </w:r>
-            <w:r>
-              <w:t xml:space="preserve"> This specification does not provide a controlled vocabulary for the classification of </w:t>
-            </w:r>
-            <w:r>
-              <w:t>errors</w:t>
-            </w:r>
-            <w:r>
-              <w:t xml:space="preserve">. </w:t>
-            </w:r>
-            <w:r>
-              <w:t>Typical values are “not-found”, “not-available”, “access-denied”, “transaction interrupted”, “corrupted file”, other.</w:t>
-            </w:r>
+            <w:bookmarkStart w:id="267" w:name="_GoBack"/>
+            <w:bookmarkEnd w:id="267"/>
           </w:p>
         </w:tc>
       </w:tr>
@@ -34473,7 +35047,6 @@
       <w:pPr>
         <w:pStyle w:val="Heading3"/>
       </w:pPr>
-      <w:bookmarkStart w:id="267" w:name="_Toc39402710"/>
       <w:r>
         <w:t xml:space="preserve">Property: </w:t>
       </w:r>
@@ -34486,9 +35059,8 @@
         <w:t>:</w:t>
       </w:r>
       <w:r>
-        <w:t>isProvidedBy</w:t>
-      </w:r>
-      <w:bookmarkEnd w:id="267"/>
+        <w:t>isConformantTo</w:t>
+      </w:r>
       <w:proofErr w:type="spellEnd"/>
       <w:proofErr w:type="gramEnd"/>
     </w:p>
@@ -34533,7 +35105,10 @@
             </w:pPr>
             <w:proofErr w:type="spellStart"/>
             <w:r>
-              <w:t>cccev:isProvidedBy</w:t>
+              <w:t>cccev:</w:t>
+            </w:r>
+            <w:r>
+              <w:t>isConformantTo</w:t>
             </w:r>
             <w:proofErr w:type="spellEnd"/>
           </w:p>
@@ -34605,10 +35180,10 @@
               <w:cnfStyle w:val="000000000000" w:firstRow="0" w:lastRow="0" w:firstColumn="0" w:lastColumn="0" w:oddVBand="0" w:evenVBand="0" w:oddHBand="0" w:evenHBand="0" w:firstRowFirstColumn="0" w:firstRowLastColumn="0" w:lastRowFirstColumn="0" w:lastRowLastColumn="0"/>
             </w:pPr>
             <w:r>
-              <w:t>https://semic.org/sa/cv/cccev-2.0.0#</w:t>
-            </w:r>
-            <w:r>
-              <w:t>isProvidedBy</w:t>
+              <w:t>https://data.europe.eu/semanticassets/ns/</w:t>
+            </w:r>
+            <w:r>
+              <w:t>cv/cccev-2.0.0#isConformantTo</w:t>
             </w:r>
           </w:p>
         </w:tc>
@@ -34627,458 +35202,7 @@
               <w:pStyle w:val="Text2"/>
             </w:pPr>
             <w:r>
-              <w:t>Definition:</w:t>
-            </w:r>
-          </w:p>
-        </w:tc>
-        <w:tc>
-          <w:tcPr>
-            <w:tcW w:w="6661" w:type="dxa"/>
-          </w:tcPr>
-          <w:p>
-            <w:pPr>
-              <w:pStyle w:val="Text3"/>
-              <w:cnfStyle w:val="000000100000" w:firstRow="0" w:lastRow="0" w:firstColumn="0" w:lastColumn="0" w:oddVBand="0" w:evenVBand="0" w:oddHBand="1" w:evenHBand="0" w:firstRowFirstColumn="0" w:firstRowLastColumn="0" w:lastRowFirstColumn="0" w:lastRowLastColumn="0"/>
-            </w:pPr>
-            <w:r>
-              <w:t>A reference to the agent that provides the evidence.</w:t>
-            </w:r>
-          </w:p>
-          <w:p>
-            <w:pPr>
-              <w:pStyle w:val="Text3"/>
-              <w:cnfStyle w:val="000000100000" w:firstRow="0" w:lastRow="0" w:firstColumn="0" w:lastColumn="0" w:oddVBand="0" w:evenVBand="0" w:oddHBand="1" w:evenHBand="0" w:firstRowFirstColumn="0" w:firstRowLastColumn="0" w:lastRowFirstColumn="0" w:lastRowLastColumn="0"/>
-            </w:pPr>
-          </w:p>
-          <w:p>
-            <w:pPr>
-              <w:pStyle w:val="Text3"/>
-              <w:cnfStyle w:val="000000100000" w:firstRow="0" w:lastRow="0" w:firstColumn="0" w:lastColumn="0" w:oddVBand="0" w:evenVBand="0" w:oddHBand="1" w:evenHBand="0" w:firstRowFirstColumn="0" w:firstRowLastColumn="0" w:lastRowFirstColumn="0" w:lastRowLastColumn="0"/>
-            </w:pPr>
-            <w:r>
-              <w:t>Additional Information:</w:t>
-            </w:r>
-          </w:p>
-          <w:p>
-            <w:pPr>
-              <w:pStyle w:val="Text3"/>
-              <w:cnfStyle w:val="000000100000" w:firstRow="0" w:lastRow="0" w:firstColumn="0" w:lastColumn="0" w:oddVBand="0" w:evenVBand="0" w:oddHBand="1" w:evenHBand="0" w:firstRowFirstColumn="0" w:firstRowLastColumn="0" w:lastRowFirstColumn="0" w:lastRowLastColumn="0"/>
-            </w:pPr>
-            <w:r>
-              <w:t>The agent providing evidence are expected to be authoritative sources, e.g. official database, registries, court magistrates, or any other type of public authorities.</w:t>
-            </w:r>
-          </w:p>
-        </w:tc>
-      </w:tr>
-      <w:tr>
-        <w:tc>
-          <w:tcPr>
-            <w:cnfStyle w:val="001000000000" w:firstRow="0" w:lastRow="0" w:firstColumn="1" w:lastColumn="0" w:oddVBand="0" w:evenVBand="0" w:oddHBand="0" w:evenHBand="0" w:firstRowFirstColumn="0" w:firstRowLastColumn="0" w:lastRowFirstColumn="0" w:lastRowLastColumn="0"/>
-            <w:tcW w:w="2689" w:type="dxa"/>
-          </w:tcPr>
-          <w:p>
-            <w:pPr>
-              <w:pStyle w:val="Text2"/>
-            </w:pPr>
-            <w:r>
               <w:lastRenderedPageBreak/>
-              <w:t>Range:</w:t>
-            </w:r>
-          </w:p>
-        </w:tc>
-        <w:tc>
-          <w:tcPr>
-            <w:tcW w:w="6661" w:type="dxa"/>
-          </w:tcPr>
-          <w:p>
-            <w:pPr>
-              <w:pStyle w:val="Text2"/>
-              <w:cnfStyle w:val="000000000000" w:firstRow="0" w:lastRow="0" w:firstColumn="0" w:lastColumn="0" w:oddVBand="0" w:evenVBand="0" w:oddHBand="0" w:evenHBand="0" w:firstRowFirstColumn="0" w:firstRowLastColumn="0" w:lastRowFirstColumn="0" w:lastRowLastColumn="0"/>
-            </w:pPr>
-            <w:proofErr w:type="spellStart"/>
-            <w:r>
-              <w:rPr>
-                <w:rFonts w:ascii="Courier New" w:hAnsi="Courier New" w:cs="Courier New"/>
-                <w:i/>
-                <w:sz w:val="20"/>
-              </w:rPr>
-              <w:t>cagv:Agent</w:t>
-            </w:r>
-            <w:proofErr w:type="spellEnd"/>
-          </w:p>
-        </w:tc>
-      </w:tr>
-      <w:tr>
-        <w:trPr>
-          <w:cnfStyle w:val="000000100000" w:firstRow="0" w:lastRow="0" w:firstColumn="0" w:lastColumn="0" w:oddVBand="0" w:evenVBand="0" w:oddHBand="1" w:evenHBand="0" w:firstRowFirstColumn="0" w:firstRowLastColumn="0" w:lastRowFirstColumn="0" w:lastRowLastColumn="0"/>
-        </w:trPr>
-        <w:tc>
-          <w:tcPr>
-            <w:cnfStyle w:val="001000000000" w:firstRow="0" w:lastRow="0" w:firstColumn="1" w:lastColumn="0" w:oddVBand="0" w:evenVBand="0" w:oddHBand="0" w:evenHBand="0" w:firstRowFirstColumn="0" w:firstRowLastColumn="0" w:lastRowFirstColumn="0" w:lastRowLastColumn="0"/>
-            <w:tcW w:w="2689" w:type="dxa"/>
-          </w:tcPr>
-          <w:p>
-            <w:pPr>
-              <w:pStyle w:val="Text2"/>
-            </w:pPr>
-            <w:r>
-              <w:t>Cardinality:</w:t>
-            </w:r>
-          </w:p>
-        </w:tc>
-        <w:tc>
-          <w:tcPr>
-            <w:tcW w:w="6661" w:type="dxa"/>
-          </w:tcPr>
-          <w:p>
-            <w:pPr>
-              <w:pStyle w:val="Text3"/>
-              <w:cnfStyle w:val="000000100000" w:firstRow="0" w:lastRow="0" w:firstColumn="0" w:lastColumn="0" w:oddVBand="0" w:evenVBand="0" w:oddHBand="1" w:evenHBand="0" w:firstRowFirstColumn="0" w:firstRowLastColumn="0" w:lastRowFirstColumn="0" w:lastRowLastColumn="0"/>
-            </w:pPr>
-            <w:r>
-              <w:t>0..1</w:t>
-            </w:r>
-          </w:p>
-        </w:tc>
-      </w:tr>
-      <w:tr>
-        <w:tc>
-          <w:tcPr>
-            <w:cnfStyle w:val="001000000000" w:firstRow="0" w:lastRow="0" w:firstColumn="1" w:lastColumn="0" w:oddVBand="0" w:evenVBand="0" w:oddHBand="0" w:evenHBand="0" w:firstRowFirstColumn="0" w:firstRowLastColumn="0" w:lastRowFirstColumn="0" w:lastRowLastColumn="0"/>
-            <w:tcW w:w="2689" w:type="dxa"/>
-          </w:tcPr>
-          <w:p>
-            <w:pPr>
-              <w:pStyle w:val="Text2"/>
-            </w:pPr>
-            <w:r>
-              <w:t>Comments:</w:t>
-            </w:r>
-          </w:p>
-        </w:tc>
-        <w:tc>
-          <w:tcPr>
-            <w:tcW w:w="6661" w:type="dxa"/>
-          </w:tcPr>
-          <w:p>
-            <w:pPr>
-              <w:pStyle w:val="Text3"/>
-              <w:cnfStyle w:val="000000000000" w:firstRow="0" w:lastRow="0" w:firstColumn="0" w:lastColumn="0" w:oddVBand="0" w:evenVBand="0" w:oddHBand="0" w:evenHBand="0" w:firstRowFirstColumn="0" w:firstRowLastColumn="0" w:lastRowFirstColumn="0" w:lastRowLastColumn="0"/>
-            </w:pPr>
-            <w:r>
-              <w:rPr>
-                <w:b/>
-              </w:rPr>
-              <w:t>Usage note</w:t>
-            </w:r>
-            <w:r>
-              <w:t>:</w:t>
-            </w:r>
-            <w:r>
-              <w:t xml:space="preserve"> The </w:t>
-            </w:r>
-            <w:proofErr w:type="spellStart"/>
-            <w:r>
-              <w:rPr>
-                <w:rFonts w:ascii="Courier New" w:hAnsi="Courier New" w:cs="Courier New"/>
-                <w:i/>
-                <w:sz w:val="20"/>
-              </w:rPr>
-              <w:t>cagv</w:t>
-            </w:r>
-            <w:proofErr w:type="gramStart"/>
-            <w:r>
-              <w:rPr>
-                <w:rFonts w:ascii="Courier New" w:hAnsi="Courier New" w:cs="Courier New"/>
-                <w:i/>
-                <w:sz w:val="20"/>
-              </w:rPr>
-              <w:t>:Agent</w:t>
-            </w:r>
-            <w:proofErr w:type="spellEnd"/>
-            <w:proofErr w:type="gramEnd"/>
-            <w:r>
-              <w:t xml:space="preserve"> class is a subclass of </w:t>
-            </w:r>
-            <w:proofErr w:type="spellStart"/>
-            <w:r>
-              <w:t>foaf:Agent</w:t>
-            </w:r>
-            <w:proofErr w:type="spellEnd"/>
-            <w:r>
-              <w:t xml:space="preserve">. It can represent both persons and organisations. See section </w:t>
-            </w:r>
-            <w:r>
-              <w:t>“</w:t>
-            </w:r>
-            <w:r>
-              <w:rPr>
-                <w:i/>
-              </w:rPr>
-              <w:fldChar w:fldCharType="begin"/>
-            </w:r>
-            <w:r>
-              <w:rPr>
-                <w:i/>
-              </w:rPr>
-              <w:instrText xml:space="preserve"> REF _Ref39402344 \r \h </w:instrText>
-            </w:r>
-            <w:r>
-              <w:rPr>
-                <w:i/>
-              </w:rPr>
-              <w:instrText xml:space="preserve"> \* MERGEFORMAT </w:instrText>
-            </w:r>
-            <w:r>
-              <w:rPr>
-                <w:i/>
-              </w:rPr>
-            </w:r>
-            <w:r>
-              <w:rPr>
-                <w:i/>
-              </w:rPr>
-              <w:fldChar w:fldCharType="separate"/>
-            </w:r>
-            <w:r>
-              <w:rPr>
-                <w:i/>
-              </w:rPr>
-              <w:t>5</w:t>
-            </w:r>
-            <w:r>
-              <w:rPr>
-                <w:i/>
-              </w:rPr>
-              <w:fldChar w:fldCharType="end"/>
-            </w:r>
-            <w:r>
-              <w:rPr>
-                <w:i/>
-              </w:rPr>
-              <w:t xml:space="preserve"> </w:t>
-            </w:r>
-            <w:r>
-              <w:rPr>
-                <w:i/>
-              </w:rPr>
-              <w:fldChar w:fldCharType="begin"/>
-            </w:r>
-            <w:r>
-              <w:rPr>
-                <w:i/>
-              </w:rPr>
-              <w:instrText xml:space="preserve"> REF _Ref39402351 \h </w:instrText>
-            </w:r>
-            <w:r>
-              <w:rPr>
-                <w:i/>
-              </w:rPr>
-              <w:instrText xml:space="preserve"> \* MERGEFORMAT </w:instrText>
-            </w:r>
-            <w:r>
-              <w:rPr>
-                <w:i/>
-              </w:rPr>
-            </w:r>
-            <w:r>
-              <w:rPr>
-                <w:i/>
-              </w:rPr>
-              <w:fldChar w:fldCharType="separate"/>
-            </w:r>
-            <w:r>
-              <w:rPr>
-                <w:i/>
-              </w:rPr>
-              <w:t>Reuse of common components and vocabularies (extended UML)</w:t>
-            </w:r>
-            <w:r>
-              <w:rPr>
-                <w:i/>
-              </w:rPr>
-              <w:fldChar w:fldCharType="end"/>
-            </w:r>
-            <w:r>
-              <w:rPr>
-                <w:i/>
-              </w:rPr>
-              <w:t>”</w:t>
-            </w:r>
-            <w:r>
-              <w:t xml:space="preserve"> </w:t>
-            </w:r>
-            <w:r>
-              <w:t>for more details on the Core Agent Vocabulary (</w:t>
-            </w:r>
-            <w:proofErr w:type="spellStart"/>
-            <w:r>
-              <w:t>CAgV</w:t>
-            </w:r>
-            <w:proofErr w:type="spellEnd"/>
-            <w:r>
-              <w:t>).</w:t>
-            </w:r>
-          </w:p>
-        </w:tc>
-      </w:tr>
-    </w:tbl>
-    <w:p>
-      <w:pPr>
-        <w:pStyle w:val="Heading3"/>
-      </w:pPr>
-      <w:r>
-        <w:t xml:space="preserve">Property: </w:t>
-      </w:r>
-      <w:proofErr w:type="spellStart"/>
-      <w:r>
-        <w:t>cccev</w:t>
-      </w:r>
-      <w:proofErr w:type="gramStart"/>
-      <w:r>
-        <w:t>:</w:t>
-      </w:r>
-      <w:r>
-        <w:t>isConformantTo</w:t>
-      </w:r>
-      <w:proofErr w:type="spellEnd"/>
-      <w:proofErr w:type="gramEnd"/>
-    </w:p>
-    <w:tbl>
-      <w:tblPr>
-        <w:tblStyle w:val="GridTable4-Accent1"/>
-        <w:tblW w:w="0" w:type="auto"/>
-        <w:tblLook w:val="04A0" w:firstRow="1" w:lastRow="0" w:firstColumn="1" w:lastColumn="0" w:noHBand="0" w:noVBand="1"/>
-      </w:tblPr>
-      <w:tblGrid>
-        <w:gridCol w:w="2689"/>
-        <w:gridCol w:w="6661"/>
-      </w:tblGrid>
-      <w:tr>
-        <w:trPr>
-          <w:cnfStyle w:val="100000000000" w:firstRow="1" w:lastRow="0" w:firstColumn="0" w:lastColumn="0" w:oddVBand="0" w:evenVBand="0" w:oddHBand="0" w:evenHBand="0" w:firstRowFirstColumn="0" w:firstRowLastColumn="0" w:lastRowFirstColumn="0" w:lastRowLastColumn="0"/>
-        </w:trPr>
-        <w:tc>
-          <w:tcPr>
-            <w:cnfStyle w:val="001000000000" w:firstRow="0" w:lastRow="0" w:firstColumn="1" w:lastColumn="0" w:oddVBand="0" w:evenVBand="0" w:oddHBand="0" w:evenHBand="0" w:firstRowFirstColumn="0" w:firstRowLastColumn="0" w:lastRowFirstColumn="0" w:lastRowLastColumn="0"/>
-            <w:tcW w:w="2689" w:type="dxa"/>
-          </w:tcPr>
-          <w:p>
-            <w:pPr>
-              <w:pStyle w:val="Text2"/>
-              <w:jc w:val="left"/>
-            </w:pPr>
-            <w:r>
-              <w:t>Property</w:t>
-            </w:r>
-          </w:p>
-        </w:tc>
-        <w:tc>
-          <w:tcPr>
-            <w:tcW w:w="6661" w:type="dxa"/>
-          </w:tcPr>
-          <w:p>
-            <w:pPr>
-              <w:pStyle w:val="Text2"/>
-              <w:jc w:val="left"/>
-              <w:cnfStyle w:val="100000000000" w:firstRow="1" w:lastRow="0" w:firstColumn="0" w:lastColumn="0" w:oddVBand="0" w:evenVBand="0" w:oddHBand="0" w:evenHBand="0" w:firstRowFirstColumn="0" w:firstRowLastColumn="0" w:lastRowFirstColumn="0" w:lastRowLastColumn="0"/>
-            </w:pPr>
-            <w:proofErr w:type="spellStart"/>
-            <w:r>
-              <w:t>cccev:</w:t>
-            </w:r>
-            <w:r>
-              <w:t>isConformantTo</w:t>
-            </w:r>
-            <w:proofErr w:type="spellEnd"/>
-          </w:p>
-        </w:tc>
-      </w:tr>
-      <w:tr>
-        <w:trPr>
-          <w:cnfStyle w:val="000000100000" w:firstRow="0" w:lastRow="0" w:firstColumn="0" w:lastColumn="0" w:oddVBand="0" w:evenVBand="0" w:oddHBand="1" w:evenHBand="0" w:firstRowFirstColumn="0" w:firstRowLastColumn="0" w:lastRowFirstColumn="0" w:lastRowLastColumn="0"/>
-        </w:trPr>
-        <w:tc>
-          <w:tcPr>
-            <w:cnfStyle w:val="001000000000" w:firstRow="0" w:lastRow="0" w:firstColumn="1" w:lastColumn="0" w:oddVBand="0" w:evenVBand="0" w:oddHBand="0" w:evenHBand="0" w:firstRowFirstColumn="0" w:firstRowLastColumn="0" w:lastRowFirstColumn="0" w:lastRowLastColumn="0"/>
-            <w:tcW w:w="2689" w:type="dxa"/>
-          </w:tcPr>
-          <w:p>
-            <w:pPr>
-              <w:pStyle w:val="Text2"/>
-              <w:jc w:val="left"/>
-            </w:pPr>
-            <w:r>
-              <w:t xml:space="preserve">Property </w:t>
-            </w:r>
-            <w:r>
-              <w:t>type:</w:t>
-            </w:r>
-          </w:p>
-        </w:tc>
-        <w:tc>
-          <w:tcPr>
-            <w:tcW w:w="6661" w:type="dxa"/>
-          </w:tcPr>
-          <w:p>
-            <w:pPr>
-              <w:pStyle w:val="Text2"/>
-              <w:jc w:val="left"/>
-              <w:cnfStyle w:val="000000100000" w:firstRow="0" w:lastRow="0" w:firstColumn="0" w:lastColumn="0" w:oddVBand="0" w:evenVBand="0" w:oddHBand="1" w:evenHBand="0" w:firstRowFirstColumn="0" w:firstRowLastColumn="0" w:lastRowFirstColumn="0" w:lastRowLastColumn="0"/>
-            </w:pPr>
-            <w:r>
-              <w:t>Object property</w:t>
-            </w:r>
-          </w:p>
-        </w:tc>
-      </w:tr>
-      <w:tr>
-        <w:tc>
-          <w:tcPr>
-            <w:cnfStyle w:val="001000000000" w:firstRow="0" w:lastRow="0" w:firstColumn="1" w:lastColumn="0" w:oddVBand="0" w:evenVBand="0" w:oddHBand="0" w:evenHBand="0" w:firstRowFirstColumn="0" w:firstRowLastColumn="0" w:lastRowFirstColumn="0" w:lastRowLastColumn="0"/>
-            <w:tcW w:w="2689" w:type="dxa"/>
-          </w:tcPr>
-          <w:p>
-            <w:pPr>
-              <w:pStyle w:val="Text2"/>
-            </w:pPr>
-            <w:r>
-              <w:t>URI</w:t>
-            </w:r>
-            <w:r>
-              <w:t>:</w:t>
-            </w:r>
-          </w:p>
-        </w:tc>
-        <w:tc>
-          <w:tcPr>
-            <w:tcW w:w="6661" w:type="dxa"/>
-          </w:tcPr>
-          <w:p>
-            <w:pPr>
-              <w:pStyle w:val="Text2"/>
-              <w:cnfStyle w:val="000000000000" w:firstRow="0" w:lastRow="0" w:firstColumn="0" w:lastColumn="0" w:oddVBand="0" w:evenVBand="0" w:oddHBand="0" w:evenHBand="0" w:firstRowFirstColumn="0" w:firstRowLastColumn="0" w:lastRowFirstColumn="0" w:lastRowLastColumn="0"/>
-            </w:pPr>
-            <w:r>
-              <w:t>https://semic.org/sa/cv/cccev-2.0.0#isConformantTo</w:t>
-            </w:r>
-          </w:p>
-        </w:tc>
-      </w:tr>
-      <w:tr>
-        <w:trPr>
-          <w:cnfStyle w:val="000000100000" w:firstRow="0" w:lastRow="0" w:firstColumn="0" w:lastColumn="0" w:oddVBand="0" w:evenVBand="0" w:oddHBand="1" w:evenHBand="0" w:firstRowFirstColumn="0" w:firstRowLastColumn="0" w:lastRowFirstColumn="0" w:lastRowLastColumn="0"/>
-        </w:trPr>
-        <w:tc>
-          <w:tcPr>
-            <w:cnfStyle w:val="001000000000" w:firstRow="0" w:lastRow="0" w:firstColumn="1" w:lastColumn="0" w:oddVBand="0" w:evenVBand="0" w:oddHBand="0" w:evenHBand="0" w:firstRowFirstColumn="0" w:firstRowLastColumn="0" w:lastRowFirstColumn="0" w:lastRowLastColumn="0"/>
-            <w:tcW w:w="2689" w:type="dxa"/>
-          </w:tcPr>
-          <w:p>
-            <w:pPr>
-              <w:pStyle w:val="Text2"/>
-            </w:pPr>
-            <w:r>
               <w:t>Definition:</w:t>
             </w:r>
           </w:p>
@@ -35290,10 +35414,10 @@
               <w:cnfStyle w:val="000000100000" w:firstRow="0" w:lastRow="0" w:firstColumn="0" w:lastColumn="0" w:oddVBand="0" w:evenVBand="0" w:oddHBand="1" w:evenHBand="0" w:firstRowFirstColumn="0" w:firstRowLastColumn="0" w:lastRowFirstColumn="0" w:lastRowLastColumn="0"/>
             </w:pPr>
             <w:r>
-              <w:t>https://sem</w:t>
-            </w:r>
-            <w:r>
-              <w:t>ic.org/sa/cv/cccev-2.0.0#DocumentReference</w:t>
+              <w:t>https://data.europe.eu/semanticassets/ns/</w:t>
+            </w:r>
+            <w:r>
+              <w:t>cv/cccev-2.0.0#DocumentReference</w:t>
             </w:r>
           </w:p>
         </w:tc>
@@ -35504,7 +35628,6 @@
               <w:rPr>
                 <w:b/>
               </w:rPr>
-              <w:lastRenderedPageBreak/>
               <w:t>Implementation note</w:t>
             </w:r>
             <w:r>
@@ -35574,7 +35697,6 @@
         <w:pStyle w:val="Heading3"/>
       </w:pPr>
       <w:r>
-        <w:lastRenderedPageBreak/>
         <w:t>Basic properties</w:t>
       </w:r>
     </w:p>
@@ -35747,6 +35869,7 @@
               <w:jc w:val="left"/>
             </w:pPr>
             <w:r>
+              <w:lastRenderedPageBreak/>
               <w:t xml:space="preserve">Property </w:t>
             </w:r>
             <w:r>
@@ -35802,7 +35925,13 @@
                 <w:rPr>
                   <w:rStyle w:val="Hyperlink"/>
                 </w:rPr>
-                <w:t>https://semic.org/sa/cv/cccev-2.0.0#</w:t>
+                <w:t>https://data.europe.eu/semanticassets/ns/</w:t>
+              </w:r>
+              <w:r>
+                <w:rPr>
+                  <w:rStyle w:val="Hyperlink"/>
+                </w:rPr>
+                <w:t>cv/cccev-2.0.0#</w:t>
               </w:r>
             </w:hyperlink>
           </w:p>
@@ -36074,7 +36203,13 @@
                 <w:rPr>
                   <w:rStyle w:val="Hyperlink"/>
                 </w:rPr>
-                <w:t>https://semic.org/sa/cv/cccev-2.0.0#</w:t>
+                <w:t>https://data.europe.eu/semanticassets/ns/</w:t>
+              </w:r>
+              <w:r>
+                <w:rPr>
+                  <w:rStyle w:val="Hyperlink"/>
+                </w:rPr>
+                <w:t>cv/cccev-2.0.0#</w:t>
               </w:r>
             </w:hyperlink>
           </w:p>
@@ -36213,7 +36348,6 @@
         <w:pStyle w:val="Heading3"/>
       </w:pPr>
       <w:r>
-        <w:lastRenderedPageBreak/>
         <w:t xml:space="preserve">Property: </w:t>
       </w:r>
       <w:proofErr w:type="spellStart"/>
@@ -36347,7 +36481,13 @@
                 <w:rPr>
                   <w:rStyle w:val="Hyperlink"/>
                 </w:rPr>
-                <w:t>https://semic.org/sa/cv/cccev-2.0.0#</w:t>
+                <w:t>https://data.europe.eu/semanticassets/ns/</w:t>
+              </w:r>
+              <w:r>
+                <w:rPr>
+                  <w:rStyle w:val="Hyperlink"/>
+                </w:rPr>
+                <w:t>cv/cccev-2.0.0#</w:t>
               </w:r>
             </w:hyperlink>
           </w:p>
@@ -36486,6 +36626,7 @@
         <w:pStyle w:val="Heading3"/>
       </w:pPr>
       <w:r>
+        <w:lastRenderedPageBreak/>
         <w:t xml:space="preserve">Property: </w:t>
       </w:r>
       <w:proofErr w:type="spellStart"/>
@@ -36619,7 +36760,13 @@
                 <w:rPr>
                   <w:rStyle w:val="Hyperlink"/>
                 </w:rPr>
-                <w:t>https://semic.org/sa/cv/cccev-2.0.0#</w:t>
+                <w:t>https://data.europe.eu/semanticassets/ns/</w:t>
+              </w:r>
+              <w:r>
+                <w:rPr>
+                  <w:rStyle w:val="Hyperlink"/>
+                </w:rPr>
+                <w:t>cv/cccev-2.0.0#</w:t>
               </w:r>
             </w:hyperlink>
           </w:p>
@@ -36891,7 +37038,13 @@
                 <w:rPr>
                   <w:rStyle w:val="Hyperlink"/>
                 </w:rPr>
-                <w:t>https://semic.org/sa/cv/cccev-2.0.0#</w:t>
+                <w:t>https://data.europe.eu/semanticassets/ns/</w:t>
+              </w:r>
+              <w:r>
+                <w:rPr>
+                  <w:rStyle w:val="Hyperlink"/>
+                </w:rPr>
+                <w:t>cv/cccev-2.0.0#</w:t>
               </w:r>
             </w:hyperlink>
           </w:p>
@@ -37008,7 +37161,6 @@
               <w:pStyle w:val="Text2"/>
             </w:pPr>
             <w:r>
-              <w:lastRenderedPageBreak/>
               <w:t>Comments:</w:t>
             </w:r>
           </w:p>
@@ -37105,6 +37257,7 @@
               <w:pStyle w:val="Text2"/>
             </w:pPr>
             <w:r>
+              <w:lastRenderedPageBreak/>
               <w:t>URI:</w:t>
             </w:r>
           </w:p>
@@ -37123,7 +37276,13 @@
                 <w:rPr>
                   <w:rStyle w:val="Hyperlink"/>
                 </w:rPr>
-                <w:t>https://semic.org/sa/cv/cccev-2.0.0#ReferenceFramework</w:t>
+                <w:t>https://data.europe.eu/semanticassets/ns/</w:t>
+              </w:r>
+              <w:r>
+                <w:rPr>
+                  <w:rStyle w:val="Hyperlink"/>
+                </w:rPr>
+                <w:t>cv/cccev-2.0.0#ReferenceFramework</w:t>
               </w:r>
             </w:hyperlink>
           </w:p>
@@ -37509,7 +37668,6 @@
       <w:bookmarkEnd w:id="282"/>
       <w:bookmarkEnd w:id="283"/>
       <w:r>
-        <w:lastRenderedPageBreak/>
         <w:t>SEMIC Common Aggregate Components used in the CCCEV</w:t>
       </w:r>
       <w:bookmarkEnd w:id="284"/>
@@ -38667,7 +38825,7 @@
         <w:noProof/>
         <w:lang w:val="fr-BE"/>
       </w:rPr>
-      <w:t>32</w:t>
+      <w:t>45</w:t>
     </w:r>
     <w:r>
       <w:rPr>
@@ -44973,12 +45131,6 @@
 </file>
 
 <file path=customXml/item3.xml><?xml version="1.0" encoding="utf-8"?>
-<p:properties xmlns:p="http://schemas.microsoft.com/office/2006/metadata/properties" xmlns:xsi="http://www.w3.org/2001/XMLSchema-instance">
-  <documentManagement/>
-</p:properties>
-</file>
-
-<file path=customXml/item4.xml><?xml version="1.0" encoding="utf-8"?>
 <ct:contentTypeSchema xmlns:ct="http://schemas.microsoft.com/office/2006/metadata/contentType" xmlns:ma="http://schemas.microsoft.com/office/2006/metadata/properties/metaAttributes" ct:_="" ma:_="" ma:contentTypeName="Documento" ma:contentTypeID="0x010100B85E734CC7D26B4088B88745486DF9D1" ma:contentTypeVersion="9" ma:contentTypeDescription="Crear nuevo documento." ma:contentTypeScope="" ma:versionID="f34dd3e9052ac671e45c1f3a687a9627">
   <xsd:schema xmlns:xsd="http://www.w3.org/2001/XMLSchema" xmlns:xs="http://www.w3.org/2001/XMLSchema" xmlns:p="http://schemas.microsoft.com/office/2006/metadata/properties" xmlns:ns2="8f2728af-0bc9-4ce2-9bb6-885ac2e086a2" targetNamespace="http://schemas.microsoft.com/office/2006/metadata/properties" ma:root="true" ma:fieldsID="fff25ca44122f0d188b72e4e973125ca" ns2:_="">
     <xsd:import namespace="8f2728af-0bc9-4ce2-9bb6-885ac2e086a2"/>
@@ -45156,6 +45308,12 @@
 </ct:contentTypeSchema>
 </file>
 
+<file path=customXml/item4.xml><?xml version="1.0" encoding="utf-8"?>
+<p:properties xmlns:p="http://schemas.microsoft.com/office/2006/metadata/properties" xmlns:xsi="http://www.w3.org/2001/XMLSchema-instance">
+  <documentManagement/>
+</p:properties>
+</file>
+
 <file path=customXml/item5.xml><?xml version="1.0" encoding="utf-8"?>
 <b:Sources xmlns:b="http://schemas.openxmlformats.org/officeDocument/2006/bibliography" xmlns="http://schemas.openxmlformats.org/officeDocument/2006/bibliography" SelectedStyle="\APASixthEditionOfficeOnline.xsl" StyleName="APA" Version="6">
   <b:Source>
@@ -45284,14 +45442,6 @@
 </file>
 
 <file path=customXml/itemProps3.xml><?xml version="1.0" encoding="utf-8"?>
-<ds:datastoreItem xmlns:ds="http://schemas.openxmlformats.org/officeDocument/2006/customXml" ds:itemID="{41BB2A04-661A-4243-9B3F-EA36FEF10D8F}">
-  <ds:schemaRefs>
-    <ds:schemaRef ds:uri="http://schemas.microsoft.com/office/2006/metadata/properties"/>
-  </ds:schemaRefs>
-</ds:datastoreItem>
-</file>
-
-<file path=customXml/itemProps4.xml><?xml version="1.0" encoding="utf-8"?>
 <ds:datastoreItem xmlns:ds="http://schemas.openxmlformats.org/officeDocument/2006/customXml" ds:itemID="{65D06CEF-3EB4-431B-8656-4E5CC0F7AED7}">
   <ds:schemaRefs>
     <ds:schemaRef ds:uri="http://schemas.microsoft.com/office/2006/metadata/contentType"/>
@@ -45309,8 +45459,16 @@
 </ds:datastoreItem>
 </file>
 
+<file path=customXml/itemProps4.xml><?xml version="1.0" encoding="utf-8"?>
+<ds:datastoreItem xmlns:ds="http://schemas.openxmlformats.org/officeDocument/2006/customXml" ds:itemID="{41BB2A04-661A-4243-9B3F-EA36FEF10D8F}">
+  <ds:schemaRefs>
+    <ds:schemaRef ds:uri="http://schemas.microsoft.com/office/2006/metadata/properties"/>
+  </ds:schemaRefs>
+</ds:datastoreItem>
+</file>
+
 <file path=customXml/itemProps5.xml><?xml version="1.0" encoding="utf-8"?>
-<ds:datastoreItem xmlns:ds="http://schemas.openxmlformats.org/officeDocument/2006/customXml" ds:itemID="{F39FBBE3-04AB-4861-81EB-42C7F844D813}">
+<ds:datastoreItem xmlns:ds="http://schemas.openxmlformats.org/officeDocument/2006/customXml" ds:itemID="{01C6DC5E-C4C3-4681-BB98-84D468B90D79}">
   <ds:schemaRefs>
     <ds:schemaRef ds:uri="http://schemas.openxmlformats.org/officeDocument/2006/bibliography"/>
   </ds:schemaRefs>

</xml_diff>